<commit_message>
Moved set_document name from helper to slot functions.
</commit_message>
<xml_diff>
--- a/resources/Saved/21TRC08121_Crim_Traffic Judgment Entry.docx
+++ b/resources/Saved/21TRC08121_Crim_Traffic Judgment Entry.docx
@@ -484,7 +484,6 @@
         <w:jc w:val="center"/>
         <w:rPr>
           <w:rFonts w:ascii="Palatino Linotype" w:hAnsi="Palatino Linotype"/>
-          <w:bCs/>
           <w:sz w:val="20"/>
           <w:szCs w:val="20"/>
         </w:rPr>
@@ -498,40 +497,7 @@
           <w:szCs w:val="20"/>
           <w:u w:val="single"/>
         </w:rPr>
-        <w:t>MAGISTRATE</w:t>
-      </w:r>
-      <w:r>
-        <w:rPr>
-          <w:rFonts w:ascii="Palatino Linotype" w:hAnsi="Palatino Linotype"/>
-          <w:b/>
-          <w:bCs/>
-          <w:sz w:val="20"/>
-          <w:szCs w:val="20"/>
-          <w:u w:val="single"/>
-        </w:rPr>
-        <w:t>’S</w:t>
-      </w:r>
-      <w:r>
-        <w:rPr>
-          <w:rFonts w:ascii="Palatino Linotype" w:hAnsi="Palatino Linotype"/>
-          <w:b/>
-          <w:bCs/>
-          <w:sz w:val="20"/>
-          <w:szCs w:val="20"/>
-          <w:u w:val="single"/>
-        </w:rPr>
-        <w:t xml:space="preserve"> </w:t>
-      </w:r>
-      <w:r>
-        <w:rPr>
-          <w:rFonts w:ascii="Palatino Linotype" w:hAnsi="Palatino Linotype"/>
-          <w:b/>
-          <w:bCs/>
-          <w:sz w:val="20"/>
-          <w:szCs w:val="20"/>
-          <w:u w:val="single"/>
-        </w:rPr>
-        <w:t xml:space="preserve">DECISION</w:t>
+        <w:t>FINAL JUDGMENT ENTRY</w:t>
       </w:r>
     </w:p>
     <w:p>
@@ -553,6 +519,14 @@
         </w:rPr>
         <w:t xml:space="preserve"/>
       </w:r>
+      <w:r>
+        <w:rPr>
+          <w:rFonts w:ascii="Palatino Linotype" w:hAnsi="Palatino Linotype"/>
+          <w:sz w:val="20"/>
+          <w:szCs w:val="20"/>
+        </w:rPr>
+        <w:tab/>
+      </w:r>
     </w:p>
     <w:p>
       <w:pPr>
@@ -649,43 +623,7 @@
           <w:sz w:val="20"/>
           <w:szCs w:val="20"/>
         </w:rPr>
-        <w:t xml:space="preserve">Defendant was represented by Bryan Bowen</w:t>
-      </w:r>
-      <w:r>
-        <w:rPr>
-          <w:rFonts w:ascii="Palatino Linotype" w:hAnsi="Palatino Linotype"/>
-          <w:bCs/>
-          <w:sz w:val="20"/>
-          <w:szCs w:val="20"/>
-        </w:rPr>
-        <w:t xml:space="preserve">,</w:t>
-      </w:r>
-      <w:r>
-        <w:rPr>
-          <w:rFonts w:ascii="Palatino Linotype" w:hAnsi="Palatino Linotype"/>
-          <w:bCs/>
-          <w:sz w:val="20"/>
-          <w:szCs w:val="20"/>
-        </w:rPr>
-        <w:t xml:space="preserve"> Private Counsel.</w:t>
-      </w:r>
-      <w:r>
-        <w:rPr>
-          <w:rFonts w:ascii="Palatino Linotype" w:hAnsi="Palatino Linotype"/>
-          <w:bCs/>
-          <w:sz w:val="20"/>
-          <w:szCs w:val="20"/>
-        </w:rPr>
-        <w:t xml:space="preserve"> </w:t>
-      </w:r>
-      <w:r>
-        <w:rPr>
-          <w:rFonts w:ascii="Palatino Linotype" w:hAnsi="Palatino Linotype"/>
-          <w:bCs/>
-          <w:sz w:val="20"/>
-          <w:szCs w:val="20"/>
-        </w:rPr>
-        <w:t xml:space="preserve"/>
+        <w:t xml:space="preserve">Defendant was represented by Bryan Bowen, Private Counsel. </w:t>
       </w:r>
       <w:r>
         <w:rPr>
@@ -847,9 +785,18 @@
         </w:rPr>
         <w:t xml:space="preserve"/>
       </w:r>
+      <w:r>
+        <w:rPr>
+          <w:rFonts w:ascii="Palatino Linotype" w:hAnsi="Palatino Linotype"/>
+          <w:sz w:val="20"/>
+          <w:szCs w:val="20"/>
+        </w:rPr>
+        <w:t xml:space="preserve"/>
+      </w:r>
     </w:p>
     <w:p>
       <w:pPr>
+        <w:jc w:val="both"/>
         <w:rPr>
           <w:rFonts w:ascii="Palatino Linotype" w:hAnsi="Palatino Linotype"/>
           <w:sz w:val="20"/>
@@ -865,11 +812,11 @@
         <w:tblLook w:val="04A0" w:firstRow="1" w:lastRow="0" w:firstColumn="1" w:lastColumn="0" w:noHBand="0" w:noVBand="1"/>
       </w:tblPr>
       <w:tblGrid>
-        <w:gridCol w:w="1440"/>
+        <w:gridCol w:w="1745"/>
         <w:gridCol w:w="1247"/>
         <w:gridCol w:w="2631"/>
         <w:gridCol w:w="1305"/>
-        <w:gridCol w:w="1656"/>
+        <w:gridCol w:w="1732"/>
       </w:tblGrid>
       <w:tr>
         <w:trPr>
@@ -877,7 +824,7 @@
         </w:trPr>
         <w:tc>
           <w:tcPr>
-            <w:tcW w:w="1801" w:type="dxa"/>
+            <w:tcW w:w="2182" w:type="dxa"/>
           </w:tcPr>
           <w:p>
             <w:pPr>
@@ -947,6 +894,7 @@
                 <w:sz w:val="20"/>
                 <w:szCs w:val="20"/>
               </w:rPr>
+              <w:lastRenderedPageBreak/>
               <w:t xml:space="preserve">OVI Alcohol / Drugs 1st</w:t>
             </w:r>
           </w:p>
@@ -985,6 +933,7 @@
                 <w:sz w:val="20"/>
                 <w:szCs w:val="20"/>
               </w:rPr>
+              <w:lastRenderedPageBreak/>
               <w:t xml:space="preserve">OVI Refusal 1st/10yr Prior 20yr</w:t>
             </w:r>
           </w:p>
@@ -1023,6 +972,7 @@
                 <w:sz w:val="20"/>
                 <w:szCs w:val="20"/>
               </w:rPr>
+              <w:lastRenderedPageBreak/>
               <w:t xml:space="preserve">Turn And Stop Signals</w:t>
             </w:r>
           </w:p>
@@ -1061,6 +1011,7 @@
                 <w:sz w:val="20"/>
                 <w:szCs w:val="20"/>
               </w:rPr>
+              <w:lastRenderedPageBreak/>
               <w:t xml:space="preserve">Driving In Marked Lanes</w:t>
             </w:r>
           </w:p>
@@ -1072,7 +1023,7 @@
         </w:trPr>
         <w:tc>
           <w:tcPr>
-            <w:tcW w:w="1801" w:type="dxa"/>
+            <w:tcW w:w="2182" w:type="dxa"/>
           </w:tcPr>
           <w:p>
             <w:pPr>
@@ -1104,7 +1055,6 @@
                 <w:sz w:val="20"/>
                 <w:szCs w:val="20"/>
               </w:rPr>
-              <w:lastRenderedPageBreak/>
               <w:t>Statute/Ord.</w:t>
             </w:r>
           </w:p>
@@ -1268,7 +1218,7 @@
         </w:trPr>
         <w:tc>
           <w:tcPr>
-            <w:tcW w:w="1801" w:type="dxa"/>
+            <w:tcW w:w="2182" w:type="dxa"/>
           </w:tcPr>
           <w:p>
             <w:pPr>
@@ -1463,7 +1413,7 @@
         </w:trPr>
         <w:tc>
           <w:tcPr>
-            <w:tcW w:w="1801" w:type="dxa"/>
+            <w:tcW w:w="2182" w:type="dxa"/>
           </w:tcPr>
           <w:p>
             <w:pPr>
@@ -1658,7 +1608,7 @@
         </w:trPr>
         <w:tc>
           <w:tcPr>
-            <w:tcW w:w="1801" w:type="dxa"/>
+            <w:tcW w:w="2182" w:type="dxa"/>
           </w:tcPr>
           <w:p>
             <w:pPr>
@@ -1853,7 +1803,7 @@
         </w:trPr>
         <w:tc>
           <w:tcPr>
-            <w:tcW w:w="1801" w:type="dxa"/>
+            <w:tcW w:w="2182" w:type="dxa"/>
           </w:tcPr>
           <w:p>
             <w:pPr>
@@ -2048,7 +1998,7 @@
         </w:trPr>
         <w:tc>
           <w:tcPr>
-            <w:tcW w:w="1801" w:type="dxa"/>
+            <w:tcW w:w="2182" w:type="dxa"/>
           </w:tcPr>
           <w:p>
             <w:pPr>
@@ -2257,11 +2207,477 @@
           </w:p>
         </w:tc>
       </w:tr>
+      <w:tr>
+        <w:trPr>
+          <w:jc w:val="center"/>
+        </w:trPr>
+        <w:tc>
+          <w:tcPr>
+            <w:tcW w:w="2182" w:type="dxa"/>
+          </w:tcPr>
+          <w:p>
+            <w:pPr>
+              <w:tabs>
+                <w:tab w:val="left" w:pos="-1080"/>
+                <w:tab w:val="left" w:pos="-720"/>
+                <w:tab w:val="left" w:pos="0"/>
+                <w:tab w:val="left" w:pos="720"/>
+                <w:tab w:val="left" w:pos="1440"/>
+                <w:tab w:val="left" w:pos="2160"/>
+                <w:tab w:val="left" w:pos="2880"/>
+                <w:tab w:val="left" w:pos="3600"/>
+                <w:tab w:val="left" w:pos="4320"/>
+                <w:tab w:val="left" w:pos="4680"/>
+              </w:tabs>
+              <w:rPr>
+                <w:rFonts w:ascii="Palatino Linotype" w:hAnsi="Palatino Linotype"/>
+                <w:b/>
+                <w:bCs/>
+                <w:sz w:val="20"/>
+                <w:szCs w:val="20"/>
+              </w:rPr>
+            </w:pPr>
+            <w:r>
+              <w:rPr>
+                <w:rFonts w:ascii="Palatino Linotype" w:hAnsi="Palatino Linotype"/>
+                <w:b/>
+                <w:bCs/>
+                <w:sz w:val="20"/>
+                <w:szCs w:val="20"/>
+              </w:rPr>
+              <w:t>Jail Days</w:t>
+            </w:r>
+          </w:p>
+        </w:tc>
+        <w:tc>
+          <w:tcPr>
+            <w:tcW w:w="3289" w:type="dxa"/>
+          </w:tcPr>
+          <w:p>
+            <w:pPr>
+              <w:tabs>
+                <w:tab w:val="left" w:pos="-1080"/>
+                <w:tab w:val="left" w:pos="-720"/>
+                <w:tab w:val="left" w:pos="0"/>
+                <w:tab w:val="left" w:pos="720"/>
+                <w:tab w:val="left" w:pos="1440"/>
+                <w:tab w:val="left" w:pos="2160"/>
+                <w:tab w:val="left" w:pos="2880"/>
+                <w:tab w:val="left" w:pos="3600"/>
+                <w:tab w:val="left" w:pos="4320"/>
+                <w:tab w:val="left" w:pos="4680"/>
+              </w:tabs>
+              <w:rPr>
+                <w:rFonts w:ascii="Palatino Linotype" w:hAnsi="Palatino Linotype"/>
+                <w:b/>
+                <w:bCs/>
+                <w:sz w:val="20"/>
+                <w:szCs w:val="20"/>
+              </w:rPr>
+            </w:pPr>
+            <w:r>
+              <w:rPr>
+                <w:rFonts w:ascii="Palatino Linotype" w:hAnsi="Palatino Linotype"/>
+                <w:b/>
+                <w:bCs/>
+                <w:sz w:val="20"/>
+                <w:szCs w:val="20"/>
+              </w:rPr>
+              <w:t xml:space="preserve">None</w:t>
+            </w:r>
+          </w:p>
+        </w:tc>
+        <w:tc>
+          <w:tcPr>
+            <w:tcW w:w="3289" w:type="dxa"/>
+          </w:tcPr>
+          <w:p>
+            <w:pPr>
+              <w:tabs>
+                <w:tab w:val="left" w:pos="-1080"/>
+                <w:tab w:val="left" w:pos="-720"/>
+                <w:tab w:val="left" w:pos="0"/>
+                <w:tab w:val="left" w:pos="720"/>
+                <w:tab w:val="left" w:pos="1440"/>
+                <w:tab w:val="left" w:pos="2160"/>
+                <w:tab w:val="left" w:pos="2880"/>
+                <w:tab w:val="left" w:pos="3600"/>
+                <w:tab w:val="left" w:pos="4320"/>
+                <w:tab w:val="left" w:pos="4680"/>
+              </w:tabs>
+              <w:rPr>
+                <w:rFonts w:ascii="Palatino Linotype" w:hAnsi="Palatino Linotype"/>
+                <w:b/>
+                <w:bCs/>
+                <w:sz w:val="20"/>
+                <w:szCs w:val="20"/>
+              </w:rPr>
+            </w:pPr>
+            <w:r>
+              <w:rPr>
+                <w:rFonts w:ascii="Palatino Linotype" w:hAnsi="Palatino Linotype"/>
+                <w:b/>
+                <w:bCs/>
+                <w:sz w:val="20"/>
+                <w:szCs w:val="20"/>
+              </w:rPr>
+              <w:t xml:space="preserve">None</w:t>
+            </w:r>
+          </w:p>
+        </w:tc>
+        <w:tc>
+          <w:tcPr>
+            <w:tcW w:w="3289" w:type="dxa"/>
+          </w:tcPr>
+          <w:p>
+            <w:pPr>
+              <w:tabs>
+                <w:tab w:val="left" w:pos="-1080"/>
+                <w:tab w:val="left" w:pos="-720"/>
+                <w:tab w:val="left" w:pos="0"/>
+                <w:tab w:val="left" w:pos="720"/>
+                <w:tab w:val="left" w:pos="1440"/>
+                <w:tab w:val="left" w:pos="2160"/>
+                <w:tab w:val="left" w:pos="2880"/>
+                <w:tab w:val="left" w:pos="3600"/>
+                <w:tab w:val="left" w:pos="4320"/>
+                <w:tab w:val="left" w:pos="4680"/>
+              </w:tabs>
+              <w:rPr>
+                <w:rFonts w:ascii="Palatino Linotype" w:hAnsi="Palatino Linotype"/>
+                <w:b/>
+                <w:bCs/>
+                <w:sz w:val="20"/>
+                <w:szCs w:val="20"/>
+              </w:rPr>
+            </w:pPr>
+            <w:r>
+              <w:rPr>
+                <w:rFonts w:ascii="Palatino Linotype" w:hAnsi="Palatino Linotype"/>
+                <w:b/>
+                <w:bCs/>
+                <w:sz w:val="20"/>
+                <w:szCs w:val="20"/>
+              </w:rPr>
+              <w:t xml:space="preserve">None</w:t>
+            </w:r>
+          </w:p>
+        </w:tc>
+        <w:tc>
+          <w:tcPr>
+            <w:tcW w:w="3289" w:type="dxa"/>
+          </w:tcPr>
+          <w:p>
+            <w:pPr>
+              <w:tabs>
+                <w:tab w:val="left" w:pos="-1080"/>
+                <w:tab w:val="left" w:pos="-720"/>
+                <w:tab w:val="left" w:pos="0"/>
+                <w:tab w:val="left" w:pos="720"/>
+                <w:tab w:val="left" w:pos="1440"/>
+                <w:tab w:val="left" w:pos="2160"/>
+                <w:tab w:val="left" w:pos="2880"/>
+                <w:tab w:val="left" w:pos="3600"/>
+                <w:tab w:val="left" w:pos="4320"/>
+                <w:tab w:val="left" w:pos="4680"/>
+              </w:tabs>
+              <w:rPr>
+                <w:rFonts w:ascii="Palatino Linotype" w:hAnsi="Palatino Linotype"/>
+                <w:b/>
+                <w:bCs/>
+                <w:sz w:val="20"/>
+                <w:szCs w:val="20"/>
+              </w:rPr>
+            </w:pPr>
+            <w:r>
+              <w:rPr>
+                <w:rFonts w:ascii="Palatino Linotype" w:hAnsi="Palatino Linotype"/>
+                <w:b/>
+                <w:bCs/>
+                <w:sz w:val="20"/>
+                <w:szCs w:val="20"/>
+              </w:rPr>
+              <w:t xml:space="preserve">None</w:t>
+            </w:r>
+          </w:p>
+        </w:tc>
+      </w:tr>
+      <w:tr>
+        <w:trPr>
+          <w:jc w:val="center"/>
+        </w:trPr>
+        <w:tc>
+          <w:tcPr>
+            <w:tcW w:w="2182" w:type="dxa"/>
+          </w:tcPr>
+          <w:p>
+            <w:pPr>
+              <w:tabs>
+                <w:tab w:val="left" w:pos="-1080"/>
+                <w:tab w:val="left" w:pos="-720"/>
+                <w:tab w:val="left" w:pos="0"/>
+                <w:tab w:val="left" w:pos="720"/>
+                <w:tab w:val="left" w:pos="1440"/>
+                <w:tab w:val="left" w:pos="2160"/>
+                <w:tab w:val="left" w:pos="2880"/>
+                <w:tab w:val="left" w:pos="3600"/>
+                <w:tab w:val="left" w:pos="4320"/>
+                <w:tab w:val="left" w:pos="4680"/>
+              </w:tabs>
+              <w:rPr>
+                <w:rFonts w:ascii="Palatino Linotype" w:hAnsi="Palatino Linotype"/>
+                <w:b/>
+                <w:bCs/>
+                <w:sz w:val="20"/>
+                <w:szCs w:val="20"/>
+              </w:rPr>
+            </w:pPr>
+            <w:r>
+              <w:rPr>
+                <w:rFonts w:ascii="Palatino Linotype" w:hAnsi="Palatino Linotype"/>
+                <w:b/>
+                <w:bCs/>
+                <w:sz w:val="20"/>
+                <w:szCs w:val="20"/>
+              </w:rPr>
+              <w:t>Jail Days</w:t>
+            </w:r>
+            <w:r>
+              <w:rPr>
+                <w:rFonts w:ascii="Palatino Linotype" w:hAnsi="Palatino Linotype"/>
+                <w:b/>
+                <w:bCs/>
+                <w:sz w:val="20"/>
+                <w:szCs w:val="20"/>
+              </w:rPr>
+              <w:t xml:space="preserve"> </w:t>
+            </w:r>
+            <w:r>
+              <w:rPr>
+                <w:rFonts w:ascii="Palatino Linotype" w:hAnsi="Palatino Linotype"/>
+                <w:b/>
+                <w:bCs/>
+                <w:sz w:val="20"/>
+                <w:szCs w:val="20"/>
+              </w:rPr>
+              <w:t>Suspended</w:t>
+            </w:r>
+          </w:p>
+        </w:tc>
+        <w:tc>
+          <w:tcPr>
+            <w:tcW w:w="3289" w:type="dxa"/>
+          </w:tcPr>
+          <w:p>
+            <w:pPr>
+              <w:tabs>
+                <w:tab w:val="left" w:pos="-1080"/>
+                <w:tab w:val="left" w:pos="-720"/>
+                <w:tab w:val="left" w:pos="0"/>
+                <w:tab w:val="left" w:pos="720"/>
+                <w:tab w:val="left" w:pos="1440"/>
+                <w:tab w:val="left" w:pos="2160"/>
+                <w:tab w:val="left" w:pos="2880"/>
+                <w:tab w:val="left" w:pos="3600"/>
+                <w:tab w:val="left" w:pos="4320"/>
+                <w:tab w:val="left" w:pos="4680"/>
+              </w:tabs>
+              <w:rPr>
+                <w:rFonts w:ascii="Palatino Linotype" w:hAnsi="Palatino Linotype"/>
+                <w:b/>
+                <w:bCs/>
+                <w:sz w:val="20"/>
+                <w:szCs w:val="20"/>
+              </w:rPr>
+            </w:pPr>
+            <w:r>
+              <w:rPr>
+                <w:rFonts w:ascii="Palatino Linotype" w:hAnsi="Palatino Linotype"/>
+                <w:b/>
+                <w:bCs/>
+                <w:sz w:val="20"/>
+                <w:szCs w:val="20"/>
+              </w:rPr>
+              <w:t xml:space="preserve">None</w:t>
+            </w:r>
+          </w:p>
+        </w:tc>
+        <w:tc>
+          <w:tcPr>
+            <w:tcW w:w="3289" w:type="dxa"/>
+          </w:tcPr>
+          <w:p>
+            <w:pPr>
+              <w:tabs>
+                <w:tab w:val="left" w:pos="-1080"/>
+                <w:tab w:val="left" w:pos="-720"/>
+                <w:tab w:val="left" w:pos="0"/>
+                <w:tab w:val="left" w:pos="720"/>
+                <w:tab w:val="left" w:pos="1440"/>
+                <w:tab w:val="left" w:pos="2160"/>
+                <w:tab w:val="left" w:pos="2880"/>
+                <w:tab w:val="left" w:pos="3600"/>
+                <w:tab w:val="left" w:pos="4320"/>
+                <w:tab w:val="left" w:pos="4680"/>
+              </w:tabs>
+              <w:rPr>
+                <w:rFonts w:ascii="Palatino Linotype" w:hAnsi="Palatino Linotype"/>
+                <w:b/>
+                <w:bCs/>
+                <w:sz w:val="20"/>
+                <w:szCs w:val="20"/>
+              </w:rPr>
+            </w:pPr>
+            <w:r>
+              <w:rPr>
+                <w:rFonts w:ascii="Palatino Linotype" w:hAnsi="Palatino Linotype"/>
+                <w:b/>
+                <w:bCs/>
+                <w:sz w:val="20"/>
+                <w:szCs w:val="20"/>
+              </w:rPr>
+              <w:t xml:space="preserve">None</w:t>
+            </w:r>
+          </w:p>
+        </w:tc>
+        <w:tc>
+          <w:tcPr>
+            <w:tcW w:w="3289" w:type="dxa"/>
+          </w:tcPr>
+          <w:p>
+            <w:pPr>
+              <w:tabs>
+                <w:tab w:val="left" w:pos="-1080"/>
+                <w:tab w:val="left" w:pos="-720"/>
+                <w:tab w:val="left" w:pos="0"/>
+                <w:tab w:val="left" w:pos="720"/>
+                <w:tab w:val="left" w:pos="1440"/>
+                <w:tab w:val="left" w:pos="2160"/>
+                <w:tab w:val="left" w:pos="2880"/>
+                <w:tab w:val="left" w:pos="3600"/>
+                <w:tab w:val="left" w:pos="4320"/>
+                <w:tab w:val="left" w:pos="4680"/>
+              </w:tabs>
+              <w:rPr>
+                <w:rFonts w:ascii="Palatino Linotype" w:hAnsi="Palatino Linotype"/>
+                <w:b/>
+                <w:bCs/>
+                <w:sz w:val="20"/>
+                <w:szCs w:val="20"/>
+              </w:rPr>
+            </w:pPr>
+            <w:r>
+              <w:rPr>
+                <w:rFonts w:ascii="Palatino Linotype" w:hAnsi="Palatino Linotype"/>
+                <w:b/>
+                <w:bCs/>
+                <w:sz w:val="20"/>
+                <w:szCs w:val="20"/>
+              </w:rPr>
+              <w:t xml:space="preserve">None</w:t>
+            </w:r>
+          </w:p>
+        </w:tc>
+        <w:tc>
+          <w:tcPr>
+            <w:tcW w:w="3289" w:type="dxa"/>
+          </w:tcPr>
+          <w:p>
+            <w:pPr>
+              <w:tabs>
+                <w:tab w:val="left" w:pos="-1080"/>
+                <w:tab w:val="left" w:pos="-720"/>
+                <w:tab w:val="left" w:pos="0"/>
+                <w:tab w:val="left" w:pos="720"/>
+                <w:tab w:val="left" w:pos="1440"/>
+                <w:tab w:val="left" w:pos="2160"/>
+                <w:tab w:val="left" w:pos="2880"/>
+                <w:tab w:val="left" w:pos="3600"/>
+                <w:tab w:val="left" w:pos="4320"/>
+                <w:tab w:val="left" w:pos="4680"/>
+              </w:tabs>
+              <w:rPr>
+                <w:rFonts w:ascii="Palatino Linotype" w:hAnsi="Palatino Linotype"/>
+                <w:b/>
+                <w:bCs/>
+                <w:sz w:val="20"/>
+                <w:szCs w:val="20"/>
+              </w:rPr>
+            </w:pPr>
+            <w:r>
+              <w:rPr>
+                <w:rFonts w:ascii="Palatino Linotype" w:hAnsi="Palatino Linotype"/>
+                <w:b/>
+                <w:bCs/>
+                <w:sz w:val="20"/>
+                <w:szCs w:val="20"/>
+              </w:rPr>
+              <w:t xml:space="preserve">None</w:t>
+            </w:r>
+          </w:p>
+        </w:tc>
+      </w:tr>
     </w:tbl>
     <w:p>
       <w:pPr>
-        <w:spacing w:line="276" w:lineRule="auto"/>
         <w:jc w:val="both"/>
+        <w:rPr>
+          <w:rFonts w:ascii="Palatino Linotype" w:hAnsi="Palatino Linotype"/>
+          <w:sz w:val="20"/>
+          <w:szCs w:val="20"/>
+        </w:rPr>
+      </w:pPr>
+      <w:r>
+        <w:rPr>
+          <w:rFonts w:ascii="Palatino Linotype" w:hAnsi="Palatino Linotype"/>
+          <w:sz w:val="20"/>
+          <w:szCs w:val="20"/>
+        </w:rPr>
+        <w:t xml:space="preserve"/>
+      </w:r>
+      <w:r>
+        <w:rPr>
+          <w:rFonts w:ascii="Palatino Linotype" w:hAnsi="Palatino Linotype"/>
+          <w:sz w:val="20"/>
+          <w:szCs w:val="20"/>
+        </w:rPr>
+        <w:t xml:space="preserve"/>
+      </w:r>
+      <w:r>
+        <w:rPr>
+          <w:rFonts w:ascii="Palatino Linotype" w:hAnsi="Palatino Linotype"/>
+          <w:sz w:val="20"/>
+          <w:szCs w:val="20"/>
+        </w:rPr>
+        <w:t xml:space="preserve"/>
+      </w:r>
+      <w:r>
+        <w:rPr>
+          <w:rFonts w:ascii="Palatino Linotype" w:hAnsi="Palatino Linotype"/>
+          <w:sz w:val="20"/>
+          <w:szCs w:val="20"/>
+        </w:rPr>
+        <w:t xml:space="preserve"/>
+      </w:r>
+      <w:r>
+        <w:rPr>
+          <w:rFonts w:ascii="Palatino Linotype" w:hAnsi="Palatino Linotype"/>
+          <w:sz w:val="20"/>
+          <w:szCs w:val="20"/>
+        </w:rPr>
+        <w:t xml:space="preserve"/>
+      </w:r>
+    </w:p>
+    <w:p>
+      <w:pPr>
+        <w:jc w:val="both"/>
+        <w:rPr>
+          <w:rFonts w:ascii="Palatino Linotype" w:hAnsi="Palatino Linotype"/>
+          <w:sz w:val="20"/>
+          <w:szCs w:val="20"/>
+        </w:rPr>
+      </w:pPr>
+      <w:r>
         <w:rPr>
           <w:rFonts w:ascii="Palatino Linotype" w:hAnsi="Palatino Linotype"/>
           <w:b/>
@@ -2269,17 +2685,8 @@
           <w:sz w:val="20"/>
           <w:szCs w:val="20"/>
         </w:rPr>
-      </w:pPr>
-    </w:p>
-    <w:p>
-      <w:pPr>
-        <w:jc w:val="both"/>
-        <w:rPr>
-          <w:rFonts w:ascii="Palatino Linotype" w:hAnsi="Palatino Linotype"/>
-          <w:sz w:val="20"/>
-          <w:szCs w:val="20"/>
-        </w:rPr>
-      </w:pPr>
+        <w:t xml:space="preserve">Fines and Costs.  </w:t>
+      </w:r>
       <w:r>
         <w:rPr>
           <w:rFonts w:ascii="Palatino Linotype" w:hAnsi="Palatino Linotype"/>
@@ -2288,7 +2695,77 @@
           <w:sz w:val="20"/>
           <w:szCs w:val="20"/>
         </w:rPr>
-        <w:t xml:space="preserve">Fines and Costs.  </w:t>
+        <w:t xml:space="preserve"/>
+      </w:r>
+      <w:r>
+        <w:rPr>
+          <w:rFonts w:ascii="Palatino Linotype" w:hAnsi="Palatino Linotype"/>
+          <w:bCs/>
+          <w:sz w:val="20"/>
+          <w:szCs w:val="20"/>
+          <w:u w:val="single"/>
+        </w:rPr>
+        <w:t xml:space="preserve">Court costs are assessed for the highest degree charge in this</w:t>
+      </w:r>
+      <w:r>
+        <w:rPr>
+          <w:rFonts w:ascii="Palatino Linotype" w:hAnsi="Palatino Linotype"/>
+          <w:bCs/>
+          <w:sz w:val="20"/>
+          <w:szCs w:val="20"/>
+          <w:u w:val="single"/>
+        </w:rPr>
+        <w:t xml:space="preserve"> case</w:t>
+      </w:r>
+      <w:r>
+        <w:rPr>
+          <w:rFonts w:ascii="Palatino Linotype" w:hAnsi="Palatino Linotype"/>
+          <w:bCs/>
+          <w:sz w:val="20"/>
+          <w:szCs w:val="20"/>
+        </w:rPr>
+        <w:t xml:space="preserve">. </w:t>
+      </w:r>
+      <w:r>
+        <w:rPr>
+          <w:rFonts w:ascii="Palatino Linotype" w:hAnsi="Palatino Linotype"/>
+          <w:sz w:val="20"/>
+          <w:szCs w:val="20"/>
+        </w:rPr>
+        <w:t xml:space="preserve"/>
+      </w:r>
+      <w:r>
+        <w:rPr>
+          <w:rFonts w:ascii="Palatino Linotype" w:hAnsi="Palatino Linotype"/>
+          <w:bCs/>
+          <w:sz w:val="20"/>
+          <w:szCs w:val="20"/>
+        </w:rPr>
+        <w:t xml:space="preserve"/>
+      </w:r>
+      <w:r>
+        <w:rPr>
+          <w:rFonts w:ascii="Palatino Linotype" w:hAnsi="Palatino Linotype"/>
+          <w:sz w:val="20"/>
+          <w:szCs w:val="20"/>
+        </w:rPr>
+        <w:t xml:space="preserve"/>
+      </w:r>
+      <w:r>
+        <w:rPr>
+          <w:rFonts w:ascii="Palatino Linotype" w:hAnsi="Palatino Linotype"/>
+          <w:sz w:val="20"/>
+          <w:szCs w:val="20"/>
+        </w:rPr>
+        <w:t xml:space="preserve">Having</w:t>
+      </w:r>
+      <w:r>
+        <w:rPr>
+          <w:rFonts w:ascii="Palatino Linotype" w:hAnsi="Palatino Linotype"/>
+          <w:sz w:val="20"/>
+          <w:szCs w:val="20"/>
+        </w:rPr>
+        <w:t xml:space="preserve"> been informed of the fines </w:t>
       </w:r>
       <w:r>
         <w:rPr>
@@ -2303,47 +2780,26 @@
       <w:r>
         <w:rPr>
           <w:rFonts w:ascii="Palatino Linotype" w:hAnsi="Palatino Linotype"/>
-          <w:bCs/>
-          <w:sz w:val="20"/>
-          <w:szCs w:val="20"/>
-          <w:u w:val="single"/>
-        </w:rPr>
-        <w:t>Court costs are assessed for the highest degree charge in this</w:t>
-      </w:r>
-      <w:r>
-        <w:rPr>
-          <w:rFonts w:ascii="Palatino Linotype" w:hAnsi="Palatino Linotype"/>
-          <w:bCs/>
-          <w:sz w:val="20"/>
-          <w:szCs w:val="20"/>
-          <w:u w:val="single"/>
-        </w:rPr>
-        <w:t xml:space="preserve"> case</w:t>
-      </w:r>
-      <w:r>
-        <w:rPr>
-          <w:rFonts w:ascii="Palatino Linotype" w:hAnsi="Palatino Linotype"/>
-          <w:bCs/>
-          <w:sz w:val="20"/>
-          <w:szCs w:val="20"/>
-        </w:rPr>
-        <w:t xml:space="preserve">. </w:t>
-      </w:r>
-      <w:r>
-        <w:rPr>
-          <w:rFonts w:ascii="Palatino Linotype" w:hAnsi="Palatino Linotype"/>
-          <w:sz w:val="20"/>
-          <w:szCs w:val="20"/>
-        </w:rPr>
-        <w:t xml:space="preserve">Having</w:t>
-      </w:r>
-      <w:r>
-        <w:rPr>
-          <w:rFonts w:ascii="Palatino Linotype" w:hAnsi="Palatino Linotype"/>
-          <w:sz w:val="20"/>
-          <w:szCs w:val="20"/>
-        </w:rPr>
-        <w:t xml:space="preserve"> been informed of the fines </w:t>
+          <w:sz w:val="20"/>
+          <w:szCs w:val="20"/>
+        </w:rPr>
+        <w:t xml:space="preserve">and costs</w:t>
+      </w:r>
+      <w:r>
+        <w:rPr>
+          <w:rFonts w:ascii="Palatino Linotype" w:hAnsi="Palatino Linotype"/>
+          <w:sz w:val="20"/>
+          <w:szCs w:val="20"/>
+        </w:rPr>
+        <w:t xml:space="preserve"> </w:t>
+      </w:r>
+      <w:r>
+        <w:rPr>
+          <w:rFonts w:ascii="Palatino Linotype" w:hAnsi="Palatino Linotype"/>
+          <w:sz w:val="20"/>
+          <w:szCs w:val="20"/>
+        </w:rPr>
+        <w:t xml:space="preserve">owed, Defendant expressed an ability to pay </w:t>
       </w:r>
       <w:r>
         <w:rPr>
@@ -2353,31 +2809,32 @@
           <w:sz w:val="20"/>
           <w:szCs w:val="20"/>
         </w:rPr>
-        <w:t xml:space="preserve"/>
-      </w:r>
-      <w:r>
-        <w:rPr>
-          <w:rFonts w:ascii="Palatino Linotype" w:hAnsi="Palatino Linotype"/>
-          <w:sz w:val="20"/>
-          <w:szCs w:val="20"/>
-        </w:rPr>
-        <w:t xml:space="preserve">and costs</w:t>
-      </w:r>
-      <w:r>
-        <w:rPr>
-          <w:rFonts w:ascii="Palatino Linotype" w:hAnsi="Palatino Linotype"/>
-          <w:sz w:val="20"/>
-          <w:szCs w:val="20"/>
-        </w:rPr>
-        <w:t xml:space="preserve"> </w:t>
-      </w:r>
-      <w:r>
-        <w:rPr>
-          <w:rFonts w:ascii="Palatino Linotype" w:hAnsi="Palatino Linotype"/>
-          <w:sz w:val="20"/>
-          <w:szCs w:val="20"/>
-        </w:rPr>
-        <w:t xml:space="preserve">owed, Defendant expressed an ability to pay </w:t>
+        <w:t xml:space="preserve">forthwith</w:t>
+      </w:r>
+      <w:r>
+        <w:rPr>
+          <w:rFonts w:ascii="Palatino Linotype" w:hAnsi="Palatino Linotype"/>
+          <w:sz w:val="20"/>
+          <w:szCs w:val="20"/>
+        </w:rPr>
+        <w:t xml:space="preserve">. </w:t>
+      </w:r>
+      <w:bookmarkStart w:id="0" w:name="_Hlk94196527"/>
+      <w:r>
+        <w:rPr>
+          <w:rFonts w:ascii="Palatino Linotype" w:hAnsi="Palatino Linotype"/>
+          <w:sz w:val="20"/>
+          <w:szCs w:val="20"/>
+        </w:rPr>
+        <w:t xml:space="preserve">Absent further order, the Court finds Defendant is able and shall pay</w:t>
+      </w:r>
+      <w:r>
+        <w:rPr>
+          <w:rFonts w:ascii="Palatino Linotype" w:hAnsi="Palatino Linotype"/>
+          <w:sz w:val="20"/>
+          <w:szCs w:val="20"/>
+        </w:rPr>
+        <w:t xml:space="preserve"> the fines </w:t>
       </w:r>
       <w:r>
         <w:rPr>
@@ -2387,33 +2844,33 @@
           <w:sz w:val="20"/>
           <w:szCs w:val="20"/>
         </w:rPr>
-        <w:t xml:space="preserve">forthwith</w:t>
-      </w:r>
-      <w:r>
-        <w:rPr>
-          <w:rFonts w:ascii="Palatino Linotype" w:hAnsi="Palatino Linotype"/>
-          <w:sz w:val="20"/>
-          <w:szCs w:val="20"/>
-        </w:rPr>
-        <w:t xml:space="preserve">. </w:t>
-      </w:r>
-      <w:bookmarkStart w:id="0" w:name="_Hlk94196527"/>
-      <w:r>
-        <w:rPr>
-          <w:rFonts w:ascii="Palatino Linotype" w:hAnsi="Palatino Linotype"/>
-          <w:sz w:val="20"/>
-          <w:szCs w:val="20"/>
-        </w:rPr>
-        <w:t xml:space="preserve">Absent further order, the Court finds Defendant is able and shall pay</w:t>
-      </w:r>
-      <w:r>
-        <w:rPr>
-          <w:rFonts w:ascii="Palatino Linotype" w:hAnsi="Palatino Linotype"/>
-          <w:sz w:val="20"/>
-          <w:szCs w:val="20"/>
-        </w:rPr>
-        <w:t xml:space="preserve"> the fines </w:t>
-      </w:r>
+        <w:t xml:space="preserve"/>
+      </w:r>
+      <w:r>
+        <w:rPr>
+          <w:rFonts w:ascii="Palatino Linotype" w:hAnsi="Palatino Linotype"/>
+          <w:sz w:val="20"/>
+          <w:szCs w:val="20"/>
+        </w:rPr>
+        <w:t xml:space="preserve">and costs</w:t>
+      </w:r>
+      <w:r>
+        <w:rPr>
+          <w:rFonts w:ascii="Palatino Linotype" w:hAnsi="Palatino Linotype"/>
+          <w:sz w:val="20"/>
+          <w:szCs w:val="20"/>
+        </w:rPr>
+        <w:t xml:space="preserve"> </w:t>
+      </w:r>
+      <w:r>
+        <w:rPr>
+          <w:rFonts w:ascii="Palatino Linotype" w:hAnsi="Palatino Linotype"/>
+          <w:sz w:val="20"/>
+          <w:szCs w:val="20"/>
+        </w:rPr>
+        <w:t xml:space="preserve">in full by </w:t>
+      </w:r>
+      <w:bookmarkEnd w:id="0"/>
       <w:r>
         <w:rPr>
           <w:rFonts w:ascii="Palatino Linotype" w:hAnsi="Palatino Linotype"/>
@@ -2422,15 +2879,15 @@
           <w:sz w:val="20"/>
           <w:szCs w:val="20"/>
         </w:rPr>
-        <w:t xml:space="preserve"/>
-      </w:r>
-      <w:r>
-        <w:rPr>
-          <w:rFonts w:ascii="Palatino Linotype" w:hAnsi="Palatino Linotype"/>
-          <w:sz w:val="20"/>
-          <w:szCs w:val="20"/>
-        </w:rPr>
-        <w:t xml:space="preserve">and costs</w:t>
+        <w:t xml:space="preserve">March 20, 2022</w:t>
+      </w:r>
+      <w:r>
+        <w:rPr>
+          <w:rFonts w:ascii="Palatino Linotype" w:hAnsi="Palatino Linotype"/>
+          <w:sz w:val="20"/>
+          <w:szCs w:val="20"/>
+        </w:rPr>
+        <w:t xml:space="preserve">.</w:t>
       </w:r>
       <w:r>
         <w:rPr>
@@ -2439,33 +2896,6 @@
           <w:szCs w:val="20"/>
         </w:rPr>
         <w:t xml:space="preserve"> </w:t>
-      </w:r>
-      <w:r>
-        <w:rPr>
-          <w:rFonts w:ascii="Palatino Linotype" w:hAnsi="Palatino Linotype"/>
-          <w:sz w:val="20"/>
-          <w:szCs w:val="20"/>
-        </w:rPr>
-        <w:t xml:space="preserve">in full by </w:t>
-      </w:r>
-      <w:bookmarkEnd w:id="0"/>
-      <w:r>
-        <w:rPr>
-          <w:rFonts w:ascii="Palatino Linotype" w:hAnsi="Palatino Linotype"/>
-          <w:b/>
-          <w:bCs/>
-          <w:sz w:val="20"/>
-          <w:szCs w:val="20"/>
-        </w:rPr>
-        <w:t xml:space="preserve">March 20, 2022</w:t>
-      </w:r>
-      <w:r>
-        <w:rPr>
-          <w:rFonts w:ascii="Palatino Linotype" w:hAnsi="Palatino Linotype"/>
-          <w:sz w:val="20"/>
-          <w:szCs w:val="20"/>
-        </w:rPr>
-        <w:t xml:space="preserve">. </w:t>
       </w:r>
       <w:r>
         <w:rPr>
@@ -2536,7 +2966,7 @@
           <w:sz w:val="20"/>
           <w:szCs w:val="20"/>
         </w:rPr>
-        <w:t xml:space="preserve"> </w:t>
+        <w:t xml:space="preserve"/>
       </w:r>
       <w:r>
         <w:rPr>
@@ -2550,6 +2980,46 @@
         <w:rPr>
           <w:rFonts w:ascii="Palatino Linotype" w:hAnsi="Palatino Linotype"/>
           <w:bCs/>
+          <w:sz w:val="20"/>
+          <w:szCs w:val="20"/>
+        </w:rPr>
+        <w:t xml:space="preserve"/>
+      </w:r>
+      <w:r>
+        <w:rPr>
+          <w:rFonts w:ascii="Palatino Linotype" w:hAnsi="Palatino Linotype"/>
+          <w:sz w:val="20"/>
+          <w:szCs w:val="20"/>
+        </w:rPr>
+        <w:t xml:space="preserve"/>
+      </w:r>
+      <w:r>
+        <w:rPr>
+          <w:rFonts w:ascii="Palatino Linotype" w:hAnsi="Palatino Linotype"/>
+          <w:sz w:val="20"/>
+          <w:szCs w:val="20"/>
+        </w:rPr>
+        <w:t xml:space="preserve"/>
+      </w:r>
+      <w:r>
+        <w:rPr>
+          <w:rFonts w:ascii="Palatino Linotype" w:hAnsi="Palatino Linotype"/>
+          <w:sz w:val="20"/>
+          <w:szCs w:val="20"/>
+        </w:rPr>
+        <w:t xml:space="preserve"/>
+      </w:r>
+      <w:r>
+        <w:rPr>
+          <w:rFonts w:ascii="Palatino Linotype" w:hAnsi="Palatino Linotype"/>
+          <w:sz w:val="20"/>
+          <w:szCs w:val="20"/>
+        </w:rPr>
+        <w:t xml:space="preserve"/>
+      </w:r>
+      <w:r>
+        <w:rPr>
+          <w:rFonts w:ascii="Palatino Linotype" w:hAnsi="Palatino Linotype"/>
           <w:sz w:val="20"/>
           <w:szCs w:val="20"/>
         </w:rPr>
@@ -2714,7 +3184,7 @@
           <w:sz w:val="20"/>
           <w:szCs w:val="20"/>
         </w:rPr>
-        <w:t xml:space="preserve">Magistrate</w:t>
+        <w:t xml:space="preserve">Judge</w:t>
       </w:r>
       <w:r>
         <w:rPr>
@@ -2730,7 +3200,7 @@
           <w:sz w:val="20"/>
           <w:szCs w:val="20"/>
         </w:rPr>
-        <w:t xml:space="preserve">Amanda</w:t>
+        <w:t xml:space="preserve">Marianne</w:t>
       </w:r>
       <w:r>
         <w:rPr>
@@ -2746,7 +3216,7 @@
           <w:sz w:val="20"/>
           <w:szCs w:val="20"/>
         </w:rPr>
-        <w:t xml:space="preserve">Bunner</w:t>
+        <w:t xml:space="preserve">Hemmeter</w:t>
       </w:r>
     </w:p>
     <w:p>
@@ -2782,72 +3252,62 @@
     <w:p>
       <w:pPr>
         <w:tabs>
-          <w:tab w:val="center" w:pos="4680"/>
+          <w:tab w:val="left" w:pos="-1080"/>
+          <w:tab w:val="left" w:pos="-720"/>
+          <w:tab w:val="left" w:pos="0"/>
+          <w:tab w:val="left" w:pos="720"/>
+          <w:tab w:val="left" w:pos="1440"/>
+          <w:tab w:val="left" w:pos="2160"/>
+          <w:tab w:val="left" w:pos="2880"/>
+          <w:tab w:val="left" w:pos="3600"/>
+          <w:tab w:val="left" w:pos="4320"/>
+          <w:tab w:val="left" w:pos="4680"/>
         </w:tabs>
-        <w:jc w:val="both"/>
-        <w:rPr>
-          <w:rFonts w:ascii="Palatino Linotype" w:hAnsi="Palatino Linotype"/>
-          <w:b/>
-          <w:bCs/>
-          <w:i/>
-          <w:sz w:val="19"/>
-          <w:szCs w:val="19"/>
-        </w:rPr>
-      </w:pPr>
-      <w:r>
-        <w:rPr>
-          <w:rFonts w:ascii="Palatino Linotype" w:hAnsi="Palatino Linotype"/>
-          <w:b/>
-          <w:bCs/>
-          <w:i/>
-          <w:sz w:val="19"/>
-          <w:szCs w:val="19"/>
-        </w:rPr>
-        <w:t xml:space="preserve">Pursuant to Criminal Rule 19(D) and Traffic Rule 14, written objections to this magistrate’s decision must be filed within </w:t>
-      </w:r>
-      <w:r>
-        <w:rPr>
-          <w:rFonts w:ascii="Palatino Linotype" w:hAnsi="Palatino Linotype"/>
-          <w:b/>
-          <w:bCs/>
-          <w:i/>
-          <w:sz w:val="19"/>
-          <w:szCs w:val="19"/>
-        </w:rPr>
-        <w:t>14</w:t>
-      </w:r>
-      <w:r>
-        <w:rPr>
-          <w:rFonts w:ascii="Palatino Linotype" w:hAnsi="Palatino Linotype"/>
-          <w:b/>
-          <w:bCs/>
-          <w:i/>
-          <w:sz w:val="19"/>
-          <w:szCs w:val="19"/>
-        </w:rPr>
-        <w:t xml:space="preserve"> days of the filing of this decision. Any objections must state with specificity the grounds of the objections. </w:t>
-      </w:r>
-      <w:r>
-        <w:rPr>
-          <w:rFonts w:ascii="Palatino Linotype" w:hAnsi="Palatino Linotype"/>
-          <w:b/>
-          <w:bCs/>
-          <w:i/>
-          <w:sz w:val="19"/>
-          <w:szCs w:val="19"/>
-        </w:rPr>
-        <w:t xml:space="preserve">A party shall not assign as error on appeal the court’s adoption of this decision unless the party timely </w:t>
-      </w:r>
-      <w:r>
-        <w:rPr>
-          <w:rFonts w:ascii="Palatino Linotype" w:hAnsi="Palatino Linotype"/>
-          <w:b/>
-          <w:bCs/>
-          <w:i/>
-          <w:sz w:val="19"/>
-          <w:szCs w:val="19"/>
-        </w:rPr>
-        <w:t>files objections.</w:t>
+        <w:rPr>
+          <w:rFonts w:ascii="Palatino Linotype" w:hAnsi="Palatino Linotype"/>
+          <w:sz w:val="16"/>
+          <w:szCs w:val="16"/>
+        </w:rPr>
+      </w:pPr>
+      <w:r>
+        <w:rPr>
+          <w:rFonts w:ascii="Palatino Linotype" w:hAnsi="Palatino Linotype"/>
+          <w:sz w:val="16"/>
+          <w:szCs w:val="16"/>
+        </w:rPr>
+        <w:t>Copies served by Dep. Clerk ___________</w:t>
+      </w:r>
+      <w:r>
+        <w:rPr>
+          <w:rFonts w:ascii="Palatino Linotype" w:hAnsi="Palatino Linotype"/>
+          <w:sz w:val="16"/>
+          <w:szCs w:val="16"/>
+        </w:rPr>
+        <w:t>________________</w:t>
+      </w:r>
+      <w:r>
+        <w:rPr>
+          <w:rFonts w:ascii="Palatino Linotype" w:hAnsi="Palatino Linotype"/>
+          <w:sz w:val="16"/>
+          <w:szCs w:val="16"/>
+        </w:rPr>
+        <w:t xml:space="preserve"> on the following date ___________</w:t>
+      </w:r>
+      <w:r>
+        <w:rPr>
+          <w:rFonts w:ascii="Palatino Linotype" w:hAnsi="Palatino Linotype"/>
+          <w:sz w:val="16"/>
+          <w:szCs w:val="16"/>
+        </w:rPr>
+        <w:t xml:space="preserve">_________</w:t>
+      </w:r>
+      <w:r>
+        <w:rPr>
+          <w:rFonts w:ascii="Palatino Linotype" w:hAnsi="Palatino Linotype"/>
+          <w:sz w:val="16"/>
+          <w:szCs w:val="16"/>
+        </w:rPr>
+        <w:t xml:space="preserve"> to:</w:t>
       </w:r>
     </w:p>
     <w:p>
@@ -2866,17 +3326,25 @@
         </w:tabs>
         <w:rPr>
           <w:rFonts w:ascii="Palatino Linotype" w:hAnsi="Palatino Linotype"/>
-          <w:sz w:val="20"/>
-          <w:szCs w:val="20"/>
-        </w:rPr>
-      </w:pPr>
-      <w:r>
-        <w:rPr>
-          <w:rFonts w:ascii="Palatino Linotype" w:hAnsi="Palatino Linotype"/>
-          <w:sz w:val="20"/>
-          <w:szCs w:val="20"/>
-        </w:rPr>
-        <w:t xml:space="preserve"/>
+          <w:sz w:val="16"/>
+          <w:szCs w:val="16"/>
+        </w:rPr>
+      </w:pPr>
+      <w:r>
+        <w:rPr>
+          <w:rFonts w:ascii="Palatino Linotype" w:hAnsi="Palatino Linotype"/>
+          <w:sz w:val="16"/>
+          <w:szCs w:val="16"/>
+        </w:rPr>
+        <w:t xml:space="preserve">Prosecutor’s Office: PS    </w:t>
+      </w:r>
+      <w:r>
+        <w:rPr>
+          <w:rFonts w:ascii="Palatino Linotype" w:hAnsi="Palatino Linotype"/>
+          <w:sz w:val="16"/>
+          <w:szCs w:val="16"/>
+        </w:rPr>
+        <w:t xml:space="preserve">OM     EM; Defendant’s Attorney: PS     OM     EM; Ronald Coyan: PS     OM     EM;</w:t>
       </w:r>
     </w:p>
     <w:p>
@@ -2905,58 +3373,8 @@
           <w:sz w:val="16"/>
           <w:szCs w:val="16"/>
         </w:rPr>
-        <w:t xml:space="preserve">Copies served by Dep. Clerk ___________________________ on the following date ____________________ to:</w:t>
-      </w:r>
-    </w:p>
-    <w:p>
-      <w:pPr>
-        <w:tabs>
-          <w:tab w:val="left" w:pos="-1080"/>
-          <w:tab w:val="left" w:pos="-720"/>
-          <w:tab w:val="left" w:pos="0"/>
-          <w:tab w:val="left" w:pos="720"/>
-          <w:tab w:val="left" w:pos="1440"/>
-          <w:tab w:val="left" w:pos="2160"/>
-          <w:tab w:val="left" w:pos="2880"/>
-          <w:tab w:val="left" w:pos="3600"/>
-          <w:tab w:val="left" w:pos="4320"/>
-          <w:tab w:val="left" w:pos="4680"/>
-        </w:tabs>
-        <w:rPr>
-          <w:rFonts w:ascii="Palatino Linotype" w:hAnsi="Palatino Linotype"/>
-          <w:sz w:val="16"/>
-          <w:szCs w:val="16"/>
-        </w:rPr>
-      </w:pPr>
-      <w:r>
-        <w:rPr>
-          <w:rFonts w:ascii="Palatino Linotype" w:hAnsi="Palatino Linotype"/>
-          <w:sz w:val="16"/>
-          <w:szCs w:val="16"/>
-        </w:rPr>
-        <w:t xml:space="preserve">Prosecutor’s Office: PS    OM     EM; Defendant’s Attorney: PS     OM     EM; Ronald Coyan: PS     OM     EM;</w:t>
-      </w:r>
-    </w:p>
-    <w:p>
-      <w:pPr>
-        <w:tabs>
-          <w:tab w:val="left" w:pos="-1080"/>
-          <w:tab w:val="left" w:pos="-720"/>
-          <w:tab w:val="left" w:pos="0"/>
-          <w:tab w:val="left" w:pos="720"/>
-          <w:tab w:val="left" w:pos="1440"/>
-          <w:tab w:val="left" w:pos="2160"/>
-          <w:tab w:val="left" w:pos="2880"/>
-          <w:tab w:val="left" w:pos="3600"/>
-          <w:tab w:val="left" w:pos="4320"/>
-          <w:tab w:val="left" w:pos="4680"/>
-        </w:tabs>
-        <w:rPr>
-          <w:rFonts w:ascii="Palatino Linotype" w:hAnsi="Palatino Linotype"/>
-          <w:sz w:val="16"/>
-          <w:szCs w:val="16"/>
-        </w:rPr>
-      </w:pPr>
+        <w:t xml:space="preserve"/>
+      </w:r>
       <w:r>
         <w:rPr>
           <w:rFonts w:ascii="Palatino Linotype" w:hAnsi="Palatino Linotype"/>
@@ -3037,7 +3455,12 @@
 <w:ftr xmlns:wpc="http://schemas.microsoft.com/office/word/2010/wordprocessingCanvas" xmlns:cx="http://schemas.microsoft.com/office/drawing/2014/chartex" xmlns:cx1="http://schemas.microsoft.com/office/drawing/2015/9/8/chartex" xmlns:cx2="http://schemas.microsoft.com/office/drawing/2015/10/21/chartex" xmlns:cx3="http://schemas.microsoft.com/office/drawing/2016/5/9/chartex" xmlns:cx4="http://schemas.microsoft.com/office/drawing/2016/5/10/chartex" xmlns:cx5="http://schemas.microsoft.com/office/drawing/2016/5/11/chartex" xmlns:cx6="http://schemas.microsoft.com/office/drawing/2016/5/12/chartex" xmlns:cx7="http://schemas.microsoft.com/office/drawing/2016/5/13/chartex" xmlns:cx8="http://schemas.microsoft.com/office/drawing/2016/5/14/chartex" xmlns:mc="http://schemas.openxmlformats.org/markup-compatibility/2006" xmlns:aink="http://schemas.microsoft.com/office/drawing/2016/ink" xmlns:am3d="http://schemas.microsoft.com/office/drawing/2017/model3d" xmlns:o="urn:schemas-microsoft-com:office:office" xmlns:r="http://schemas.openxmlformats.org/officeDocument/2006/relationships" xmlns:m="http://schemas.openxmlformats.org/officeDocument/2006/math" xmlns:v="urn:schemas-microsoft-com:vml" xmlns:wp14="http://schemas.microsoft.com/office/word/2010/wordprocessingDrawing" xmlns:wp="http://schemas.openxmlformats.org/drawingml/2006/wordprocessingDrawing" xmlns:w10="urn:schemas-microsoft-com:office:word" xmlns:w="http://schemas.openxmlformats.org/wordprocessingml/2006/main" xmlns:w14="http://schemas.microsoft.com/office/word/2010/wordml" xmlns:w15="http://schemas.microsoft.com/office/word/2012/wordml" xmlns:w16cex="http://schemas.microsoft.com/office/word/2018/wordml/cex" xmlns:w16cid="http://schemas.microsoft.com/office/word/2016/wordml/cid" xmlns:w16="http://schemas.microsoft.com/office/word/2018/wordml" xmlns:w16sdtdh="http://schemas.microsoft.com/office/word/2020/wordml/sdtdatahash" xmlns:w16se="http://schemas.microsoft.com/office/word/2015/wordml/symex" xmlns:wpg="http://schemas.microsoft.com/office/word/2010/wordprocessingGroup" xmlns:wpi="http://schemas.microsoft.com/office/word/2010/wordprocessingInk" xmlns:wne="http://schemas.microsoft.com/office/word/2006/wordml" xmlns:wps="http://schemas.microsoft.com/office/word/2010/wordprocessingShape" mc:Ignorable="w14 w15 w16se w16cid w16 w16cex w16sdtdh wp14">
   <w:sdt>
     <w:sdtPr>
-      <w:id w:val="-1309706245"/>
+      <w:rPr>
+        <w:rFonts w:ascii="Palatino Linotype" w:hAnsi="Palatino Linotype"/>
+        <w:sz w:val="20"/>
+        <w:szCs w:val="20"/>
+      </w:rPr>
+      <w:id w:val="-2099861789"/>
       <w:docPartObj>
         <w:docPartGallery w:val="Page Numbers (Bottom of Page)"/>
         <w:docPartUnique/>
@@ -3052,19 +3475,13 @@
             <w:sz w:val="20"/>
             <w:szCs w:val="20"/>
           </w:rPr>
-          <w:id w:val="98381352"/>
+          <w:id w:val="860082579"/>
           <w:docPartObj>
             <w:docPartGallery w:val="Page Numbers (Top of Page)"/>
             <w:docPartUnique/>
           </w:docPartObj>
         </w:sdtPr>
-        <w:sdtEndPr>
-          <w:rPr>
-            <w:rFonts w:ascii="Times New Roman" w:hAnsi="Times New Roman"/>
-            <w:sz w:val="24"/>
-            <w:szCs w:val="24"/>
-          </w:rPr>
-        </w:sdtEndPr>
+        <w:sdtEndPr/>
         <w:sdtContent>
           <w:p>
             <w:pPr>
@@ -3193,7 +3610,7 @@
                 <w:sz w:val="20"/>
                 <w:szCs w:val="20"/>
               </w:rPr>
-              <w:t>3</w:t>
+              <w:t>5</w:t>
             </w:r>
             <w:r>
               <w:rPr>
@@ -3221,49 +3638,13 @@
                 <w:sz w:val="20"/>
                 <w:szCs w:val="20"/>
               </w:rPr>
-              <w:t xml:space="preserve">Magistrate Decision</w:t>
-            </w:r>
-            <w:r>
-              <w:rPr>
-                <w:rFonts w:ascii="Palatino Linotype" w:hAnsi="Palatino Linotype"/>
-                <w:sz w:val="20"/>
-                <w:szCs w:val="20"/>
-              </w:rPr>
-              <w:t xml:space="preserve"> 21TRC08121</w:t>
-            </w:r>
-          </w:p>
-          <w:p>
-            <w:pPr>
-              <w:pStyle w:val="Footer"/>
-              <w:jc w:val="right"/>
-            </w:pPr>
+              <w:t xml:space="preserve">Final Judgment Entry 21TRC08121</w:t>
+            </w:r>
           </w:p>
         </w:sdtContent>
       </w:sdt>
     </w:sdtContent>
   </w:sdt>
-  <w:p>
-    <w:pPr>
-      <w:tabs>
-        <w:tab w:val="left" w:pos="-1080"/>
-        <w:tab w:val="left" w:pos="-720"/>
-        <w:tab w:val="left" w:pos="0"/>
-        <w:tab w:val="left" w:pos="720"/>
-        <w:tab w:val="left" w:pos="1440"/>
-        <w:tab w:val="left" w:pos="2160"/>
-        <w:tab w:val="left" w:pos="2880"/>
-        <w:tab w:val="left" w:pos="3600"/>
-        <w:tab w:val="left" w:pos="4320"/>
-        <w:tab w:val="left" w:pos="4680"/>
-      </w:tabs>
-      <w:jc w:val="right"/>
-      <w:rPr>
-        <w:rFonts w:ascii="Palatino Linotype" w:hAnsi="Palatino Linotype"/>
-        <w:sz w:val="20"/>
-        <w:szCs w:val="20"/>
-      </w:rPr>
-    </w:pPr>
-  </w:p>
 </w:ftr>
 </file>
 
@@ -3455,8 +3836,240 @@
       </w:rPr>
     </w:lvl>
   </w:abstractNum>
+  <w:abstractNum w:abstractNumId="1" w15:restartNumberingAfterBreak="0">
+    <w:nsid w:val="279660C9"/>
+    <w:multiLevelType w:val="hybridMultilevel"/>
+    <w:tmpl w:val="05247724"/>
+    <w:lvl w:ilvl="0" w:tplc="04090001">
+      <w:start w:val="1"/>
+      <w:numFmt w:val="bullet"/>
+      <w:lvlText w:val=""/>
+      <w:lvlJc w:val="left"/>
+      <w:pPr>
+        <w:ind w:left="720" w:hanging="360"/>
+      </w:pPr>
+      <w:rPr>
+        <w:rFonts w:ascii="Symbol" w:hAnsi="Symbol" w:hint="default"/>
+      </w:rPr>
+    </w:lvl>
+    <w:lvl w:ilvl="1" w:tplc="04090003" w:tentative="1">
+      <w:start w:val="1"/>
+      <w:numFmt w:val="bullet"/>
+      <w:lvlText w:val="o"/>
+      <w:lvlJc w:val="left"/>
+      <w:pPr>
+        <w:ind w:left="1440" w:hanging="360"/>
+      </w:pPr>
+      <w:rPr>
+        <w:rFonts w:ascii="Courier New" w:hAnsi="Courier New" w:cs="Courier New" w:hint="default"/>
+      </w:rPr>
+    </w:lvl>
+    <w:lvl w:ilvl="2" w:tplc="04090005" w:tentative="1">
+      <w:start w:val="1"/>
+      <w:numFmt w:val="bullet"/>
+      <w:lvlText w:val=""/>
+      <w:lvlJc w:val="left"/>
+      <w:pPr>
+        <w:ind w:left="2160" w:hanging="360"/>
+      </w:pPr>
+      <w:rPr>
+        <w:rFonts w:ascii="Wingdings" w:hAnsi="Wingdings" w:hint="default"/>
+      </w:rPr>
+    </w:lvl>
+    <w:lvl w:ilvl="3" w:tplc="04090001" w:tentative="1">
+      <w:start w:val="1"/>
+      <w:numFmt w:val="bullet"/>
+      <w:lvlText w:val=""/>
+      <w:lvlJc w:val="left"/>
+      <w:pPr>
+        <w:ind w:left="2880" w:hanging="360"/>
+      </w:pPr>
+      <w:rPr>
+        <w:rFonts w:ascii="Symbol" w:hAnsi="Symbol" w:hint="default"/>
+      </w:rPr>
+    </w:lvl>
+    <w:lvl w:ilvl="4" w:tplc="04090003" w:tentative="1">
+      <w:start w:val="1"/>
+      <w:numFmt w:val="bullet"/>
+      <w:lvlText w:val="o"/>
+      <w:lvlJc w:val="left"/>
+      <w:pPr>
+        <w:ind w:left="3600" w:hanging="360"/>
+      </w:pPr>
+      <w:rPr>
+        <w:rFonts w:ascii="Courier New" w:hAnsi="Courier New" w:cs="Courier New" w:hint="default"/>
+      </w:rPr>
+    </w:lvl>
+    <w:lvl w:ilvl="5" w:tplc="04090005" w:tentative="1">
+      <w:start w:val="1"/>
+      <w:numFmt w:val="bullet"/>
+      <w:lvlText w:val=""/>
+      <w:lvlJc w:val="left"/>
+      <w:pPr>
+        <w:ind w:left="4320" w:hanging="360"/>
+      </w:pPr>
+      <w:rPr>
+        <w:rFonts w:ascii="Wingdings" w:hAnsi="Wingdings" w:hint="default"/>
+      </w:rPr>
+    </w:lvl>
+    <w:lvl w:ilvl="6" w:tplc="04090001" w:tentative="1">
+      <w:start w:val="1"/>
+      <w:numFmt w:val="bullet"/>
+      <w:lvlText w:val=""/>
+      <w:lvlJc w:val="left"/>
+      <w:pPr>
+        <w:ind w:left="5040" w:hanging="360"/>
+      </w:pPr>
+      <w:rPr>
+        <w:rFonts w:ascii="Symbol" w:hAnsi="Symbol" w:hint="default"/>
+      </w:rPr>
+    </w:lvl>
+    <w:lvl w:ilvl="7" w:tplc="04090003" w:tentative="1">
+      <w:start w:val="1"/>
+      <w:numFmt w:val="bullet"/>
+      <w:lvlText w:val="o"/>
+      <w:lvlJc w:val="left"/>
+      <w:pPr>
+        <w:ind w:left="5760" w:hanging="360"/>
+      </w:pPr>
+      <w:rPr>
+        <w:rFonts w:ascii="Courier New" w:hAnsi="Courier New" w:cs="Courier New" w:hint="default"/>
+      </w:rPr>
+    </w:lvl>
+    <w:lvl w:ilvl="8" w:tplc="04090005" w:tentative="1">
+      <w:start w:val="1"/>
+      <w:numFmt w:val="bullet"/>
+      <w:lvlText w:val=""/>
+      <w:lvlJc w:val="left"/>
+      <w:pPr>
+        <w:ind w:left="6480" w:hanging="360"/>
+      </w:pPr>
+      <w:rPr>
+        <w:rFonts w:ascii="Wingdings" w:hAnsi="Wingdings" w:hint="default"/>
+      </w:rPr>
+    </w:lvl>
+  </w:abstractNum>
+  <w:abstractNum w:abstractNumId="2" w15:restartNumberingAfterBreak="0">
+    <w:nsid w:val="2E17566E"/>
+    <w:multiLevelType w:val="hybridMultilevel"/>
+    <w:tmpl w:val="00866CE6"/>
+    <w:lvl w:ilvl="0" w:tplc="04090001">
+      <w:start w:val="1"/>
+      <w:numFmt w:val="bullet"/>
+      <w:lvlText w:val=""/>
+      <w:lvlJc w:val="left"/>
+      <w:pPr>
+        <w:ind w:left="779" w:hanging="360"/>
+      </w:pPr>
+      <w:rPr>
+        <w:rFonts w:ascii="Symbol" w:hAnsi="Symbol" w:hint="default"/>
+      </w:rPr>
+    </w:lvl>
+    <w:lvl w:ilvl="1" w:tplc="04090003">
+      <w:start w:val="1"/>
+      <w:numFmt w:val="bullet"/>
+      <w:lvlText w:val="o"/>
+      <w:lvlJc w:val="left"/>
+      <w:pPr>
+        <w:ind w:left="1499" w:hanging="360"/>
+      </w:pPr>
+      <w:rPr>
+        <w:rFonts w:ascii="Courier New" w:hAnsi="Courier New" w:cs="Courier New" w:hint="default"/>
+      </w:rPr>
+    </w:lvl>
+    <w:lvl w:ilvl="2" w:tplc="04090005" w:tentative="1">
+      <w:start w:val="1"/>
+      <w:numFmt w:val="bullet"/>
+      <w:lvlText w:val=""/>
+      <w:lvlJc w:val="left"/>
+      <w:pPr>
+        <w:ind w:left="2219" w:hanging="360"/>
+      </w:pPr>
+      <w:rPr>
+        <w:rFonts w:ascii="Wingdings" w:hAnsi="Wingdings" w:hint="default"/>
+      </w:rPr>
+    </w:lvl>
+    <w:lvl w:ilvl="3" w:tplc="04090001" w:tentative="1">
+      <w:start w:val="1"/>
+      <w:numFmt w:val="bullet"/>
+      <w:lvlText w:val=""/>
+      <w:lvlJc w:val="left"/>
+      <w:pPr>
+        <w:ind w:left="2939" w:hanging="360"/>
+      </w:pPr>
+      <w:rPr>
+        <w:rFonts w:ascii="Symbol" w:hAnsi="Symbol" w:hint="default"/>
+      </w:rPr>
+    </w:lvl>
+    <w:lvl w:ilvl="4" w:tplc="04090003" w:tentative="1">
+      <w:start w:val="1"/>
+      <w:numFmt w:val="bullet"/>
+      <w:lvlText w:val="o"/>
+      <w:lvlJc w:val="left"/>
+      <w:pPr>
+        <w:ind w:left="3659" w:hanging="360"/>
+      </w:pPr>
+      <w:rPr>
+        <w:rFonts w:ascii="Courier New" w:hAnsi="Courier New" w:cs="Courier New" w:hint="default"/>
+      </w:rPr>
+    </w:lvl>
+    <w:lvl w:ilvl="5" w:tplc="04090005" w:tentative="1">
+      <w:start w:val="1"/>
+      <w:numFmt w:val="bullet"/>
+      <w:lvlText w:val=""/>
+      <w:lvlJc w:val="left"/>
+      <w:pPr>
+        <w:ind w:left="4379" w:hanging="360"/>
+      </w:pPr>
+      <w:rPr>
+        <w:rFonts w:ascii="Wingdings" w:hAnsi="Wingdings" w:hint="default"/>
+      </w:rPr>
+    </w:lvl>
+    <w:lvl w:ilvl="6" w:tplc="04090001" w:tentative="1">
+      <w:start w:val="1"/>
+      <w:numFmt w:val="bullet"/>
+      <w:lvlText w:val=""/>
+      <w:lvlJc w:val="left"/>
+      <w:pPr>
+        <w:ind w:left="5099" w:hanging="360"/>
+      </w:pPr>
+      <w:rPr>
+        <w:rFonts w:ascii="Symbol" w:hAnsi="Symbol" w:hint="default"/>
+      </w:rPr>
+    </w:lvl>
+    <w:lvl w:ilvl="7" w:tplc="04090003" w:tentative="1">
+      <w:start w:val="1"/>
+      <w:numFmt w:val="bullet"/>
+      <w:lvlText w:val="o"/>
+      <w:lvlJc w:val="left"/>
+      <w:pPr>
+        <w:ind w:left="5819" w:hanging="360"/>
+      </w:pPr>
+      <w:rPr>
+        <w:rFonts w:ascii="Courier New" w:hAnsi="Courier New" w:cs="Courier New" w:hint="default"/>
+      </w:rPr>
+    </w:lvl>
+    <w:lvl w:ilvl="8" w:tplc="04090005" w:tentative="1">
+      <w:start w:val="1"/>
+      <w:numFmt w:val="bullet"/>
+      <w:lvlText w:val=""/>
+      <w:lvlJc w:val="left"/>
+      <w:pPr>
+        <w:ind w:left="6539" w:hanging="360"/>
+      </w:pPr>
+      <w:rPr>
+        <w:rFonts w:ascii="Wingdings" w:hAnsi="Wingdings" w:hint="default"/>
+      </w:rPr>
+    </w:lvl>
+  </w:abstractNum>
   <w:num w:numId="1">
     <w:abstractNumId w:val="0"/>
+  </w:num>
+  <w:num w:numId="2">
+    <w:abstractNumId w:val="2"/>
+  </w:num>
+  <w:num w:numId="3">
+    <w:abstractNumId w:val="1"/>
   </w:num>
 </w:numbering>
 </file>
@@ -4013,6 +4626,49 @@
       <w:contextualSpacing/>
     </w:pPr>
   </w:style>
+  <w:style w:type="character" w:styleId="CommentReference">
+    <w:name w:val="annotation reference"/>
+    <w:basedOn w:val="DefaultParagraphFont"/>
+    <w:uiPriority w:val="99"/>
+    <w:semiHidden/>
+    <w:unhideWhenUsed/>
+    <w:rsid w:val="00A53114"/>
+    <w:rPr>
+      <w:sz w:val="16"/>
+      <w:szCs w:val="16"/>
+    </w:rPr>
+  </w:style>
+  <w:style w:type="paragraph" w:styleId="CommentText">
+    <w:name w:val="annotation text"/>
+    <w:basedOn w:val="Normal"/>
+    <w:link w:val="CommentTextChar"/>
+    <w:uiPriority w:val="99"/>
+    <w:unhideWhenUsed/>
+    <w:rsid w:val="00A53114"/>
+    <w:pPr>
+      <w:widowControl/>
+      <w:autoSpaceDE/>
+      <w:autoSpaceDN/>
+      <w:adjustRightInd/>
+    </w:pPr>
+    <w:rPr>
+      <w:rFonts w:asciiTheme="minorHAnsi" w:eastAsiaTheme="minorHAnsi" w:hAnsiTheme="minorHAnsi" w:cstheme="minorBidi"/>
+      <w:sz w:val="20"/>
+      <w:szCs w:val="20"/>
+    </w:rPr>
+  </w:style>
+  <w:style w:type="character" w:customStyle="1" w:styleId="CommentTextChar">
+    <w:name w:val="Comment Text Char"/>
+    <w:basedOn w:val="DefaultParagraphFont"/>
+    <w:link w:val="CommentText"/>
+    <w:uiPriority w:val="99"/>
+    <w:rsid w:val="00A53114"/>
+    <w:rPr>
+      <w:rFonts w:eastAsiaTheme="minorHAnsi"/>
+      <w:sz w:val="20"/>
+      <w:szCs w:val="20"/>
+    </w:rPr>
+  </w:style>
 </w:styles>
 </file>
 

</xml_diff>

<commit_message>
Total_jail_days_to_serve working. Need to test.
</commit_message>
<xml_diff>
--- a/resources/Saved/21TRC08121_Crim_Traffic Judgment Entry.docx
+++ b/resources/Saved/21TRC08121_Crim_Traffic Judgment Entry.docx
@@ -239,7 +239,7 @@
           <w:sz w:val="20"/>
           <w:szCs w:val="20"/>
         </w:rPr>
-        <w:t xml:space="preserve">o</w:t>
+        <w:t>o</w:t>
       </w:r>
       <w:r>
         <w:rPr>
@@ -582,7 +582,7 @@
           <w:szCs w:val="20"/>
           <w:lang w:val="en-CA"/>
         </w:rPr>
-        <w:t xml:space="preserve">Defendant appeared in Court</w:t>
+        <w:t>Defendant appeared in Court</w:t>
       </w:r>
       <w:r>
         <w:rPr>
@@ -606,7 +606,7 @@
           <w:sz w:val="20"/>
           <w:szCs w:val="20"/>
         </w:rPr>
-        <w:t xml:space="preserve"> on March 20, 2022.</w:t>
+        <w:t xml:space="preserve"> on March 22, 2022.</w:t>
       </w:r>
       <w:r>
         <w:rPr>
@@ -856,7 +856,7 @@
                 <w:sz w:val="20"/>
                 <w:szCs w:val="20"/>
               </w:rPr>
-              <w:t>Offense</w:t>
+              <w:t xml:space="preserve">Offense</w:t>
             </w:r>
           </w:p>
         </w:tc>
@@ -2283,7 +2283,7 @@
                 <w:sz w:val="20"/>
                 <w:szCs w:val="20"/>
               </w:rPr>
-              <w:t xml:space="preserve">None</w:t>
+              <w:t xml:space="preserve">180</w:t>
             </w:r>
           </w:p>
         </w:tc>
@@ -2498,7 +2498,7 @@
                 <w:sz w:val="20"/>
                 <w:szCs w:val="20"/>
               </w:rPr>
-              <w:t xml:space="preserve">None</w:t>
+              <w:t xml:space="preserve">166</w:t>
             </w:r>
           </w:p>
         </w:tc>
@@ -2667,9 +2667,298 @@
         </w:rPr>
         <w:t xml:space="preserve"/>
       </w:r>
+      <w:r>
+        <w:rPr>
+          <w:rFonts w:ascii="Palatino Linotype" w:hAnsi="Palatino Linotype"/>
+          <w:sz w:val="20"/>
+          <w:szCs w:val="20"/>
+        </w:rPr>
+        <w:t xml:space="preserve"/>
+        <w:br/>
+        <w:t xml:space="preserve"/>
+      </w:r>
+      <w:r>
+        <w:rPr>
+          <w:rFonts w:ascii="Palatino Linotype" w:hAnsi="Palatino Linotype"/>
+          <w:b/>
+          <w:sz w:val="20"/>
+          <w:szCs w:val="20"/>
+        </w:rPr>
+        <w:t xml:space="preserve">Jail </w:t>
+      </w:r>
+      <w:r>
+        <w:rPr>
+          <w:rFonts w:ascii="Palatino Linotype" w:hAnsi="Palatino Linotype"/>
+          <w:b/>
+          <w:sz w:val="20"/>
+          <w:szCs w:val="20"/>
+        </w:rPr>
+        <w:t>Reporting</w:t>
+      </w:r>
+      <w:r>
+        <w:rPr>
+          <w:rFonts w:ascii="Palatino Linotype" w:hAnsi="Palatino Linotype"/>
+          <w:b/>
+          <w:sz w:val="20"/>
+          <w:szCs w:val="20"/>
+        </w:rPr>
+        <w:t xml:space="preserve"> Terms.  </w:t>
+      </w:r>
+      <w:r>
+        <w:rPr>
+          <w:rFonts w:ascii="Palatino Linotype" w:hAnsi="Palatino Linotype"/>
+          <w:bCs/>
+          <w:sz w:val="20"/>
+          <w:szCs w:val="20"/>
+        </w:rPr>
+        <w:t xml:space="preserve">Defendant is to </w:t>
+      </w:r>
+      <w:r>
+        <w:rPr>
+          <w:rFonts w:ascii="Palatino Linotype" w:hAnsi="Palatino Linotype"/>
+          <w:bCs/>
+          <w:sz w:val="20"/>
+          <w:szCs w:val="20"/>
+        </w:rPr>
+        <w:t xml:space="preserve">serve 10</w:t>
+      </w:r>
+      <w:r>
+        <w:rPr>
+          <w:rFonts w:ascii="Palatino Linotype" w:hAnsi="Palatino Linotype"/>
+          <w:bCs/>
+          <w:sz w:val="20"/>
+          <w:szCs w:val="20"/>
+        </w:rPr>
+        <w:t xml:space="preserve"> days in jail. </w:t>
+      </w:r>
+      <w:r>
+        <w:rPr>
+          <w:rFonts w:ascii="Palatino Linotype" w:hAnsi="Palatino Linotype"/>
+          <w:sz w:val="20"/>
+          <w:szCs w:val="20"/>
+        </w:rPr>
+        <w:t xml:space="preserve">Defendant’s report date is </w:t>
+      </w:r>
+      <w:r>
+        <w:rPr>
+          <w:rFonts w:ascii="Palatino Linotype" w:hAnsi="Palatino Linotype"/>
+          <w:b/>
+          <w:sz w:val="20"/>
+          <w:szCs w:val="20"/>
+        </w:rPr>
+        <w:t xml:space="preserve">March 22, 2022</w:t>
+      </w:r>
+      <w:r>
+        <w:rPr>
+          <w:rFonts w:ascii="Palatino Linotype" w:hAnsi="Palatino Linotype"/>
+          <w:b/>
+          <w:sz w:val="20"/>
+          <w:szCs w:val="20"/>
+        </w:rPr>
+        <w:t xml:space="preserve">, at 08:30 AM</w:t>
+      </w:r>
+      <w:r>
+        <w:rPr>
+          <w:rFonts w:ascii="Palatino Linotype" w:hAnsi="Palatino Linotype"/>
+          <w:sz w:val="20"/>
+          <w:szCs w:val="20"/>
+        </w:rPr>
+        <w:t xml:space="preserve">.</w:t>
+      </w:r>
     </w:p>
     <w:p>
       <w:pPr>
+        <w:pStyle w:val="ListParagraph"/>
+        <w:numPr>
+          <w:ilvl w:val="0"/>
+          <w:numId w:val="3"/>
+        </w:numPr>
+        <w:jc w:val="both"/>
+        <w:rPr>
+          <w:rFonts w:ascii="Palatino Linotype" w:hAnsi="Palatino Linotype"/>
+          <w:sz w:val="20"/>
+          <w:szCs w:val="20"/>
+        </w:rPr>
+      </w:pPr>
+      <w:r>
+        <w:rPr>
+          <w:rFonts w:ascii="Palatino Linotype" w:hAnsi="Palatino Linotype"/>
+          <w:sz w:val="20"/>
+          <w:szCs w:val="20"/>
+        </w:rPr>
+        <w:t>Defendant shall report to jail time</w:t>
+      </w:r>
+      <w:r>
+        <w:rPr>
+          <w:rFonts w:ascii="Palatino Linotype" w:hAnsi="Palatino Linotype"/>
+          <w:sz w:val="20"/>
+          <w:szCs w:val="20"/>
+        </w:rPr>
+        <w:t>l</w:t>
+      </w:r>
+      <w:r>
+        <w:rPr>
+          <w:rFonts w:ascii="Palatino Linotype" w:hAnsi="Palatino Linotype"/>
+          <w:sz w:val="20"/>
+          <w:szCs w:val="20"/>
+        </w:rPr>
+        <w:t>y and sober.</w:t>
+      </w:r>
+    </w:p>
+    <w:p>
+      <w:pPr>
+        <w:pStyle w:val="ListParagraph"/>
+        <w:numPr>
+          <w:ilvl w:val="0"/>
+          <w:numId w:val="3"/>
+        </w:numPr>
+        <w:jc w:val="both"/>
+        <w:rPr>
+          <w:rFonts w:ascii="Palatino Linotype" w:hAnsi="Palatino Linotype"/>
+          <w:sz w:val="20"/>
+          <w:szCs w:val="20"/>
+        </w:rPr>
+      </w:pPr>
+      <w:r>
+        <w:rPr>
+          <w:rFonts w:ascii="Palatino Linotype" w:hAnsi="Palatino Linotype"/>
+          <w:sz w:val="20"/>
+          <w:szCs w:val="20"/>
+        </w:rPr>
+        <w:t xml:space="preserve">The jail days imposed shall be served</w:t>
+      </w:r>
+      <w:r>
+        <w:rPr>
+          <w:rFonts w:ascii="Palatino Linotype" w:hAnsi="Palatino Linotype"/>
+          <w:sz w:val="20"/>
+          <w:szCs w:val="20"/>
+        </w:rPr>
+        <w:t xml:space="preserve"> as</w:t>
+      </w:r>
+      <w:r>
+        <w:rPr>
+          <w:rFonts w:ascii="Palatino Linotype" w:hAnsi="Palatino Linotype"/>
+          <w:sz w:val="20"/>
+          <w:szCs w:val="20"/>
+        </w:rPr>
+        <w:t xml:space="preserve"> consecutive days. </w:t>
+      </w:r>
+      <w:r>
+        <w:rPr>
+          <w:rFonts w:ascii="Palatino Linotype" w:hAnsi="Palatino Linotype"/>
+          <w:sz w:val="20"/>
+          <w:szCs w:val="20"/>
+        </w:rPr>
+        <w:t xml:space="preserve"/>
+      </w:r>
+      <w:r>
+        <w:rPr>
+          <w:rFonts w:ascii="Palatino Linotype" w:hAnsi="Palatino Linotype"/>
+          <w:sz w:val="20"/>
+          <w:szCs w:val="20"/>
+        </w:rPr>
+        <w:t xml:space="preserve"/>
+      </w:r>
+    </w:p>
+    <w:p>
+      <w:pPr>
+        <w:pStyle w:val="ListParagraph"/>
+        <w:numPr>
+          <w:ilvl w:val="0"/>
+          <w:numId w:val="3"/>
+        </w:numPr>
+        <w:jc w:val="both"/>
+        <w:rPr>
+          <w:rFonts w:ascii="Palatino Linotype" w:hAnsi="Palatino Linotype"/>
+          <w:sz w:val="20"/>
+          <w:szCs w:val="20"/>
+        </w:rPr>
+      </w:pPr>
+      <w:r>
+        <w:rPr>
+          <w:rFonts w:ascii="Palatino Linotype" w:hAnsi="Palatino Linotype"/>
+          <w:sz w:val="20"/>
+          <w:szCs w:val="20"/>
+        </w:rPr>
+        <w:t xml:space="preserve">Defendant is granted </w:t>
+      </w:r>
+      <w:r>
+        <w:rPr>
+          <w:rFonts w:ascii="Palatino Linotype" w:hAnsi="Palatino Linotype"/>
+          <w:b/>
+          <w:sz w:val="20"/>
+          <w:szCs w:val="20"/>
+        </w:rPr>
+        <w:t xml:space="preserve">credit for 4 days</w:t>
+      </w:r>
+      <w:r>
+        <w:rPr>
+          <w:rFonts w:ascii="Palatino Linotype" w:hAnsi="Palatino Linotype"/>
+          <w:sz w:val="20"/>
+          <w:szCs w:val="20"/>
+        </w:rPr>
+        <w:t xml:space="preserve"> already served in jail.</w:t>
+      </w:r>
+      <w:r>
+        <w:rPr>
+          <w:rFonts w:ascii="Palatino Linotype" w:hAnsi="Palatino Linotype"/>
+          <w:sz w:val="20"/>
+          <w:szCs w:val="20"/>
+        </w:rPr>
+        <w:t xml:space="preserve"/>
+      </w:r>
+    </w:p>
+    <w:p>
+      <w:pPr>
+        <w:pStyle w:val="ListParagraph"/>
+        <w:numPr>
+          <w:ilvl w:val="0"/>
+          <w:numId w:val="3"/>
+        </w:numPr>
+        <w:jc w:val="both"/>
+        <w:rPr>
+          <w:rFonts w:ascii="Palatino Linotype" w:hAnsi="Palatino Linotype"/>
+          <w:sz w:val="20"/>
+          <w:szCs w:val="20"/>
+        </w:rPr>
+      </w:pPr>
+      <w:r>
+        <w:rPr>
+          <w:rFonts w:ascii="Palatino Linotype" w:hAnsi="Palatino Linotype"/>
+          <w:sz w:val="20"/>
+          <w:szCs w:val="20"/>
+        </w:rPr>
+        <w:t>Defendant shall timely pay, or dispute, confinement costs billed pursuant to R.C. 2929.37 or be subject to certificate of judgment by the Clerk.</w:t>
+      </w:r>
+      <w:r>
+        <w:rPr>
+          <w:rFonts w:ascii="Palatino Linotype" w:hAnsi="Palatino Linotype"/>
+          <w:sz w:val="20"/>
+          <w:szCs w:val="20"/>
+        </w:rPr>
+        <w:t xml:space="preserve"> </w:t>
+      </w:r>
+      <w:r>
+        <w:rPr>
+          <w:rFonts w:ascii="Palatino Linotype" w:hAnsi="Palatino Linotype"/>
+          <w:sz w:val="20"/>
+          <w:szCs w:val="20"/>
+        </w:rPr>
+        <w:t xml:space="preserve"/>
+        <w:br/>
+        <w:t xml:space="preserve"/>
+      </w:r>
+      <w:r>
+        <w:rPr>
+          <w:rFonts w:ascii="Palatino Linotype" w:hAnsi="Palatino Linotype"/>
+          <w:sz w:val="20"/>
+          <w:szCs w:val="20"/>
+        </w:rPr>
+        <w:t xml:space="preserve"/>
+      </w:r>
+    </w:p>
+    <w:p>
+      <w:pPr>
         <w:jc w:val="both"/>
         <w:rPr>
           <w:rFonts w:ascii="Palatino Linotype" w:hAnsi="Palatino Linotype"/>
@@ -2879,15 +3168,15 @@
           <w:sz w:val="20"/>
           <w:szCs w:val="20"/>
         </w:rPr>
-        <w:t xml:space="preserve">March 20, 2022</w:t>
-      </w:r>
-      <w:r>
-        <w:rPr>
-          <w:rFonts w:ascii="Palatino Linotype" w:hAnsi="Palatino Linotype"/>
-          <w:sz w:val="20"/>
-          <w:szCs w:val="20"/>
-        </w:rPr>
-        <w:t xml:space="preserve">.</w:t>
+        <w:t xml:space="preserve">March 22, 2022</w:t>
+      </w:r>
+      <w:r>
+        <w:rPr>
+          <w:rFonts w:ascii="Palatino Linotype" w:hAnsi="Palatino Linotype"/>
+          <w:sz w:val="20"/>
+          <w:szCs w:val="20"/>
+        </w:rPr>
+        <w:t>.</w:t>
       </w:r>
       <w:r>
         <w:rPr>
@@ -3145,7 +3434,7 @@
           <w:sz w:val="20"/>
           <w:szCs w:val="20"/>
         </w:rPr>
-        <w:t xml:space="preserve">____________________________________</w:t>
+        <w:t>____________________________________</w:t>
       </w:r>
     </w:p>
     <w:p>
@@ -3299,7 +3588,7 @@
           <w:sz w:val="16"/>
           <w:szCs w:val="16"/>
         </w:rPr>
-        <w:t xml:space="preserve">_________</w:t>
+        <w:t>_________</w:t>
       </w:r>
       <w:r>
         <w:rPr>
@@ -3381,7 +3670,7 @@
           <w:sz w:val="16"/>
           <w:szCs w:val="16"/>
         </w:rPr>
-        <w:t xml:space="preserve"/>
+        <w:t xml:space="preserve">County Jail: PS   EM;</w:t>
       </w:r>
     </w:p>
     <w:p>

</xml_diff>

<commit_message>
Refactored fine and jail updaters in GridModels.
</commit_message>
<xml_diff>
--- a/resources/Saved/21TRC08121_Crim_Traffic Judgment Entry.docx
+++ b/resources/Saved/21TRC08121_Crim_Traffic Judgment Entry.docx
@@ -239,7 +239,7 @@
           <w:sz w:val="20"/>
           <w:szCs w:val="20"/>
         </w:rPr>
-        <w:t>o</w:t>
+        <w:t xml:space="preserve">o</w:t>
       </w:r>
       <w:r>
         <w:rPr>
@@ -249,6 +249,7 @@
         </w:rPr>
         <w:t xml:space="preserve">.  </w:t>
       </w:r>
+      <w:proofErr w:type="gramStart"/>
       <w:r>
         <w:rPr>
           <w:rFonts w:ascii="Palatino Linotype" w:hAnsi="Palatino Linotype"/>
@@ -328,6 +329,7 @@
           <w:szCs w:val="20"/>
         </w:rPr>
       </w:pPr>
+      <w:proofErr w:type="gramStart"/>
       <w:r>
         <w:rPr>
           <w:rFonts w:ascii="Palatino Linotype" w:hAnsi="Palatino Linotype"/>
@@ -519,6 +521,14 @@
         </w:rPr>
         <w:t xml:space="preserve"/>
       </w:r>
+      <w:r>
+        <w:rPr>
+          <w:rFonts w:ascii="Palatino Linotype" w:hAnsi="Palatino Linotype"/>
+          <w:sz w:val="20"/>
+          <w:szCs w:val="20"/>
+        </w:rPr>
+        <w:tab/>
+      </w:r>
     </w:p>
     <w:p>
       <w:pPr>
@@ -574,7 +584,7 @@
           <w:szCs w:val="20"/>
           <w:lang w:val="en-CA"/>
         </w:rPr>
-        <w:t>Defendant appeared in Court</w:t>
+        <w:t xml:space="preserve">Defendant appeared in Court</w:t>
       </w:r>
       <w:r>
         <w:rPr>
@@ -584,6 +594,7 @@
         </w:rPr>
         <w:t xml:space="preserve"> for </w:t>
       </w:r>
+      <w:proofErr w:type="gramStart"/>
       <w:r>
         <w:rPr>
           <w:rFonts w:ascii="Palatino Linotype" w:hAnsi="Palatino Linotype"/>
@@ -598,7 +609,7 @@
           <w:sz w:val="20"/>
           <w:szCs w:val="20"/>
         </w:rPr>
-        <w:t xml:space="preserve"> on March 23, 2022.</w:t>
+        <w:t xml:space="preserve"> on March 25, 2022.</w:t>
       </w:r>
       <w:r>
         <w:rPr>
@@ -615,8 +626,9 @@
           <w:sz w:val="20"/>
           <w:szCs w:val="20"/>
         </w:rPr>
-        <w:t xml:space="preserve">Defendant was represented by Bryan Bowen, Private Counsel. </w:t>
-      </w:r>
+        <w:t xml:space="preserve">Defendant</w:t>
+      </w:r>
+      <w:proofErr w:type="gramEnd"/>
       <w:r>
         <w:rPr>
           <w:rFonts w:ascii="Palatino Linotype" w:hAnsi="Palatino Linotype"/>
@@ -624,52 +636,7 @@
           <w:sz w:val="20"/>
           <w:szCs w:val="20"/>
         </w:rPr>
-        <w:t xml:space="preserve">Counsel for the State of Ohio made a motion to amend the cha</w:t>
-      </w:r>
-      <w:r>
-        <w:rPr>
-          <w:rFonts w:ascii="Palatino Linotype" w:hAnsi="Palatino Linotype"/>
-          <w:bCs/>
-          <w:sz w:val="20"/>
-          <w:szCs w:val="20"/>
-        </w:rPr>
-        <w:t>rge(s) in the case.</w:t>
-      </w:r>
-      <w:r>
-        <w:rPr>
-          <w:rFonts w:ascii="Palatino Linotype" w:hAnsi="Palatino Linotype"/>
-          <w:bCs/>
-          <w:sz w:val="20"/>
-          <w:szCs w:val="20"/>
-        </w:rPr>
-        <w:t xml:space="preserve"> The Court found the amendment did not alter the name or identi</w:t>
-      </w:r>
-      <w:r>
-        <w:rPr>
-          <w:rFonts w:ascii="Palatino Linotype" w:hAnsi="Palatino Linotype"/>
-          <w:bCs/>
-          <w:sz w:val="20"/>
-          <w:szCs w:val="20"/>
-        </w:rPr>
-        <w:t>t</w:t>
-      </w:r>
-      <w:r>
-        <w:rPr>
-          <w:rFonts w:ascii="Palatino Linotype" w:hAnsi="Palatino Linotype"/>
-          <w:bCs/>
-          <w:sz w:val="20"/>
-          <w:szCs w:val="20"/>
-        </w:rPr>
-        <w:t xml:space="preserve">y of the offense and the motion is Granted.</w:t>
-      </w:r>
-      <w:r>
-        <w:rPr>
-          <w:rFonts w:ascii="Palatino Linotype" w:hAnsi="Palatino Linotype"/>
-          <w:bCs/>
-          <w:sz w:val="20"/>
-          <w:szCs w:val="20"/>
-        </w:rPr>
-        <w:t xml:space="preserve"> The charge(s) of Driving In Marked Lanes is amended to Disorderly Conduct - Persistent.</w:t>
+        <w:t xml:space="preserve"> was represented by Bryan Bowen, Private Counsel. </w:t>
       </w:r>
       <w:r>
         <w:rPr>
@@ -831,9 +798,18 @@
         </w:rPr>
         <w:t xml:space="preserve"/>
       </w:r>
+      <w:r>
+        <w:rPr>
+          <w:rFonts w:ascii="Palatino Linotype" w:hAnsi="Palatino Linotype"/>
+          <w:sz w:val="20"/>
+          <w:szCs w:val="20"/>
+        </w:rPr>
+        <w:t xml:space="preserve"/>
+      </w:r>
     </w:p>
     <w:p>
       <w:pPr>
+        <w:jc w:val="both"/>
         <w:rPr>
           <w:rFonts w:ascii="Palatino Linotype" w:hAnsi="Palatino Linotype"/>
           <w:sz w:val="20"/>
@@ -849,10 +825,11 @@
         <w:tblLook w:val="04A0" w:firstRow="1" w:lastRow="0" w:firstColumn="1" w:lastColumn="0" w:noHBand="0" w:noVBand="1"/>
       </w:tblPr>
       <w:tblGrid>
-        <w:gridCol w:w="1801"/>
-        <w:gridCol w:w="1559"/>
-        <w:gridCol w:w="3289"/>
-        <w:gridCol w:w="1632"/>
+        <w:gridCol w:w="1745"/>
+        <w:gridCol w:w="1247"/>
+        <w:gridCol w:w="2631"/>
+        <w:gridCol w:w="1305"/>
+        <w:gridCol w:w="1732"/>
       </w:tblGrid>
       <w:tr>
         <w:trPr>
@@ -860,7 +837,7 @@
         </w:trPr>
         <w:tc>
           <w:tcPr>
-            <w:tcW w:w="1801" w:type="dxa"/>
+            <w:tcW w:w="2182" w:type="dxa"/>
           </w:tcPr>
           <w:p>
             <w:pPr>
@@ -892,7 +869,7 @@
                 <w:sz w:val="20"/>
                 <w:szCs w:val="20"/>
               </w:rPr>
-              <w:t xml:space="preserve">Offense</w:t>
+              <w:t>Offense</w:t>
             </w:r>
           </w:p>
         </w:tc>
@@ -922,6 +899,7 @@
                 <w:szCs w:val="20"/>
               </w:rPr>
             </w:pPr>
+            <w:proofErr w:type="gramStart"/>
             <w:r>
               <w:rPr>
                 <w:rFonts w:ascii="Palatino Linotype" w:hAnsi="Palatino Linotype"/>
@@ -961,6 +939,7 @@
                 <w:szCs w:val="20"/>
               </w:rPr>
             </w:pPr>
+            <w:proofErr w:type="gramStart"/>
             <w:r>
               <w:rPr>
                 <w:rFonts w:ascii="Palatino Linotype" w:hAnsi="Palatino Linotype"/>
@@ -1000,6 +979,7 @@
                 <w:szCs w:val="20"/>
               </w:rPr>
             </w:pPr>
+            <w:proofErr w:type="gramStart"/>
             <w:r>
               <w:rPr>
                 <w:rFonts w:ascii="Palatino Linotype" w:hAnsi="Palatino Linotype"/>
@@ -1009,50 +989,7 @@
                 <w:szCs w:val="20"/>
               </w:rPr>
               <w:lastRenderedPageBreak/>
-              <w:t xml:space="preserve">Driving In Marked Lanes - AMENDED to Disorderly Conduct - Persistent</w:t>
-            </w:r>
-          </w:p>
-        </w:tc>
-      </w:tr>
-      <w:tr>
-        <w:trPr>
-          <w:jc w:val="center"/>
-        </w:trPr>
-        <w:tc>
-          <w:tcPr>
-            <w:tcW w:w="1801" w:type="dxa"/>
-          </w:tcPr>
-          <w:p>
-            <w:pPr>
-              <w:tabs>
-                <w:tab w:val="left" w:pos="-1080"/>
-                <w:tab w:val="left" w:pos="-720"/>
-                <w:tab w:val="left" w:pos="0"/>
-                <w:tab w:val="left" w:pos="720"/>
-                <w:tab w:val="left" w:pos="1440"/>
-                <w:tab w:val="left" w:pos="2160"/>
-                <w:tab w:val="left" w:pos="2880"/>
-                <w:tab w:val="left" w:pos="3600"/>
-                <w:tab w:val="left" w:pos="4320"/>
-                <w:tab w:val="left" w:pos="4680"/>
-              </w:tabs>
-              <w:rPr>
-                <w:rFonts w:ascii="Palatino Linotype" w:hAnsi="Palatino Linotype"/>
-                <w:b/>
-                <w:bCs/>
-                <w:sz w:val="20"/>
-                <w:szCs w:val="20"/>
-              </w:rPr>
-            </w:pPr>
-            <w:r>
-              <w:rPr>
-                <w:rFonts w:ascii="Palatino Linotype" w:hAnsi="Palatino Linotype"/>
-                <w:b/>
-                <w:bCs/>
-                <w:sz w:val="20"/>
-                <w:szCs w:val="20"/>
-              </w:rPr>
-              <w:t>Statute/Ord.</w:t>
+              <w:t xml:space="preserve">Turn And Stop Signals</w:t>
             </w:r>
           </w:p>
         </w:tc>
@@ -1082,15 +1019,60 @@
                 <w:szCs w:val="20"/>
               </w:rPr>
             </w:pPr>
-            <w:r>
-              <w:rPr>
-                <w:rFonts w:ascii="Palatino Linotype" w:hAnsi="Palatino Linotype"/>
-                <w:b/>
-                <w:bCs/>
-                <w:sz w:val="20"/>
-                <w:szCs w:val="20"/>
-              </w:rPr>
-              <w:t xml:space="preserve">4511.19A1A*</w:t>
+            <w:proofErr w:type="gramStart"/>
+            <w:r>
+              <w:rPr>
+                <w:rFonts w:ascii="Palatino Linotype" w:hAnsi="Palatino Linotype"/>
+                <w:b/>
+                <w:bCs/>
+                <w:sz w:val="20"/>
+                <w:szCs w:val="20"/>
+              </w:rPr>
+              <w:lastRenderedPageBreak/>
+              <w:t xml:space="preserve">Driving In Marked Lanes</w:t>
+            </w:r>
+          </w:p>
+        </w:tc>
+      </w:tr>
+      <w:tr>
+        <w:trPr>
+          <w:jc w:val="center"/>
+        </w:trPr>
+        <w:tc>
+          <w:tcPr>
+            <w:tcW w:w="2182" w:type="dxa"/>
+          </w:tcPr>
+          <w:p>
+            <w:pPr>
+              <w:tabs>
+                <w:tab w:val="left" w:pos="-1080"/>
+                <w:tab w:val="left" w:pos="-720"/>
+                <w:tab w:val="left" w:pos="0"/>
+                <w:tab w:val="left" w:pos="720"/>
+                <w:tab w:val="left" w:pos="1440"/>
+                <w:tab w:val="left" w:pos="2160"/>
+                <w:tab w:val="left" w:pos="2880"/>
+                <w:tab w:val="left" w:pos="3600"/>
+                <w:tab w:val="left" w:pos="4320"/>
+                <w:tab w:val="left" w:pos="4680"/>
+              </w:tabs>
+              <w:rPr>
+                <w:rFonts w:ascii="Palatino Linotype" w:hAnsi="Palatino Linotype"/>
+                <w:b/>
+                <w:bCs/>
+                <w:sz w:val="20"/>
+                <w:szCs w:val="20"/>
+              </w:rPr>
+            </w:pPr>
+            <w:r>
+              <w:rPr>
+                <w:rFonts w:ascii="Palatino Linotype" w:hAnsi="Palatino Linotype"/>
+                <w:b/>
+                <w:bCs/>
+                <w:sz w:val="20"/>
+                <w:szCs w:val="20"/>
+              </w:rPr>
+              <w:t>Statute/Ord.</w:t>
             </w:r>
           </w:p>
         </w:tc>
@@ -1120,15 +1102,16 @@
                 <w:szCs w:val="20"/>
               </w:rPr>
             </w:pPr>
-            <w:r>
-              <w:rPr>
-                <w:rFonts w:ascii="Palatino Linotype" w:hAnsi="Palatino Linotype"/>
-                <w:b/>
-                <w:bCs/>
-                <w:sz w:val="20"/>
-                <w:szCs w:val="20"/>
-              </w:rPr>
-              <w:t xml:space="preserve">4511.19A2*</w:t>
+            <w:proofErr w:type="gramStart"/>
+            <w:r>
+              <w:rPr>
+                <w:rFonts w:ascii="Palatino Linotype" w:hAnsi="Palatino Linotype"/>
+                <w:b/>
+                <w:bCs/>
+                <w:sz w:val="20"/>
+                <w:szCs w:val="20"/>
+              </w:rPr>
+              <w:t xml:space="preserve">4511.19A1A*</w:t>
             </w:r>
           </w:p>
         </w:tc>
@@ -1158,58 +1141,16 @@
                 <w:szCs w:val="20"/>
               </w:rPr>
             </w:pPr>
-            <w:r>
-              <w:rPr>
-                <w:rFonts w:ascii="Palatino Linotype" w:hAnsi="Palatino Linotype"/>
-                <w:b/>
-                <w:bCs/>
-                <w:sz w:val="20"/>
-                <w:szCs w:val="20"/>
-              </w:rPr>
-              <w:t xml:space="preserve">2917.11(A)(1)</w:t>
-            </w:r>
-          </w:p>
-        </w:tc>
-      </w:tr>
-      <w:tr>
-        <w:trPr>
-          <w:jc w:val="center"/>
-        </w:trPr>
-        <w:tc>
-          <w:tcPr>
-            <w:tcW w:w="1801" w:type="dxa"/>
-          </w:tcPr>
-          <w:p>
-            <w:pPr>
-              <w:tabs>
-                <w:tab w:val="left" w:pos="-1080"/>
-                <w:tab w:val="left" w:pos="-720"/>
-                <w:tab w:val="left" w:pos="0"/>
-                <w:tab w:val="left" w:pos="720"/>
-                <w:tab w:val="left" w:pos="1440"/>
-                <w:tab w:val="left" w:pos="2160"/>
-                <w:tab w:val="left" w:pos="2880"/>
-                <w:tab w:val="left" w:pos="3600"/>
-                <w:tab w:val="left" w:pos="4320"/>
-                <w:tab w:val="left" w:pos="4680"/>
-              </w:tabs>
-              <w:rPr>
-                <w:rFonts w:ascii="Palatino Linotype" w:hAnsi="Palatino Linotype"/>
-                <w:b/>
-                <w:bCs/>
-                <w:sz w:val="20"/>
-                <w:szCs w:val="20"/>
-              </w:rPr>
-            </w:pPr>
-            <w:r>
-              <w:rPr>
-                <w:rFonts w:ascii="Palatino Linotype" w:hAnsi="Palatino Linotype"/>
-                <w:b/>
-                <w:bCs/>
-                <w:sz w:val="20"/>
-                <w:szCs w:val="20"/>
-              </w:rPr>
-              <w:t>Degree</w:t>
+            <w:proofErr w:type="gramStart"/>
+            <w:r>
+              <w:rPr>
+                <w:rFonts w:ascii="Palatino Linotype" w:hAnsi="Palatino Linotype"/>
+                <w:b/>
+                <w:bCs/>
+                <w:sz w:val="20"/>
+                <w:szCs w:val="20"/>
+              </w:rPr>
+              <w:t xml:space="preserve">4511.19A2*</w:t>
             </w:r>
           </w:p>
         </w:tc>
@@ -1239,15 +1180,16 @@
                 <w:szCs w:val="20"/>
               </w:rPr>
             </w:pPr>
-            <w:r>
-              <w:rPr>
-                <w:rFonts w:ascii="Palatino Linotype" w:hAnsi="Palatino Linotype"/>
-                <w:b/>
-                <w:bCs/>
-                <w:sz w:val="20"/>
-                <w:szCs w:val="20"/>
-              </w:rPr>
-              <w:t xml:space="preserve">M1</w:t>
+            <w:proofErr w:type="gramStart"/>
+            <w:r>
+              <w:rPr>
+                <w:rFonts w:ascii="Palatino Linotype" w:hAnsi="Palatino Linotype"/>
+                <w:b/>
+                <w:bCs/>
+                <w:sz w:val="20"/>
+                <w:szCs w:val="20"/>
+              </w:rPr>
+              <w:t xml:space="preserve">4511.39</w:t>
             </w:r>
           </w:p>
         </w:tc>
@@ -1277,15 +1219,59 @@
                 <w:szCs w:val="20"/>
               </w:rPr>
             </w:pPr>
-            <w:r>
-              <w:rPr>
-                <w:rFonts w:ascii="Palatino Linotype" w:hAnsi="Palatino Linotype"/>
-                <w:b/>
-                <w:bCs/>
-                <w:sz w:val="20"/>
-                <w:szCs w:val="20"/>
-              </w:rPr>
-              <w:t xml:space="preserve">M1</w:t>
+            <w:proofErr w:type="gramStart"/>
+            <w:r>
+              <w:rPr>
+                <w:rFonts w:ascii="Palatino Linotype" w:hAnsi="Palatino Linotype"/>
+                <w:b/>
+                <w:bCs/>
+                <w:sz w:val="20"/>
+                <w:szCs w:val="20"/>
+              </w:rPr>
+              <w:t xml:space="preserve">4511.33</w:t>
+            </w:r>
+          </w:p>
+        </w:tc>
+      </w:tr>
+      <w:tr>
+        <w:trPr>
+          <w:jc w:val="center"/>
+        </w:trPr>
+        <w:tc>
+          <w:tcPr>
+            <w:tcW w:w="2182" w:type="dxa"/>
+          </w:tcPr>
+          <w:p>
+            <w:pPr>
+              <w:tabs>
+                <w:tab w:val="left" w:pos="-1080"/>
+                <w:tab w:val="left" w:pos="-720"/>
+                <w:tab w:val="left" w:pos="0"/>
+                <w:tab w:val="left" w:pos="720"/>
+                <w:tab w:val="left" w:pos="1440"/>
+                <w:tab w:val="left" w:pos="2160"/>
+                <w:tab w:val="left" w:pos="2880"/>
+                <w:tab w:val="left" w:pos="3600"/>
+                <w:tab w:val="left" w:pos="4320"/>
+                <w:tab w:val="left" w:pos="4680"/>
+              </w:tabs>
+              <w:rPr>
+                <w:rFonts w:ascii="Palatino Linotype" w:hAnsi="Palatino Linotype"/>
+                <w:b/>
+                <w:bCs/>
+                <w:sz w:val="20"/>
+                <w:szCs w:val="20"/>
+              </w:rPr>
+            </w:pPr>
+            <w:r>
+              <w:rPr>
+                <w:rFonts w:ascii="Palatino Linotype" w:hAnsi="Palatino Linotype"/>
+                <w:b/>
+                <w:bCs/>
+                <w:sz w:val="20"/>
+                <w:szCs w:val="20"/>
+              </w:rPr>
+              <w:t>Degree</w:t>
             </w:r>
           </w:p>
         </w:tc>
@@ -1315,58 +1301,16 @@
                 <w:szCs w:val="20"/>
               </w:rPr>
             </w:pPr>
-            <w:r>
-              <w:rPr>
-                <w:rFonts w:ascii="Palatino Linotype" w:hAnsi="Palatino Linotype"/>
-                <w:b/>
-                <w:bCs/>
-                <w:sz w:val="20"/>
-                <w:szCs w:val="20"/>
-              </w:rPr>
-              <w:t xml:space="preserve">M4</w:t>
-            </w:r>
-          </w:p>
-        </w:tc>
-      </w:tr>
-      <w:tr>
-        <w:trPr>
-          <w:jc w:val="center"/>
-        </w:trPr>
-        <w:tc>
-          <w:tcPr>
-            <w:tcW w:w="1801" w:type="dxa"/>
-          </w:tcPr>
-          <w:p>
-            <w:pPr>
-              <w:tabs>
-                <w:tab w:val="left" w:pos="-1080"/>
-                <w:tab w:val="left" w:pos="-720"/>
-                <w:tab w:val="left" w:pos="0"/>
-                <w:tab w:val="left" w:pos="720"/>
-                <w:tab w:val="left" w:pos="1440"/>
-                <w:tab w:val="left" w:pos="2160"/>
-                <w:tab w:val="left" w:pos="2880"/>
-                <w:tab w:val="left" w:pos="3600"/>
-                <w:tab w:val="left" w:pos="4320"/>
-                <w:tab w:val="left" w:pos="4680"/>
-              </w:tabs>
-              <w:rPr>
-                <w:rFonts w:ascii="Palatino Linotype" w:hAnsi="Palatino Linotype"/>
-                <w:b/>
-                <w:bCs/>
-                <w:sz w:val="20"/>
-                <w:szCs w:val="20"/>
-              </w:rPr>
-            </w:pPr>
-            <w:r>
-              <w:rPr>
-                <w:rFonts w:ascii="Palatino Linotype" w:hAnsi="Palatino Linotype"/>
-                <w:b/>
-                <w:bCs/>
-                <w:sz w:val="20"/>
-                <w:szCs w:val="20"/>
-              </w:rPr>
-              <w:t>Plea</w:t>
+            <w:proofErr w:type="gramStart"/>
+            <w:r>
+              <w:rPr>
+                <w:rFonts w:ascii="Palatino Linotype" w:hAnsi="Palatino Linotype"/>
+                <w:b/>
+                <w:bCs/>
+                <w:sz w:val="20"/>
+                <w:szCs w:val="20"/>
+              </w:rPr>
+              <w:t xml:space="preserve">M1</w:t>
             </w:r>
           </w:p>
         </w:tc>
@@ -1396,15 +1340,16 @@
                 <w:szCs w:val="20"/>
               </w:rPr>
             </w:pPr>
-            <w:r>
-              <w:rPr>
-                <w:rFonts w:ascii="Palatino Linotype" w:hAnsi="Palatino Linotype"/>
-                <w:b/>
-                <w:bCs/>
-                <w:sz w:val="20"/>
-                <w:szCs w:val="20"/>
-              </w:rPr>
-              <w:t xml:space="preserve">No Contest</w:t>
+            <w:proofErr w:type="gramStart"/>
+            <w:r>
+              <w:rPr>
+                <w:rFonts w:ascii="Palatino Linotype" w:hAnsi="Palatino Linotype"/>
+                <w:b/>
+                <w:bCs/>
+                <w:sz w:val="20"/>
+                <w:szCs w:val="20"/>
+              </w:rPr>
+              <w:t xml:space="preserve">M1</w:t>
             </w:r>
           </w:p>
         </w:tc>
@@ -1434,15 +1379,16 @@
                 <w:szCs w:val="20"/>
               </w:rPr>
             </w:pPr>
-            <w:r>
-              <w:rPr>
-                <w:rFonts w:ascii="Palatino Linotype" w:hAnsi="Palatino Linotype"/>
-                <w:b/>
-                <w:bCs/>
-                <w:sz w:val="20"/>
-                <w:szCs w:val="20"/>
-              </w:rPr>
-              <w:t xml:space="preserve">No Contest</w:t>
+            <w:proofErr w:type="gramStart"/>
+            <w:r>
+              <w:rPr>
+                <w:rFonts w:ascii="Palatino Linotype" w:hAnsi="Palatino Linotype"/>
+                <w:b/>
+                <w:bCs/>
+                <w:sz w:val="20"/>
+                <w:szCs w:val="20"/>
+              </w:rPr>
+              <w:t xml:space="preserve">MM</w:t>
             </w:r>
           </w:p>
         </w:tc>
@@ -1472,15 +1418,16 @@
                 <w:szCs w:val="20"/>
               </w:rPr>
             </w:pPr>
-            <w:r>
-              <w:rPr>
-                <w:rFonts w:ascii="Palatino Linotype" w:hAnsi="Palatino Linotype"/>
-                <w:b/>
-                <w:bCs/>
-                <w:sz w:val="20"/>
-                <w:szCs w:val="20"/>
-              </w:rPr>
-              <w:t xml:space="preserve">No Contest</w:t>
+            <w:proofErr w:type="gramStart"/>
+            <w:r>
+              <w:rPr>
+                <w:rFonts w:ascii="Palatino Linotype" w:hAnsi="Palatino Linotype"/>
+                <w:b/>
+                <w:bCs/>
+                <w:sz w:val="20"/>
+                <w:szCs w:val="20"/>
+              </w:rPr>
+              <w:t xml:space="preserve">MM</w:t>
             </w:r>
           </w:p>
         </w:tc>
@@ -1491,7 +1438,7 @@
         </w:trPr>
         <w:tc>
           <w:tcPr>
-            <w:tcW w:w="1801" w:type="dxa"/>
+            <w:tcW w:w="2182" w:type="dxa"/>
           </w:tcPr>
           <w:p>
             <w:pPr>
@@ -1523,7 +1470,7 @@
                 <w:sz w:val="20"/>
                 <w:szCs w:val="20"/>
               </w:rPr>
-              <w:t>Finding</w:t>
+              <w:t>Plea</w:t>
             </w:r>
           </w:p>
         </w:tc>
@@ -1553,15 +1500,16 @@
                 <w:szCs w:val="20"/>
               </w:rPr>
             </w:pPr>
-            <w:r>
-              <w:rPr>
-                <w:rFonts w:ascii="Palatino Linotype" w:hAnsi="Palatino Linotype"/>
-                <w:b/>
-                <w:bCs/>
-                <w:sz w:val="20"/>
-                <w:szCs w:val="20"/>
-              </w:rPr>
-              <w:t xml:space="preserve">Guilty</w:t>
+            <w:proofErr w:type="gramStart"/>
+            <w:r>
+              <w:rPr>
+                <w:rFonts w:ascii="Palatino Linotype" w:hAnsi="Palatino Linotype"/>
+                <w:b/>
+                <w:bCs/>
+                <w:sz w:val="20"/>
+                <w:szCs w:val="20"/>
+              </w:rPr>
+              <w:t xml:space="preserve">No Contest</w:t>
             </w:r>
           </w:p>
         </w:tc>
@@ -1591,15 +1539,16 @@
                 <w:szCs w:val="20"/>
               </w:rPr>
             </w:pPr>
-            <w:r>
-              <w:rPr>
-                <w:rFonts w:ascii="Palatino Linotype" w:hAnsi="Palatino Linotype"/>
-                <w:b/>
-                <w:bCs/>
-                <w:sz w:val="20"/>
-                <w:szCs w:val="20"/>
-              </w:rPr>
-              <w:t xml:space="preserve">Guilty</w:t>
+            <w:proofErr w:type="gramStart"/>
+            <w:r>
+              <w:rPr>
+                <w:rFonts w:ascii="Palatino Linotype" w:hAnsi="Palatino Linotype"/>
+                <w:b/>
+                <w:bCs/>
+                <w:sz w:val="20"/>
+                <w:szCs w:val="20"/>
+              </w:rPr>
+              <w:t xml:space="preserve">Dismissed</w:t>
             </w:r>
           </w:p>
         </w:tc>
@@ -1629,58 +1578,16 @@
                 <w:szCs w:val="20"/>
               </w:rPr>
             </w:pPr>
-            <w:r>
-              <w:rPr>
-                <w:rFonts w:ascii="Palatino Linotype" w:hAnsi="Palatino Linotype"/>
-                <w:b/>
-                <w:bCs/>
-                <w:sz w:val="20"/>
-                <w:szCs w:val="20"/>
-              </w:rPr>
-              <w:t xml:space="preserve">Guilty</w:t>
-            </w:r>
-          </w:p>
-        </w:tc>
-      </w:tr>
-      <w:tr>
-        <w:trPr>
-          <w:jc w:val="center"/>
-        </w:trPr>
-        <w:tc>
-          <w:tcPr>
-            <w:tcW w:w="1801" w:type="dxa"/>
-          </w:tcPr>
-          <w:p>
-            <w:pPr>
-              <w:tabs>
-                <w:tab w:val="left" w:pos="-1080"/>
-                <w:tab w:val="left" w:pos="-720"/>
-                <w:tab w:val="left" w:pos="0"/>
-                <w:tab w:val="left" w:pos="720"/>
-                <w:tab w:val="left" w:pos="1440"/>
-                <w:tab w:val="left" w:pos="2160"/>
-                <w:tab w:val="left" w:pos="2880"/>
-                <w:tab w:val="left" w:pos="3600"/>
-                <w:tab w:val="left" w:pos="4320"/>
-                <w:tab w:val="left" w:pos="4680"/>
-              </w:tabs>
-              <w:rPr>
-                <w:rFonts w:ascii="Palatino Linotype" w:hAnsi="Palatino Linotype"/>
-                <w:b/>
-                <w:bCs/>
-                <w:sz w:val="20"/>
-                <w:szCs w:val="20"/>
-              </w:rPr>
-            </w:pPr>
-            <w:r>
-              <w:rPr>
-                <w:rFonts w:ascii="Palatino Linotype" w:hAnsi="Palatino Linotype"/>
-                <w:b/>
-                <w:bCs/>
-                <w:sz w:val="20"/>
-                <w:szCs w:val="20"/>
-              </w:rPr>
-              <w:t>Fine Amount</w:t>
+            <w:proofErr w:type="gramStart"/>
+            <w:r>
+              <w:rPr>
+                <w:rFonts w:ascii="Palatino Linotype" w:hAnsi="Palatino Linotype"/>
+                <w:b/>
+                <w:bCs/>
+                <w:sz w:val="20"/>
+                <w:szCs w:val="20"/>
+              </w:rPr>
+              <w:t xml:space="preserve">No Contest</w:t>
             </w:r>
           </w:p>
         </w:tc>
@@ -1710,15 +1617,59 @@
                 <w:szCs w:val="20"/>
               </w:rPr>
             </w:pPr>
-            <w:r>
-              <w:rPr>
-                <w:rFonts w:ascii="Palatino Linotype" w:hAnsi="Palatino Linotype"/>
-                <w:b/>
-                <w:bCs/>
-                <w:sz w:val="20"/>
-                <w:szCs w:val="20"/>
-              </w:rPr>
-              <w:t xml:space="preserve">$ 0</w:t>
+            <w:proofErr w:type="gramStart"/>
+            <w:r>
+              <w:rPr>
+                <w:rFonts w:ascii="Palatino Linotype" w:hAnsi="Palatino Linotype"/>
+                <w:b/>
+                <w:bCs/>
+                <w:sz w:val="20"/>
+                <w:szCs w:val="20"/>
+              </w:rPr>
+              <w:t xml:space="preserve">No Contest</w:t>
+            </w:r>
+          </w:p>
+        </w:tc>
+      </w:tr>
+      <w:tr>
+        <w:trPr>
+          <w:jc w:val="center"/>
+        </w:trPr>
+        <w:tc>
+          <w:tcPr>
+            <w:tcW w:w="2182" w:type="dxa"/>
+          </w:tcPr>
+          <w:p>
+            <w:pPr>
+              <w:tabs>
+                <w:tab w:val="left" w:pos="-1080"/>
+                <w:tab w:val="left" w:pos="-720"/>
+                <w:tab w:val="left" w:pos="0"/>
+                <w:tab w:val="left" w:pos="720"/>
+                <w:tab w:val="left" w:pos="1440"/>
+                <w:tab w:val="left" w:pos="2160"/>
+                <w:tab w:val="left" w:pos="2880"/>
+                <w:tab w:val="left" w:pos="3600"/>
+                <w:tab w:val="left" w:pos="4320"/>
+                <w:tab w:val="left" w:pos="4680"/>
+              </w:tabs>
+              <w:rPr>
+                <w:rFonts w:ascii="Palatino Linotype" w:hAnsi="Palatino Linotype"/>
+                <w:b/>
+                <w:bCs/>
+                <w:sz w:val="20"/>
+                <w:szCs w:val="20"/>
+              </w:rPr>
+            </w:pPr>
+            <w:r>
+              <w:rPr>
+                <w:rFonts w:ascii="Palatino Linotype" w:hAnsi="Palatino Linotype"/>
+                <w:b/>
+                <w:bCs/>
+                <w:sz w:val="20"/>
+                <w:szCs w:val="20"/>
+              </w:rPr>
+              <w:t>Finding</w:t>
             </w:r>
           </w:p>
         </w:tc>
@@ -1748,15 +1699,16 @@
                 <w:szCs w:val="20"/>
               </w:rPr>
             </w:pPr>
-            <w:r>
-              <w:rPr>
-                <w:rFonts w:ascii="Palatino Linotype" w:hAnsi="Palatino Linotype"/>
-                <w:b/>
-                <w:bCs/>
-                <w:sz w:val="20"/>
-                <w:szCs w:val="20"/>
-              </w:rPr>
-              <w:t xml:space="preserve">$ 0</w:t>
+            <w:proofErr w:type="gramStart"/>
+            <w:r>
+              <w:rPr>
+                <w:rFonts w:ascii="Palatino Linotype" w:hAnsi="Palatino Linotype"/>
+                <w:b/>
+                <w:bCs/>
+                <w:sz w:val="20"/>
+                <w:szCs w:val="20"/>
+              </w:rPr>
+              <w:t xml:space="preserve">Guilty</w:t>
             </w:r>
           </w:p>
         </w:tc>
@@ -1786,78 +1738,16 @@
                 <w:szCs w:val="20"/>
               </w:rPr>
             </w:pPr>
-            <w:r>
-              <w:rPr>
-                <w:rFonts w:ascii="Palatino Linotype" w:hAnsi="Palatino Linotype"/>
-                <w:b/>
-                <w:bCs/>
-                <w:sz w:val="20"/>
-                <w:szCs w:val="20"/>
-              </w:rPr>
-              <w:t xml:space="preserve">$ 0</w:t>
-            </w:r>
-          </w:p>
-        </w:tc>
-      </w:tr>
-      <w:tr>
-        <w:trPr>
-          <w:jc w:val="center"/>
-        </w:trPr>
-        <w:tc>
-          <w:tcPr>
-            <w:tcW w:w="1801" w:type="dxa"/>
-          </w:tcPr>
-          <w:p>
-            <w:pPr>
-              <w:tabs>
-                <w:tab w:val="left" w:pos="-1080"/>
-                <w:tab w:val="left" w:pos="-720"/>
-                <w:tab w:val="left" w:pos="0"/>
-                <w:tab w:val="left" w:pos="720"/>
-                <w:tab w:val="left" w:pos="1440"/>
-                <w:tab w:val="left" w:pos="2160"/>
-                <w:tab w:val="left" w:pos="2880"/>
-                <w:tab w:val="left" w:pos="3600"/>
-                <w:tab w:val="left" w:pos="4320"/>
-                <w:tab w:val="left" w:pos="4680"/>
-              </w:tabs>
-              <w:rPr>
-                <w:rFonts w:ascii="Palatino Linotype" w:hAnsi="Palatino Linotype"/>
-                <w:b/>
-                <w:bCs/>
-                <w:sz w:val="20"/>
-                <w:szCs w:val="20"/>
-              </w:rPr>
-            </w:pPr>
-            <w:r>
-              <w:rPr>
-                <w:rFonts w:ascii="Palatino Linotype" w:hAnsi="Palatino Linotype"/>
-                <w:b/>
-                <w:bCs/>
-                <w:sz w:val="20"/>
-                <w:szCs w:val="20"/>
-              </w:rPr>
-              <w:t xml:space="preserve">Fines </w:t>
-            </w:r>
-            <w:r>
-              <w:rPr>
-                <w:rFonts w:ascii="Palatino Linotype" w:hAnsi="Palatino Linotype"/>
-                <w:b/>
-                <w:bCs/>
-                <w:sz w:val="20"/>
-                <w:szCs w:val="20"/>
-              </w:rPr>
-              <w:t>Suspend</w:t>
-            </w:r>
-            <w:r>
-              <w:rPr>
-                <w:rFonts w:ascii="Palatino Linotype" w:hAnsi="Palatino Linotype"/>
-                <w:b/>
-                <w:bCs/>
-                <w:sz w:val="20"/>
-                <w:szCs w:val="20"/>
-              </w:rPr>
-              <w:t>ed</w:t>
+            <w:proofErr w:type="gramStart"/>
+            <w:r>
+              <w:rPr>
+                <w:rFonts w:ascii="Palatino Linotype" w:hAnsi="Palatino Linotype"/>
+                <w:b/>
+                <w:bCs/>
+                <w:sz w:val="20"/>
+                <w:szCs w:val="20"/>
+              </w:rPr>
+              <w:t xml:space="preserve"/>
             </w:r>
           </w:p>
         </w:tc>
@@ -1887,15 +1777,16 @@
                 <w:szCs w:val="20"/>
               </w:rPr>
             </w:pPr>
-            <w:r>
-              <w:rPr>
-                <w:rFonts w:ascii="Palatino Linotype" w:hAnsi="Palatino Linotype"/>
-                <w:b/>
-                <w:bCs/>
-                <w:sz w:val="20"/>
-                <w:szCs w:val="20"/>
-              </w:rPr>
-              <w:t xml:space="preserve">$ 0</w:t>
+            <w:proofErr w:type="gramStart"/>
+            <w:r>
+              <w:rPr>
+                <w:rFonts w:ascii="Palatino Linotype" w:hAnsi="Palatino Linotype"/>
+                <w:b/>
+                <w:bCs/>
+                <w:sz w:val="20"/>
+                <w:szCs w:val="20"/>
+              </w:rPr>
+              <w:t xml:space="preserve">Guilty</w:t>
             </w:r>
           </w:p>
         </w:tc>
@@ -1925,15 +1816,59 @@
                 <w:szCs w:val="20"/>
               </w:rPr>
             </w:pPr>
-            <w:r>
-              <w:rPr>
-                <w:rFonts w:ascii="Palatino Linotype" w:hAnsi="Palatino Linotype"/>
-                <w:b/>
-                <w:bCs/>
-                <w:sz w:val="20"/>
-                <w:szCs w:val="20"/>
-              </w:rPr>
-              <w:t xml:space="preserve">$ 0</w:t>
+            <w:proofErr w:type="gramStart"/>
+            <w:r>
+              <w:rPr>
+                <w:rFonts w:ascii="Palatino Linotype" w:hAnsi="Palatino Linotype"/>
+                <w:b/>
+                <w:bCs/>
+                <w:sz w:val="20"/>
+                <w:szCs w:val="20"/>
+              </w:rPr>
+              <w:t xml:space="preserve">Guilty</w:t>
+            </w:r>
+          </w:p>
+        </w:tc>
+      </w:tr>
+      <w:tr>
+        <w:trPr>
+          <w:jc w:val="center"/>
+        </w:trPr>
+        <w:tc>
+          <w:tcPr>
+            <w:tcW w:w="2182" w:type="dxa"/>
+          </w:tcPr>
+          <w:p>
+            <w:pPr>
+              <w:tabs>
+                <w:tab w:val="left" w:pos="-1080"/>
+                <w:tab w:val="left" w:pos="-720"/>
+                <w:tab w:val="left" w:pos="0"/>
+                <w:tab w:val="left" w:pos="720"/>
+                <w:tab w:val="left" w:pos="1440"/>
+                <w:tab w:val="left" w:pos="2160"/>
+                <w:tab w:val="left" w:pos="2880"/>
+                <w:tab w:val="left" w:pos="3600"/>
+                <w:tab w:val="left" w:pos="4320"/>
+                <w:tab w:val="left" w:pos="4680"/>
+              </w:tabs>
+              <w:rPr>
+                <w:rFonts w:ascii="Palatino Linotype" w:hAnsi="Palatino Linotype"/>
+                <w:b/>
+                <w:bCs/>
+                <w:sz w:val="20"/>
+                <w:szCs w:val="20"/>
+              </w:rPr>
+            </w:pPr>
+            <w:r>
+              <w:rPr>
+                <w:rFonts w:ascii="Palatino Linotype" w:hAnsi="Palatino Linotype"/>
+                <w:b/>
+                <w:bCs/>
+                <w:sz w:val="20"/>
+                <w:szCs w:val="20"/>
+              </w:rPr>
+              <w:t>Fine Amount</w:t>
             </w:r>
           </w:p>
         </w:tc>
@@ -1963,15 +1898,770 @@
                 <w:szCs w:val="20"/>
               </w:rPr>
             </w:pPr>
-            <w:r>
-              <w:rPr>
-                <w:rFonts w:ascii="Palatino Linotype" w:hAnsi="Palatino Linotype"/>
-                <w:b/>
-                <w:bCs/>
-                <w:sz w:val="20"/>
-                <w:szCs w:val="20"/>
-              </w:rPr>
-              <w:t xml:space="preserve">$ 0</w:t>
+            <w:proofErr w:type="gramStart"/>
+            <w:r>
+              <w:rPr>
+                <w:rFonts w:ascii="Palatino Linotype" w:hAnsi="Palatino Linotype"/>
+                <w:b/>
+                <w:bCs/>
+                <w:sz w:val="20"/>
+                <w:szCs w:val="20"/>
+              </w:rPr>
+              <w:t xml:space="preserve">$ 50</w:t>
+            </w:r>
+          </w:p>
+        </w:tc>
+        <w:tc>
+          <w:tcPr>
+            <w:tcW w:w="3289" w:type="dxa"/>
+          </w:tcPr>
+          <w:p>
+            <w:pPr>
+              <w:tabs>
+                <w:tab w:val="left" w:pos="-1080"/>
+                <w:tab w:val="left" w:pos="-720"/>
+                <w:tab w:val="left" w:pos="0"/>
+                <w:tab w:val="left" w:pos="720"/>
+                <w:tab w:val="left" w:pos="1440"/>
+                <w:tab w:val="left" w:pos="2160"/>
+                <w:tab w:val="left" w:pos="2880"/>
+                <w:tab w:val="left" w:pos="3600"/>
+                <w:tab w:val="left" w:pos="4320"/>
+                <w:tab w:val="left" w:pos="4680"/>
+              </w:tabs>
+              <w:rPr>
+                <w:rFonts w:ascii="Palatino Linotype" w:hAnsi="Palatino Linotype"/>
+                <w:b/>
+                <w:bCs/>
+                <w:sz w:val="20"/>
+                <w:szCs w:val="20"/>
+              </w:rPr>
+            </w:pPr>
+            <w:proofErr w:type="gramStart"/>
+            <w:r>
+              <w:rPr>
+                <w:rFonts w:ascii="Palatino Linotype" w:hAnsi="Palatino Linotype"/>
+                <w:b/>
+                <w:bCs/>
+                <w:sz w:val="20"/>
+                <w:szCs w:val="20"/>
+              </w:rPr>
+              <w:t xml:space="preserve"> </w:t>
+            </w:r>
+          </w:p>
+        </w:tc>
+        <w:tc>
+          <w:tcPr>
+            <w:tcW w:w="3289" w:type="dxa"/>
+          </w:tcPr>
+          <w:p>
+            <w:pPr>
+              <w:tabs>
+                <w:tab w:val="left" w:pos="-1080"/>
+                <w:tab w:val="left" w:pos="-720"/>
+                <w:tab w:val="left" w:pos="0"/>
+                <w:tab w:val="left" w:pos="720"/>
+                <w:tab w:val="left" w:pos="1440"/>
+                <w:tab w:val="left" w:pos="2160"/>
+                <w:tab w:val="left" w:pos="2880"/>
+                <w:tab w:val="left" w:pos="3600"/>
+                <w:tab w:val="left" w:pos="4320"/>
+                <w:tab w:val="left" w:pos="4680"/>
+              </w:tabs>
+              <w:rPr>
+                <w:rFonts w:ascii="Palatino Linotype" w:hAnsi="Palatino Linotype"/>
+                <w:b/>
+                <w:bCs/>
+                <w:sz w:val="20"/>
+                <w:szCs w:val="20"/>
+              </w:rPr>
+            </w:pPr>
+            <w:proofErr w:type="gramStart"/>
+            <w:r>
+              <w:rPr>
+                <w:rFonts w:ascii="Palatino Linotype" w:hAnsi="Palatino Linotype"/>
+                <w:b/>
+                <w:bCs/>
+                <w:sz w:val="20"/>
+                <w:szCs w:val="20"/>
+              </w:rPr>
+              <w:t xml:space="preserve">$ 33</w:t>
+            </w:r>
+          </w:p>
+        </w:tc>
+        <w:tc>
+          <w:tcPr>
+            <w:tcW w:w="3289" w:type="dxa"/>
+          </w:tcPr>
+          <w:p>
+            <w:pPr>
+              <w:tabs>
+                <w:tab w:val="left" w:pos="-1080"/>
+                <w:tab w:val="left" w:pos="-720"/>
+                <w:tab w:val="left" w:pos="0"/>
+                <w:tab w:val="left" w:pos="720"/>
+                <w:tab w:val="left" w:pos="1440"/>
+                <w:tab w:val="left" w:pos="2160"/>
+                <w:tab w:val="left" w:pos="2880"/>
+                <w:tab w:val="left" w:pos="3600"/>
+                <w:tab w:val="left" w:pos="4320"/>
+                <w:tab w:val="left" w:pos="4680"/>
+              </w:tabs>
+              <w:rPr>
+                <w:rFonts w:ascii="Palatino Linotype" w:hAnsi="Palatino Linotype"/>
+                <w:b/>
+                <w:bCs/>
+                <w:sz w:val="20"/>
+                <w:szCs w:val="20"/>
+              </w:rPr>
+            </w:pPr>
+            <w:proofErr w:type="gramStart"/>
+            <w:r>
+              <w:rPr>
+                <w:rFonts w:ascii="Palatino Linotype" w:hAnsi="Palatino Linotype"/>
+                <w:b/>
+                <w:bCs/>
+                <w:sz w:val="20"/>
+                <w:szCs w:val="20"/>
+              </w:rPr>
+              <w:t xml:space="preserve">$ 44</w:t>
+            </w:r>
+          </w:p>
+        </w:tc>
+      </w:tr>
+      <w:tr>
+        <w:trPr>
+          <w:jc w:val="center"/>
+        </w:trPr>
+        <w:tc>
+          <w:tcPr>
+            <w:tcW w:w="2182" w:type="dxa"/>
+          </w:tcPr>
+          <w:p>
+            <w:pPr>
+              <w:tabs>
+                <w:tab w:val="left" w:pos="-1080"/>
+                <w:tab w:val="left" w:pos="-720"/>
+                <w:tab w:val="left" w:pos="0"/>
+                <w:tab w:val="left" w:pos="720"/>
+                <w:tab w:val="left" w:pos="1440"/>
+                <w:tab w:val="left" w:pos="2160"/>
+                <w:tab w:val="left" w:pos="2880"/>
+                <w:tab w:val="left" w:pos="3600"/>
+                <w:tab w:val="left" w:pos="4320"/>
+                <w:tab w:val="left" w:pos="4680"/>
+              </w:tabs>
+              <w:rPr>
+                <w:rFonts w:ascii="Palatino Linotype" w:hAnsi="Palatino Linotype"/>
+                <w:b/>
+                <w:bCs/>
+                <w:sz w:val="20"/>
+                <w:szCs w:val="20"/>
+              </w:rPr>
+            </w:pPr>
+            <w:r>
+              <w:rPr>
+                <w:rFonts w:ascii="Palatino Linotype" w:hAnsi="Palatino Linotype"/>
+                <w:b/>
+                <w:bCs/>
+                <w:sz w:val="20"/>
+                <w:szCs w:val="20"/>
+              </w:rPr>
+              <w:t xml:space="preserve">Fines </w:t>
+            </w:r>
+            <w:r>
+              <w:rPr>
+                <w:rFonts w:ascii="Palatino Linotype" w:hAnsi="Palatino Linotype"/>
+                <w:b/>
+                <w:bCs/>
+                <w:sz w:val="20"/>
+                <w:szCs w:val="20"/>
+              </w:rPr>
+              <w:t>Suspend</w:t>
+            </w:r>
+            <w:r>
+              <w:rPr>
+                <w:rFonts w:ascii="Palatino Linotype" w:hAnsi="Palatino Linotype"/>
+                <w:b/>
+                <w:bCs/>
+                <w:sz w:val="20"/>
+                <w:szCs w:val="20"/>
+              </w:rPr>
+              <w:t>ed</w:t>
+            </w:r>
+          </w:p>
+        </w:tc>
+        <w:tc>
+          <w:tcPr>
+            <w:tcW w:w="3289" w:type="dxa"/>
+          </w:tcPr>
+          <w:p>
+            <w:pPr>
+              <w:tabs>
+                <w:tab w:val="left" w:pos="-1080"/>
+                <w:tab w:val="left" w:pos="-720"/>
+                <w:tab w:val="left" w:pos="0"/>
+                <w:tab w:val="left" w:pos="720"/>
+                <w:tab w:val="left" w:pos="1440"/>
+                <w:tab w:val="left" w:pos="2160"/>
+                <w:tab w:val="left" w:pos="2880"/>
+                <w:tab w:val="left" w:pos="3600"/>
+                <w:tab w:val="left" w:pos="4320"/>
+                <w:tab w:val="left" w:pos="4680"/>
+              </w:tabs>
+              <w:rPr>
+                <w:rFonts w:ascii="Palatino Linotype" w:hAnsi="Palatino Linotype"/>
+                <w:b/>
+                <w:bCs/>
+                <w:sz w:val="20"/>
+                <w:szCs w:val="20"/>
+              </w:rPr>
+            </w:pPr>
+            <w:proofErr w:type="gramStart"/>
+            <w:r>
+              <w:rPr>
+                <w:rFonts w:ascii="Palatino Linotype" w:hAnsi="Palatino Linotype"/>
+                <w:b/>
+                <w:bCs/>
+                <w:sz w:val="20"/>
+                <w:szCs w:val="20"/>
+              </w:rPr>
+              <w:t xml:space="preserve">$ 25</w:t>
+            </w:r>
+          </w:p>
+        </w:tc>
+        <w:tc>
+          <w:tcPr>
+            <w:tcW w:w="3289" w:type="dxa"/>
+          </w:tcPr>
+          <w:p>
+            <w:pPr>
+              <w:tabs>
+                <w:tab w:val="left" w:pos="-1080"/>
+                <w:tab w:val="left" w:pos="-720"/>
+                <w:tab w:val="left" w:pos="0"/>
+                <w:tab w:val="left" w:pos="720"/>
+                <w:tab w:val="left" w:pos="1440"/>
+                <w:tab w:val="left" w:pos="2160"/>
+                <w:tab w:val="left" w:pos="2880"/>
+                <w:tab w:val="left" w:pos="3600"/>
+                <w:tab w:val="left" w:pos="4320"/>
+                <w:tab w:val="left" w:pos="4680"/>
+              </w:tabs>
+              <w:rPr>
+                <w:rFonts w:ascii="Palatino Linotype" w:hAnsi="Palatino Linotype"/>
+                <w:b/>
+                <w:bCs/>
+                <w:sz w:val="20"/>
+                <w:szCs w:val="20"/>
+              </w:rPr>
+            </w:pPr>
+            <w:proofErr w:type="gramStart"/>
+            <w:r>
+              <w:rPr>
+                <w:rFonts w:ascii="Palatino Linotype" w:hAnsi="Palatino Linotype"/>
+                <w:b/>
+                <w:bCs/>
+                <w:sz w:val="20"/>
+                <w:szCs w:val="20"/>
+              </w:rPr>
+              <w:t xml:space="preserve"> </w:t>
+            </w:r>
+          </w:p>
+        </w:tc>
+        <w:tc>
+          <w:tcPr>
+            <w:tcW w:w="3289" w:type="dxa"/>
+          </w:tcPr>
+          <w:p>
+            <w:pPr>
+              <w:tabs>
+                <w:tab w:val="left" w:pos="-1080"/>
+                <w:tab w:val="left" w:pos="-720"/>
+                <w:tab w:val="left" w:pos="0"/>
+                <w:tab w:val="left" w:pos="720"/>
+                <w:tab w:val="left" w:pos="1440"/>
+                <w:tab w:val="left" w:pos="2160"/>
+                <w:tab w:val="left" w:pos="2880"/>
+                <w:tab w:val="left" w:pos="3600"/>
+                <w:tab w:val="left" w:pos="4320"/>
+                <w:tab w:val="left" w:pos="4680"/>
+              </w:tabs>
+              <w:rPr>
+                <w:rFonts w:ascii="Palatino Linotype" w:hAnsi="Palatino Linotype"/>
+                <w:b/>
+                <w:bCs/>
+                <w:sz w:val="20"/>
+                <w:szCs w:val="20"/>
+              </w:rPr>
+            </w:pPr>
+            <w:proofErr w:type="gramStart"/>
+            <w:r>
+              <w:rPr>
+                <w:rFonts w:ascii="Palatino Linotype" w:hAnsi="Palatino Linotype"/>
+                <w:b/>
+                <w:bCs/>
+                <w:sz w:val="20"/>
+                <w:szCs w:val="20"/>
+              </w:rPr>
+              <w:t xml:space="preserve">$ 22</w:t>
+            </w:r>
+          </w:p>
+        </w:tc>
+        <w:tc>
+          <w:tcPr>
+            <w:tcW w:w="3289" w:type="dxa"/>
+          </w:tcPr>
+          <w:p>
+            <w:pPr>
+              <w:tabs>
+                <w:tab w:val="left" w:pos="-1080"/>
+                <w:tab w:val="left" w:pos="-720"/>
+                <w:tab w:val="left" w:pos="0"/>
+                <w:tab w:val="left" w:pos="720"/>
+                <w:tab w:val="left" w:pos="1440"/>
+                <w:tab w:val="left" w:pos="2160"/>
+                <w:tab w:val="left" w:pos="2880"/>
+                <w:tab w:val="left" w:pos="3600"/>
+                <w:tab w:val="left" w:pos="4320"/>
+                <w:tab w:val="left" w:pos="4680"/>
+              </w:tabs>
+              <w:rPr>
+                <w:rFonts w:ascii="Palatino Linotype" w:hAnsi="Palatino Linotype"/>
+                <w:b/>
+                <w:bCs/>
+                <w:sz w:val="20"/>
+                <w:szCs w:val="20"/>
+              </w:rPr>
+            </w:pPr>
+            <w:proofErr w:type="gramStart"/>
+            <w:r>
+              <w:rPr>
+                <w:rFonts w:ascii="Palatino Linotype" w:hAnsi="Palatino Linotype"/>
+                <w:b/>
+                <w:bCs/>
+                <w:sz w:val="20"/>
+                <w:szCs w:val="20"/>
+              </w:rPr>
+              <w:t xml:space="preserve">$ 33</w:t>
+            </w:r>
+          </w:p>
+        </w:tc>
+      </w:tr>
+      <w:tr>
+        <w:trPr>
+          <w:jc w:val="center"/>
+        </w:trPr>
+        <w:tc>
+          <w:tcPr>
+            <w:tcW w:w="2182" w:type="dxa"/>
+          </w:tcPr>
+          <w:p>
+            <w:pPr>
+              <w:tabs>
+                <w:tab w:val="left" w:pos="-1080"/>
+                <w:tab w:val="left" w:pos="-720"/>
+                <w:tab w:val="left" w:pos="0"/>
+                <w:tab w:val="left" w:pos="720"/>
+                <w:tab w:val="left" w:pos="1440"/>
+                <w:tab w:val="left" w:pos="2160"/>
+                <w:tab w:val="left" w:pos="2880"/>
+                <w:tab w:val="left" w:pos="3600"/>
+                <w:tab w:val="left" w:pos="4320"/>
+                <w:tab w:val="left" w:pos="4680"/>
+              </w:tabs>
+              <w:rPr>
+                <w:rFonts w:ascii="Palatino Linotype" w:hAnsi="Palatino Linotype"/>
+                <w:b/>
+                <w:bCs/>
+                <w:sz w:val="20"/>
+                <w:szCs w:val="20"/>
+              </w:rPr>
+            </w:pPr>
+            <w:r>
+              <w:rPr>
+                <w:rFonts w:ascii="Palatino Linotype" w:hAnsi="Palatino Linotype"/>
+                <w:b/>
+                <w:bCs/>
+                <w:sz w:val="20"/>
+                <w:szCs w:val="20"/>
+              </w:rPr>
+              <w:t>Jail Days</w:t>
+            </w:r>
+          </w:p>
+        </w:tc>
+        <w:tc>
+          <w:tcPr>
+            <w:tcW w:w="3289" w:type="dxa"/>
+          </w:tcPr>
+          <w:p>
+            <w:pPr>
+              <w:tabs>
+                <w:tab w:val="left" w:pos="-1080"/>
+                <w:tab w:val="left" w:pos="-720"/>
+                <w:tab w:val="left" w:pos="0"/>
+                <w:tab w:val="left" w:pos="720"/>
+                <w:tab w:val="left" w:pos="1440"/>
+                <w:tab w:val="left" w:pos="2160"/>
+                <w:tab w:val="left" w:pos="2880"/>
+                <w:tab w:val="left" w:pos="3600"/>
+                <w:tab w:val="left" w:pos="4320"/>
+                <w:tab w:val="left" w:pos="4680"/>
+              </w:tabs>
+              <w:rPr>
+                <w:rFonts w:ascii="Palatino Linotype" w:hAnsi="Palatino Linotype"/>
+                <w:b/>
+                <w:bCs/>
+                <w:sz w:val="20"/>
+                <w:szCs w:val="20"/>
+              </w:rPr>
+            </w:pPr>
+            <w:proofErr w:type="gramStart"/>
+            <w:r>
+              <w:rPr>
+                <w:rFonts w:ascii="Palatino Linotype" w:hAnsi="Palatino Linotype"/>
+                <w:b/>
+                <w:bCs/>
+                <w:sz w:val="20"/>
+                <w:szCs w:val="20"/>
+              </w:rPr>
+              <w:t xml:space="preserve">10</w:t>
+            </w:r>
+          </w:p>
+        </w:tc>
+        <w:tc>
+          <w:tcPr>
+            <w:tcW w:w="3289" w:type="dxa"/>
+          </w:tcPr>
+          <w:p>
+            <w:pPr>
+              <w:tabs>
+                <w:tab w:val="left" w:pos="-1080"/>
+                <w:tab w:val="left" w:pos="-720"/>
+                <w:tab w:val="left" w:pos="0"/>
+                <w:tab w:val="left" w:pos="720"/>
+                <w:tab w:val="left" w:pos="1440"/>
+                <w:tab w:val="left" w:pos="2160"/>
+                <w:tab w:val="left" w:pos="2880"/>
+                <w:tab w:val="left" w:pos="3600"/>
+                <w:tab w:val="left" w:pos="4320"/>
+                <w:tab w:val="left" w:pos="4680"/>
+              </w:tabs>
+              <w:rPr>
+                <w:rFonts w:ascii="Palatino Linotype" w:hAnsi="Palatino Linotype"/>
+                <w:b/>
+                <w:bCs/>
+                <w:sz w:val="20"/>
+                <w:szCs w:val="20"/>
+              </w:rPr>
+            </w:pPr>
+            <w:proofErr w:type="gramStart"/>
+            <w:r>
+              <w:rPr>
+                <w:rFonts w:ascii="Palatino Linotype" w:hAnsi="Palatino Linotype"/>
+                <w:b/>
+                <w:bCs/>
+                <w:sz w:val="20"/>
+                <w:szCs w:val="20"/>
+              </w:rPr>
+              <w:t xml:space="preserve"> </w:t>
+            </w:r>
+          </w:p>
+        </w:tc>
+        <w:tc>
+          <w:tcPr>
+            <w:tcW w:w="3289" w:type="dxa"/>
+          </w:tcPr>
+          <w:p>
+            <w:pPr>
+              <w:tabs>
+                <w:tab w:val="left" w:pos="-1080"/>
+                <w:tab w:val="left" w:pos="-720"/>
+                <w:tab w:val="left" w:pos="0"/>
+                <w:tab w:val="left" w:pos="720"/>
+                <w:tab w:val="left" w:pos="1440"/>
+                <w:tab w:val="left" w:pos="2160"/>
+                <w:tab w:val="left" w:pos="2880"/>
+                <w:tab w:val="left" w:pos="3600"/>
+                <w:tab w:val="left" w:pos="4320"/>
+                <w:tab w:val="left" w:pos="4680"/>
+              </w:tabs>
+              <w:rPr>
+                <w:rFonts w:ascii="Palatino Linotype" w:hAnsi="Palatino Linotype"/>
+                <w:b/>
+                <w:bCs/>
+                <w:sz w:val="20"/>
+                <w:szCs w:val="20"/>
+              </w:rPr>
+            </w:pPr>
+            <w:proofErr w:type="gramStart"/>
+            <w:r>
+              <w:rPr>
+                <w:rFonts w:ascii="Palatino Linotype" w:hAnsi="Palatino Linotype"/>
+                <w:b/>
+                <w:bCs/>
+                <w:sz w:val="20"/>
+                <w:szCs w:val="20"/>
+              </w:rPr>
+              <w:t xml:space="preserve">11</w:t>
+            </w:r>
+          </w:p>
+        </w:tc>
+        <w:tc>
+          <w:tcPr>
+            <w:tcW w:w="3289" w:type="dxa"/>
+          </w:tcPr>
+          <w:p>
+            <w:pPr>
+              <w:tabs>
+                <w:tab w:val="left" w:pos="-1080"/>
+                <w:tab w:val="left" w:pos="-720"/>
+                <w:tab w:val="left" w:pos="0"/>
+                <w:tab w:val="left" w:pos="720"/>
+                <w:tab w:val="left" w:pos="1440"/>
+                <w:tab w:val="left" w:pos="2160"/>
+                <w:tab w:val="left" w:pos="2880"/>
+                <w:tab w:val="left" w:pos="3600"/>
+                <w:tab w:val="left" w:pos="4320"/>
+                <w:tab w:val="left" w:pos="4680"/>
+              </w:tabs>
+              <w:rPr>
+                <w:rFonts w:ascii="Palatino Linotype" w:hAnsi="Palatino Linotype"/>
+                <w:b/>
+                <w:bCs/>
+                <w:sz w:val="20"/>
+                <w:szCs w:val="20"/>
+              </w:rPr>
+            </w:pPr>
+            <w:proofErr w:type="gramStart"/>
+            <w:r>
+              <w:rPr>
+                <w:rFonts w:ascii="Palatino Linotype" w:hAnsi="Palatino Linotype"/>
+                <w:b/>
+                <w:bCs/>
+                <w:sz w:val="20"/>
+                <w:szCs w:val="20"/>
+              </w:rPr>
+              <w:t xml:space="preserve">22</w:t>
+            </w:r>
+          </w:p>
+        </w:tc>
+      </w:tr>
+      <w:tr>
+        <w:trPr>
+          <w:jc w:val="center"/>
+        </w:trPr>
+        <w:tc>
+          <w:tcPr>
+            <w:tcW w:w="2182" w:type="dxa"/>
+          </w:tcPr>
+          <w:p>
+            <w:pPr>
+              <w:tabs>
+                <w:tab w:val="left" w:pos="-1080"/>
+                <w:tab w:val="left" w:pos="-720"/>
+                <w:tab w:val="left" w:pos="0"/>
+                <w:tab w:val="left" w:pos="720"/>
+                <w:tab w:val="left" w:pos="1440"/>
+                <w:tab w:val="left" w:pos="2160"/>
+                <w:tab w:val="left" w:pos="2880"/>
+                <w:tab w:val="left" w:pos="3600"/>
+                <w:tab w:val="left" w:pos="4320"/>
+                <w:tab w:val="left" w:pos="4680"/>
+              </w:tabs>
+              <w:rPr>
+                <w:rFonts w:ascii="Palatino Linotype" w:hAnsi="Palatino Linotype"/>
+                <w:b/>
+                <w:bCs/>
+                <w:sz w:val="20"/>
+                <w:szCs w:val="20"/>
+              </w:rPr>
+            </w:pPr>
+            <w:r>
+              <w:rPr>
+                <w:rFonts w:ascii="Palatino Linotype" w:hAnsi="Palatino Linotype"/>
+                <w:b/>
+                <w:bCs/>
+                <w:sz w:val="20"/>
+                <w:szCs w:val="20"/>
+              </w:rPr>
+              <w:t>Jail Days</w:t>
+            </w:r>
+            <w:r>
+              <w:rPr>
+                <w:rFonts w:ascii="Palatino Linotype" w:hAnsi="Palatino Linotype"/>
+                <w:b/>
+                <w:bCs/>
+                <w:sz w:val="20"/>
+                <w:szCs w:val="20"/>
+              </w:rPr>
+              <w:t xml:space="preserve"> </w:t>
+            </w:r>
+            <w:r>
+              <w:rPr>
+                <w:rFonts w:ascii="Palatino Linotype" w:hAnsi="Palatino Linotype"/>
+                <w:b/>
+                <w:bCs/>
+                <w:sz w:val="20"/>
+                <w:szCs w:val="20"/>
+              </w:rPr>
+              <w:t>Suspended</w:t>
+            </w:r>
+          </w:p>
+        </w:tc>
+        <w:tc>
+          <w:tcPr>
+            <w:tcW w:w="3289" w:type="dxa"/>
+          </w:tcPr>
+          <w:p>
+            <w:pPr>
+              <w:tabs>
+                <w:tab w:val="left" w:pos="-1080"/>
+                <w:tab w:val="left" w:pos="-720"/>
+                <w:tab w:val="left" w:pos="0"/>
+                <w:tab w:val="left" w:pos="720"/>
+                <w:tab w:val="left" w:pos="1440"/>
+                <w:tab w:val="left" w:pos="2160"/>
+                <w:tab w:val="left" w:pos="2880"/>
+                <w:tab w:val="left" w:pos="3600"/>
+                <w:tab w:val="left" w:pos="4320"/>
+                <w:tab w:val="left" w:pos="4680"/>
+              </w:tabs>
+              <w:rPr>
+                <w:rFonts w:ascii="Palatino Linotype" w:hAnsi="Palatino Linotype"/>
+                <w:b/>
+                <w:bCs/>
+                <w:sz w:val="20"/>
+                <w:szCs w:val="20"/>
+              </w:rPr>
+            </w:pPr>
+            <w:proofErr w:type="gramStart"/>
+            <w:r>
+              <w:rPr>
+                <w:rFonts w:ascii="Palatino Linotype" w:hAnsi="Palatino Linotype"/>
+                <w:b/>
+                <w:bCs/>
+                <w:sz w:val="20"/>
+                <w:szCs w:val="20"/>
+              </w:rPr>
+              <w:t xml:space="preserve">5</w:t>
+            </w:r>
+          </w:p>
+        </w:tc>
+        <w:tc>
+          <w:tcPr>
+            <w:tcW w:w="3289" w:type="dxa"/>
+          </w:tcPr>
+          <w:p>
+            <w:pPr>
+              <w:tabs>
+                <w:tab w:val="left" w:pos="-1080"/>
+                <w:tab w:val="left" w:pos="-720"/>
+                <w:tab w:val="left" w:pos="0"/>
+                <w:tab w:val="left" w:pos="720"/>
+                <w:tab w:val="left" w:pos="1440"/>
+                <w:tab w:val="left" w:pos="2160"/>
+                <w:tab w:val="left" w:pos="2880"/>
+                <w:tab w:val="left" w:pos="3600"/>
+                <w:tab w:val="left" w:pos="4320"/>
+                <w:tab w:val="left" w:pos="4680"/>
+              </w:tabs>
+              <w:rPr>
+                <w:rFonts w:ascii="Palatino Linotype" w:hAnsi="Palatino Linotype"/>
+                <w:b/>
+                <w:bCs/>
+                <w:sz w:val="20"/>
+                <w:szCs w:val="20"/>
+              </w:rPr>
+            </w:pPr>
+            <w:proofErr w:type="gramStart"/>
+            <w:r>
+              <w:rPr>
+                <w:rFonts w:ascii="Palatino Linotype" w:hAnsi="Palatino Linotype"/>
+                <w:b/>
+                <w:bCs/>
+                <w:sz w:val="20"/>
+                <w:szCs w:val="20"/>
+              </w:rPr>
+              <w:t xml:space="preserve"> </w:t>
+            </w:r>
+          </w:p>
+        </w:tc>
+        <w:tc>
+          <w:tcPr>
+            <w:tcW w:w="3289" w:type="dxa"/>
+          </w:tcPr>
+          <w:p>
+            <w:pPr>
+              <w:tabs>
+                <w:tab w:val="left" w:pos="-1080"/>
+                <w:tab w:val="left" w:pos="-720"/>
+                <w:tab w:val="left" w:pos="0"/>
+                <w:tab w:val="left" w:pos="720"/>
+                <w:tab w:val="left" w:pos="1440"/>
+                <w:tab w:val="left" w:pos="2160"/>
+                <w:tab w:val="left" w:pos="2880"/>
+                <w:tab w:val="left" w:pos="3600"/>
+                <w:tab w:val="left" w:pos="4320"/>
+                <w:tab w:val="left" w:pos="4680"/>
+              </w:tabs>
+              <w:rPr>
+                <w:rFonts w:ascii="Palatino Linotype" w:hAnsi="Palatino Linotype"/>
+                <w:b/>
+                <w:bCs/>
+                <w:sz w:val="20"/>
+                <w:szCs w:val="20"/>
+              </w:rPr>
+            </w:pPr>
+            <w:proofErr w:type="gramStart"/>
+            <w:r>
+              <w:rPr>
+                <w:rFonts w:ascii="Palatino Linotype" w:hAnsi="Palatino Linotype"/>
+                <w:b/>
+                <w:bCs/>
+                <w:sz w:val="20"/>
+                <w:szCs w:val="20"/>
+              </w:rPr>
+              <w:t xml:space="preserve">1</w:t>
+            </w:r>
+          </w:p>
+        </w:tc>
+        <w:tc>
+          <w:tcPr>
+            <w:tcW w:w="3289" w:type="dxa"/>
+          </w:tcPr>
+          <w:p>
+            <w:pPr>
+              <w:tabs>
+                <w:tab w:val="left" w:pos="-1080"/>
+                <w:tab w:val="left" w:pos="-720"/>
+                <w:tab w:val="left" w:pos="0"/>
+                <w:tab w:val="left" w:pos="720"/>
+                <w:tab w:val="left" w:pos="1440"/>
+                <w:tab w:val="left" w:pos="2160"/>
+                <w:tab w:val="left" w:pos="2880"/>
+                <w:tab w:val="left" w:pos="3600"/>
+                <w:tab w:val="left" w:pos="4320"/>
+                <w:tab w:val="left" w:pos="4680"/>
+              </w:tabs>
+              <w:rPr>
+                <w:rFonts w:ascii="Palatino Linotype" w:hAnsi="Palatino Linotype"/>
+                <w:b/>
+                <w:bCs/>
+                <w:sz w:val="20"/>
+                <w:szCs w:val="20"/>
+              </w:rPr>
+            </w:pPr>
+            <w:proofErr w:type="gramStart"/>
+            <w:r>
+              <w:rPr>
+                <w:rFonts w:ascii="Palatino Linotype" w:hAnsi="Palatino Linotype"/>
+                <w:b/>
+                <w:bCs/>
+                <w:sz w:val="20"/>
+                <w:szCs w:val="20"/>
+              </w:rPr>
+              <w:t xml:space="preserve">11</w:t>
             </w:r>
           </w:p>
         </w:tc>
@@ -1979,8 +2669,64 @@
     </w:tbl>
     <w:p>
       <w:pPr>
-        <w:spacing w:line="276" w:lineRule="auto"/>
         <w:jc w:val="both"/>
+        <w:rPr>
+          <w:rFonts w:ascii="Palatino Linotype" w:hAnsi="Palatino Linotype"/>
+          <w:sz w:val="20"/>
+          <w:szCs w:val="20"/>
+        </w:rPr>
+      </w:pPr>
+      <w:r>
+        <w:rPr>
+          <w:rFonts w:ascii="Palatino Linotype" w:hAnsi="Palatino Linotype"/>
+          <w:sz w:val="20"/>
+          <w:szCs w:val="20"/>
+        </w:rPr>
+        <w:t xml:space="preserve"/>
+      </w:r>
+      <w:r>
+        <w:rPr>
+          <w:rFonts w:ascii="Palatino Linotype" w:hAnsi="Palatino Linotype"/>
+          <w:sz w:val="20"/>
+          <w:szCs w:val="20"/>
+        </w:rPr>
+        <w:t xml:space="preserve"/>
+      </w:r>
+      <w:r>
+        <w:rPr>
+          <w:rFonts w:ascii="Palatino Linotype" w:hAnsi="Palatino Linotype"/>
+          <w:sz w:val="20"/>
+          <w:szCs w:val="20"/>
+        </w:rPr>
+        <w:t xml:space="preserve"/>
+      </w:r>
+      <w:r>
+        <w:rPr>
+          <w:rFonts w:ascii="Palatino Linotype" w:hAnsi="Palatino Linotype"/>
+          <w:sz w:val="20"/>
+          <w:szCs w:val="20"/>
+        </w:rPr>
+        <w:t xml:space="preserve"/>
+      </w:r>
+      <w:r>
+        <w:rPr>
+          <w:rFonts w:ascii="Palatino Linotype" w:hAnsi="Palatino Linotype"/>
+          <w:sz w:val="20"/>
+          <w:szCs w:val="20"/>
+        </w:rPr>
+        <w:t xml:space="preserve"/>
+      </w:r>
+    </w:p>
+    <w:p>
+      <w:pPr>
+        <w:jc w:val="both"/>
+        <w:rPr>
+          <w:rFonts w:ascii="Palatino Linotype" w:hAnsi="Palatino Linotype"/>
+          <w:sz w:val="20"/>
+          <w:szCs w:val="20"/>
+        </w:rPr>
+      </w:pPr>
+      <w:r>
         <w:rPr>
           <w:rFonts w:ascii="Palatino Linotype" w:hAnsi="Palatino Linotype"/>
           <w:b/>
@@ -1988,17 +2734,8 @@
           <w:sz w:val="20"/>
           <w:szCs w:val="20"/>
         </w:rPr>
-      </w:pPr>
-    </w:p>
-    <w:p>
-      <w:pPr>
-        <w:jc w:val="both"/>
-        <w:rPr>
-          <w:rFonts w:ascii="Palatino Linotype" w:hAnsi="Palatino Linotype"/>
-          <w:sz w:val="20"/>
-          <w:szCs w:val="20"/>
-        </w:rPr>
-      </w:pPr>
+        <w:t xml:space="preserve">Fines and Costs.  </w:t>
+      </w:r>
       <w:r>
         <w:rPr>
           <w:rFonts w:ascii="Palatino Linotype" w:hAnsi="Palatino Linotype"/>
@@ -2007,7 +2744,77 @@
           <w:sz w:val="20"/>
           <w:szCs w:val="20"/>
         </w:rPr>
-        <w:t xml:space="preserve">Fines and Costs.  </w:t>
+        <w:t xml:space="preserve"/>
+      </w:r>
+      <w:r>
+        <w:rPr>
+          <w:rFonts w:ascii="Palatino Linotype" w:hAnsi="Palatino Linotype"/>
+          <w:bCs/>
+          <w:sz w:val="20"/>
+          <w:szCs w:val="20"/>
+          <w:u w:val="single"/>
+        </w:rPr>
+        <w:t xml:space="preserve">Court costs are assessed for the highest degree charge in this</w:t>
+      </w:r>
+      <w:r>
+        <w:rPr>
+          <w:rFonts w:ascii="Palatino Linotype" w:hAnsi="Palatino Linotype"/>
+          <w:bCs/>
+          <w:sz w:val="20"/>
+          <w:szCs w:val="20"/>
+          <w:u w:val="single"/>
+        </w:rPr>
+        <w:t xml:space="preserve"> case</w:t>
+      </w:r>
+      <w:r>
+        <w:rPr>
+          <w:rFonts w:ascii="Palatino Linotype" w:hAnsi="Palatino Linotype"/>
+          <w:bCs/>
+          <w:sz w:val="20"/>
+          <w:szCs w:val="20"/>
+        </w:rPr>
+        <w:t xml:space="preserve">. </w:t>
+      </w:r>
+      <w:r>
+        <w:rPr>
+          <w:rFonts w:ascii="Palatino Linotype" w:hAnsi="Palatino Linotype"/>
+          <w:sz w:val="20"/>
+          <w:szCs w:val="20"/>
+        </w:rPr>
+        <w:t xml:space="preserve"/>
+      </w:r>
+      <w:r>
+        <w:rPr>
+          <w:rFonts w:ascii="Palatino Linotype" w:hAnsi="Palatino Linotype"/>
+          <w:bCs/>
+          <w:sz w:val="20"/>
+          <w:szCs w:val="20"/>
+        </w:rPr>
+        <w:t xml:space="preserve"/>
+      </w:r>
+      <w:r>
+        <w:rPr>
+          <w:rFonts w:ascii="Palatino Linotype" w:hAnsi="Palatino Linotype"/>
+          <w:sz w:val="20"/>
+          <w:szCs w:val="20"/>
+        </w:rPr>
+        <w:t xml:space="preserve"/>
+      </w:r>
+      <w:r>
+        <w:rPr>
+          <w:rFonts w:ascii="Palatino Linotype" w:hAnsi="Palatino Linotype"/>
+          <w:sz w:val="20"/>
+          <w:szCs w:val="20"/>
+        </w:rPr>
+        <w:t xml:space="preserve">Having</w:t>
+      </w:r>
+      <w:r>
+        <w:rPr>
+          <w:rFonts w:ascii="Palatino Linotype" w:hAnsi="Palatino Linotype"/>
+          <w:sz w:val="20"/>
+          <w:szCs w:val="20"/>
+        </w:rPr>
+        <w:t xml:space="preserve"> been informed of the fines </w:t>
       </w:r>
       <w:r>
         <w:rPr>
@@ -2022,47 +2829,26 @@
       <w:r>
         <w:rPr>
           <w:rFonts w:ascii="Palatino Linotype" w:hAnsi="Palatino Linotype"/>
-          <w:bCs/>
-          <w:sz w:val="20"/>
-          <w:szCs w:val="20"/>
-          <w:u w:val="single"/>
-        </w:rPr>
-        <w:t>Court costs are assessed for the highest degree charge in this</w:t>
-      </w:r>
-      <w:r>
-        <w:rPr>
-          <w:rFonts w:ascii="Palatino Linotype" w:hAnsi="Palatino Linotype"/>
-          <w:bCs/>
-          <w:sz w:val="20"/>
-          <w:szCs w:val="20"/>
-          <w:u w:val="single"/>
-        </w:rPr>
-        <w:t xml:space="preserve"> case</w:t>
-      </w:r>
-      <w:r>
-        <w:rPr>
-          <w:rFonts w:ascii="Palatino Linotype" w:hAnsi="Palatino Linotype"/>
-          <w:bCs/>
-          <w:sz w:val="20"/>
-          <w:szCs w:val="20"/>
-        </w:rPr>
-        <w:t xml:space="preserve">. </w:t>
-      </w:r>
-      <w:r>
-        <w:rPr>
-          <w:rFonts w:ascii="Palatino Linotype" w:hAnsi="Palatino Linotype"/>
-          <w:sz w:val="20"/>
-          <w:szCs w:val="20"/>
-        </w:rPr>
-        <w:t xml:space="preserve">Having</w:t>
-      </w:r>
-      <w:r>
-        <w:rPr>
-          <w:rFonts w:ascii="Palatino Linotype" w:hAnsi="Palatino Linotype"/>
-          <w:sz w:val="20"/>
-          <w:szCs w:val="20"/>
-        </w:rPr>
-        <w:t xml:space="preserve"> been informed of the fines </w:t>
+          <w:sz w:val="20"/>
+          <w:szCs w:val="20"/>
+        </w:rPr>
+        <w:t xml:space="preserve">and costs</w:t>
+      </w:r>
+      <w:r>
+        <w:rPr>
+          <w:rFonts w:ascii="Palatino Linotype" w:hAnsi="Palatino Linotype"/>
+          <w:sz w:val="20"/>
+          <w:szCs w:val="20"/>
+        </w:rPr>
+        <w:t xml:space="preserve"> </w:t>
+      </w:r>
+      <w:r>
+        <w:rPr>
+          <w:rFonts w:ascii="Palatino Linotype" w:hAnsi="Palatino Linotype"/>
+          <w:sz w:val="20"/>
+          <w:szCs w:val="20"/>
+        </w:rPr>
+        <w:t xml:space="preserve">owed, Defendant expressed an ability to pay </w:t>
       </w:r>
       <w:r>
         <w:rPr>
@@ -2072,31 +2858,32 @@
           <w:sz w:val="20"/>
           <w:szCs w:val="20"/>
         </w:rPr>
-        <w:t xml:space="preserve"/>
-      </w:r>
-      <w:r>
-        <w:rPr>
-          <w:rFonts w:ascii="Palatino Linotype" w:hAnsi="Palatino Linotype"/>
-          <w:sz w:val="20"/>
-          <w:szCs w:val="20"/>
-        </w:rPr>
-        <w:t xml:space="preserve">and costs</w:t>
-      </w:r>
-      <w:r>
-        <w:rPr>
-          <w:rFonts w:ascii="Palatino Linotype" w:hAnsi="Palatino Linotype"/>
-          <w:sz w:val="20"/>
-          <w:szCs w:val="20"/>
-        </w:rPr>
-        <w:t xml:space="preserve"> </w:t>
-      </w:r>
-      <w:r>
-        <w:rPr>
-          <w:rFonts w:ascii="Palatino Linotype" w:hAnsi="Palatino Linotype"/>
-          <w:sz w:val="20"/>
-          <w:szCs w:val="20"/>
-        </w:rPr>
-        <w:t xml:space="preserve">owed, Defendant expressed an ability to pay </w:t>
+        <w:t xml:space="preserve">forthwith</w:t>
+      </w:r>
+      <w:r>
+        <w:rPr>
+          <w:rFonts w:ascii="Palatino Linotype" w:hAnsi="Palatino Linotype"/>
+          <w:sz w:val="20"/>
+          <w:szCs w:val="20"/>
+        </w:rPr>
+        <w:t xml:space="preserve">. </w:t>
+      </w:r>
+      <w:bookmarkStart w:id="0" w:name="_Hlk94196527"/>
+      <w:r>
+        <w:rPr>
+          <w:rFonts w:ascii="Palatino Linotype" w:hAnsi="Palatino Linotype"/>
+          <w:sz w:val="20"/>
+          <w:szCs w:val="20"/>
+        </w:rPr>
+        <w:t xml:space="preserve">Absent further order, the Court finds Defendant is able and shall pay</w:t>
+      </w:r>
+      <w:r>
+        <w:rPr>
+          <w:rFonts w:ascii="Palatino Linotype" w:hAnsi="Palatino Linotype"/>
+          <w:sz w:val="20"/>
+          <w:szCs w:val="20"/>
+        </w:rPr>
+        <w:t xml:space="preserve"> the fines </w:t>
       </w:r>
       <w:r>
         <w:rPr>
@@ -2106,33 +2893,33 @@
           <w:sz w:val="20"/>
           <w:szCs w:val="20"/>
         </w:rPr>
-        <w:t xml:space="preserve">forthwith</w:t>
-      </w:r>
-      <w:r>
-        <w:rPr>
-          <w:rFonts w:ascii="Palatino Linotype" w:hAnsi="Palatino Linotype"/>
-          <w:sz w:val="20"/>
-          <w:szCs w:val="20"/>
-        </w:rPr>
-        <w:t xml:space="preserve">. </w:t>
-      </w:r>
-      <w:bookmarkStart w:id="0" w:name="_Hlk94196527"/>
-      <w:r>
-        <w:rPr>
-          <w:rFonts w:ascii="Palatino Linotype" w:hAnsi="Palatino Linotype"/>
-          <w:sz w:val="20"/>
-          <w:szCs w:val="20"/>
-        </w:rPr>
-        <w:t xml:space="preserve">Absent further order, the Court finds Defendant is able and shall pay</w:t>
-      </w:r>
-      <w:r>
-        <w:rPr>
-          <w:rFonts w:ascii="Palatino Linotype" w:hAnsi="Palatino Linotype"/>
-          <w:sz w:val="20"/>
-          <w:szCs w:val="20"/>
-        </w:rPr>
-        <w:t xml:space="preserve"> the fines </w:t>
-      </w:r>
+        <w:t xml:space="preserve"/>
+      </w:r>
+      <w:r>
+        <w:rPr>
+          <w:rFonts w:ascii="Palatino Linotype" w:hAnsi="Palatino Linotype"/>
+          <w:sz w:val="20"/>
+          <w:szCs w:val="20"/>
+        </w:rPr>
+        <w:t xml:space="preserve">and costs</w:t>
+      </w:r>
+      <w:r>
+        <w:rPr>
+          <w:rFonts w:ascii="Palatino Linotype" w:hAnsi="Palatino Linotype"/>
+          <w:sz w:val="20"/>
+          <w:szCs w:val="20"/>
+        </w:rPr>
+        <w:t xml:space="preserve"> </w:t>
+      </w:r>
+      <w:r>
+        <w:rPr>
+          <w:rFonts w:ascii="Palatino Linotype" w:hAnsi="Palatino Linotype"/>
+          <w:sz w:val="20"/>
+          <w:szCs w:val="20"/>
+        </w:rPr>
+        <w:t xml:space="preserve">in full by </w:t>
+      </w:r>
+      <w:bookmarkEnd w:id="0"/>
       <w:r>
         <w:rPr>
           <w:rFonts w:ascii="Palatino Linotype" w:hAnsi="Palatino Linotype"/>
@@ -2141,50 +2928,31 @@
           <w:sz w:val="20"/>
           <w:szCs w:val="20"/>
         </w:rPr>
+        <w:t xml:space="preserve">March 25, 2022</w:t>
+      </w:r>
+      <w:r>
+        <w:rPr>
+          <w:rFonts w:ascii="Palatino Linotype" w:hAnsi="Palatino Linotype"/>
+          <w:sz w:val="20"/>
+          <w:szCs w:val="20"/>
+        </w:rPr>
+        <w:t xml:space="preserve">.</w:t>
+      </w:r>
+      <w:r>
+        <w:rPr>
+          <w:rFonts w:ascii="Palatino Linotype" w:hAnsi="Palatino Linotype"/>
+          <w:sz w:val="20"/>
+          <w:szCs w:val="20"/>
+        </w:rPr>
+        <w:t xml:space="preserve"> </w:t>
+      </w:r>
+      <w:r>
+        <w:rPr>
+          <w:rFonts w:ascii="Palatino Linotype" w:hAnsi="Palatino Linotype"/>
+          <w:sz w:val="20"/>
+          <w:szCs w:val="20"/>
+        </w:rPr>
         <w:t xml:space="preserve"/>
-      </w:r>
-      <w:r>
-        <w:rPr>
-          <w:rFonts w:ascii="Palatino Linotype" w:hAnsi="Palatino Linotype"/>
-          <w:sz w:val="20"/>
-          <w:szCs w:val="20"/>
-        </w:rPr>
-        <w:t xml:space="preserve">and costs</w:t>
-      </w:r>
-      <w:r>
-        <w:rPr>
-          <w:rFonts w:ascii="Palatino Linotype" w:hAnsi="Palatino Linotype"/>
-          <w:sz w:val="20"/>
-          <w:szCs w:val="20"/>
-        </w:rPr>
-        <w:t xml:space="preserve"> </w:t>
-      </w:r>
-      <w:r>
-        <w:rPr>
-          <w:rFonts w:ascii="Palatino Linotype" w:hAnsi="Palatino Linotype"/>
-          <w:sz w:val="20"/>
-          <w:szCs w:val="20"/>
-        </w:rPr>
-        <w:t xml:space="preserve">in full by </w:t>
-      </w:r>
-      <w:bookmarkEnd w:id="0"/>
-      <w:r>
-        <w:rPr>
-          <w:rFonts w:ascii="Palatino Linotype" w:hAnsi="Palatino Linotype"/>
-          <w:b/>
-          <w:bCs/>
-          <w:sz w:val="20"/>
-          <w:szCs w:val="20"/>
-        </w:rPr>
-        <w:t xml:space="preserve">March 23, 2022</w:t>
-      </w:r>
-      <w:r>
-        <w:rPr>
-          <w:rFonts w:ascii="Palatino Linotype" w:hAnsi="Palatino Linotype"/>
-          <w:sz w:val="20"/>
-          <w:szCs w:val="20"/>
-        </w:rPr>
-        <w:t xml:space="preserve">. </w:t>
       </w:r>
       <w:r>
         <w:rPr>
@@ -2238,83 +3006,12 @@
           <w:sz w:val="20"/>
           <w:szCs w:val="20"/>
         </w:rPr>
-        <w:t xml:space="preserve">Community Service.  </w:t>
-      </w:r>
-      <w:r>
-        <w:rPr>
-          <w:rFonts w:ascii="Palatino Linotype" w:hAnsi="Palatino Linotype"/>
-          <w:sz w:val="20"/>
-          <w:szCs w:val="20"/>
-        </w:rPr>
-        <w:t xml:space="preserve">Defendant </w:t>
-      </w:r>
-      <w:r>
-        <w:rPr>
-          <w:rFonts w:ascii="Palatino Linotype" w:hAnsi="Palatino Linotype"/>
-          <w:sz w:val="20"/>
-          <w:szCs w:val="20"/>
-        </w:rPr>
-        <w:t xml:space="preserve">shall </w:t>
-      </w:r>
-      <w:r>
-        <w:rPr>
-          <w:rFonts w:ascii="Palatino Linotype" w:hAnsi="Palatino Linotype"/>
-          <w:sz w:val="20"/>
-          <w:szCs w:val="20"/>
-        </w:rPr>
-        <w:t xml:space="preserve">complete </w:t>
-      </w:r>
-      <w:r>
-        <w:rPr>
-          <w:rFonts w:ascii="Palatino Linotype" w:hAnsi="Palatino Linotype"/>
-          <w:sz w:val="20"/>
-          <w:szCs w:val="20"/>
-        </w:rPr>
-        <w:t xml:space="preserve">200</w:t>
-      </w:r>
-      <w:r>
-        <w:rPr>
-          <w:rFonts w:ascii="Palatino Linotype" w:hAnsi="Palatino Linotype"/>
-          <w:sz w:val="20"/>
-          <w:szCs w:val="20"/>
-        </w:rPr>
-        <w:t xml:space="preserve"> hours of community service within </w:t>
-      </w:r>
-      <w:r>
-        <w:rPr>
-          <w:rFonts w:ascii="Palatino Linotype" w:hAnsi="Palatino Linotype"/>
-          <w:sz w:val="20"/>
-          <w:szCs w:val="20"/>
-        </w:rPr>
-        <w:t xml:space="preserve">30</w:t>
-      </w:r>
-      <w:r>
-        <w:rPr>
-          <w:rFonts w:ascii="Palatino Linotype" w:hAnsi="Palatino Linotype"/>
-          <w:sz w:val="20"/>
-          <w:szCs w:val="20"/>
-        </w:rPr>
-        <w:t xml:space="preserve"> days. Defendant shall show proof of completion of all completed hours to the Office of Community Control on or before </w:t>
-      </w:r>
-      <w:r>
-        <w:rPr>
-          <w:rFonts w:ascii="Palatino Linotype" w:hAnsi="Palatino Linotype"/>
-          <w:sz w:val="20"/>
-          <w:szCs w:val="20"/>
-        </w:rPr>
-        <w:t xml:space="preserve">April 22, 2022</w:t>
-      </w:r>
-      <w:r>
-        <w:rPr>
-          <w:rFonts w:ascii="Palatino Linotype" w:hAnsi="Palatino Linotype"/>
-          <w:sz w:val="20"/>
-          <w:szCs w:val="20"/>
-        </w:rPr>
-        <w:t xml:space="preserve">.  </w:t>
-      </w:r>
-      <w:r>
-        <w:rPr>
-          <w:rFonts w:ascii="Palatino Linotype" w:hAnsi="Palatino Linotype"/>
+        <w:t xml:space="preserve">Proof of Financial Responsibility.  </w:t>
+      </w:r>
+      <w:r>
+        <w:rPr>
+          <w:rFonts w:ascii="Palatino Linotype" w:hAnsi="Palatino Linotype"/>
+          <w:bCs/>
           <w:sz w:val="20"/>
           <w:szCs w:val="20"/>
         </w:rPr>
@@ -2326,6 +3023,15 @@
           <w:sz w:val="20"/>
           <w:szCs w:val="20"/>
         </w:rPr>
+        <w:t xml:space="preserve">The Defendant showed proof of financial responsibility at the time of the offense.</w:t>
+      </w:r>
+      <w:r>
+        <w:rPr>
+          <w:rFonts w:ascii="Palatino Linotype" w:hAnsi="Palatino Linotype"/>
+          <w:bCs/>
+          <w:sz w:val="20"/>
+          <w:szCs w:val="20"/>
+        </w:rPr>
         <w:t xml:space="preserve"/>
       </w:r>
       <w:r>
@@ -2335,50 +3041,18 @@
           <w:szCs w:val="20"/>
         </w:rPr>
         <w:t xml:space="preserve"/>
-        <w:br/>
+      </w:r>
+      <w:r>
+        <w:rPr>
+          <w:rFonts w:ascii="Palatino Linotype" w:hAnsi="Palatino Linotype"/>
+          <w:sz w:val="20"/>
+          <w:szCs w:val="20"/>
+        </w:rPr>
         <w:t xml:space="preserve"/>
       </w:r>
-    </w:p>
-    <w:p>
-      <w:pPr>
-        <w:jc w:val="both"/>
-        <w:rPr>
-          <w:rFonts w:ascii="Palatino Linotype" w:hAnsi="Palatino Linotype"/>
-          <w:sz w:val="20"/>
-          <w:szCs w:val="20"/>
-        </w:rPr>
-      </w:pPr>
-      <w:r>
-        <w:rPr>
-          <w:rFonts w:ascii="Palatino Linotype" w:hAnsi="Palatino Linotype"/>
-          <w:b/>
-          <w:bCs/>
-          <w:sz w:val="20"/>
-          <w:szCs w:val="20"/>
-        </w:rPr>
-        <w:t xml:space="preserve">Proof of Financial Responsibility.  </w:t>
-      </w:r>
-      <w:r>
-        <w:rPr>
-          <w:rFonts w:ascii="Palatino Linotype" w:hAnsi="Palatino Linotype"/>
-          <w:bCs/>
-          <w:sz w:val="20"/>
-          <w:szCs w:val="20"/>
-        </w:rPr>
-        <w:t xml:space="preserve"> </w:t>
-      </w:r>
-      <w:r>
-        <w:rPr>
-          <w:rFonts w:ascii="Palatino Linotype" w:hAnsi="Palatino Linotype"/>
-          <w:sz w:val="20"/>
-          <w:szCs w:val="20"/>
-        </w:rPr>
-        <w:t xml:space="preserve">The Defendant showed proof of financial responsibility at the time of the offense.</w:t>
-      </w:r>
-      <w:r>
-        <w:rPr>
-          <w:rFonts w:ascii="Palatino Linotype" w:hAnsi="Palatino Linotype"/>
-          <w:bCs/>
+      <w:r>
+        <w:rPr>
+          <w:rFonts w:ascii="Palatino Linotype" w:hAnsi="Palatino Linotype"/>
           <w:sz w:val="20"/>
           <w:szCs w:val="20"/>
         </w:rPr>
@@ -2391,101 +3065,6 @@
           <w:szCs w:val="20"/>
         </w:rPr>
         <w:t xml:space="preserve"/>
-      </w:r>
-      <w:r>
-        <w:rPr>
-          <w:rFonts w:ascii="Palatino Linotype" w:hAnsi="Palatino Linotype"/>
-          <w:sz w:val="20"/>
-          <w:szCs w:val="20"/>
-        </w:rPr>
-        <w:t xml:space="preserve"/>
-      </w:r>
-      <w:r>
-        <w:rPr>
-          <w:rFonts w:ascii="Palatino Linotype" w:hAnsi="Palatino Linotype"/>
-          <w:sz w:val="20"/>
-          <w:szCs w:val="20"/>
-        </w:rPr>
-        <w:t xml:space="preserve"/>
-        <w:br/>
-        <w:t xml:space="preserve"/>
-      </w:r>
-    </w:p>
-    <w:p>
-      <w:pPr>
-        <w:jc w:val="both"/>
-        <w:rPr>
-          <w:rFonts w:ascii="Palatino Linotype" w:hAnsi="Palatino Linotype"/>
-          <w:sz w:val="20"/>
-          <w:szCs w:val="20"/>
-        </w:rPr>
-      </w:pPr>
-      <w:r>
-        <w:rPr>
-          <w:rFonts w:ascii="Palatino Linotype" w:hAnsi="Palatino Linotype"/>
-          <w:b/>
-          <w:sz w:val="20"/>
-          <w:szCs w:val="20"/>
-        </w:rPr>
-        <w:t xml:space="preserve">License Suspension.</w:t>
-      </w:r>
-      <w:r>
-        <w:rPr>
-          <w:rFonts w:ascii="Palatino Linotype" w:hAnsi="Palatino Linotype"/>
-          <w:b/>
-          <w:sz w:val="20"/>
-          <w:szCs w:val="20"/>
-        </w:rPr>
-        <w:t xml:space="preserve"> </w:t>
-      </w:r>
-      <w:r>
-        <w:rPr>
-          <w:rFonts w:ascii="Palatino Linotype" w:hAnsi="Palatino Linotype"/>
-          <w:b/>
-          <w:sz w:val="20"/>
-          <w:szCs w:val="20"/>
-        </w:rPr>
-        <w:t xml:space="preserve"> </w:t>
-      </w:r>
-      <w:r>
-        <w:rPr>
-          <w:rFonts w:ascii="Palatino Linotype" w:hAnsi="Palatino Linotype"/>
-          <w:sz w:val="20"/>
-          <w:szCs w:val="20"/>
-        </w:rPr>
-        <w:t xml:space="preserve">Defendant’s </w:t>
-      </w:r>
-      <w:r>
-        <w:rPr>
-          <w:rFonts w:ascii="Palatino Linotype" w:hAnsi="Palatino Linotype"/>
-          <w:sz w:val="20"/>
-          <w:szCs w:val="20"/>
-        </w:rPr>
-        <w:t xml:space="preserve">driving</w:t>
-      </w:r>
-      <w:r>
-        <w:rPr>
-          <w:rFonts w:ascii="Palatino Linotype" w:hAnsi="Palatino Linotype"/>
-          <w:sz w:val="20"/>
-          <w:szCs w:val="20"/>
-        </w:rPr>
-        <w:t xml:space="preserve"> license is suspended from March 23, 2022</w:t>
-      </w:r>
-      <w:r>
-        <w:rPr>
-          <w:rFonts w:ascii="Palatino Linotype" w:hAnsi="Palatino Linotype"/>
-          <w:sz w:val="20"/>
-          <w:szCs w:val="20"/>
-        </w:rPr>
-        <w:t xml:space="preserve">,</w:t>
-      </w:r>
-      <w:r>
-        <w:rPr>
-          <w:rFonts w:ascii="Palatino Linotype" w:hAnsi="Palatino Linotype"/>
-          <w:sz w:val="20"/>
-          <w:szCs w:val="20"/>
-        </w:rPr>
-        <w:t xml:space="preserve"> for a term of 6 months. </w:t>
       </w:r>
       <w:r>
         <w:rPr>
@@ -2615,7 +3194,7 @@
           <w:sz w:val="20"/>
           <w:szCs w:val="20"/>
         </w:rPr>
-        <w:t>____________________________________</w:t>
+        <w:t xml:space="preserve">____________________________________</w:t>
       </w:r>
     </w:p>
     <w:p>
@@ -2648,6 +3227,7 @@
         </w:rPr>
         <w:tab/>
       </w:r>
+      <w:proofErr w:type="gramStart"/>
       <w:r>
         <w:rPr>
           <w:rFonts w:ascii="Palatino Linotype" w:hAnsi="Palatino Linotype"/>
@@ -2745,7 +3325,39 @@
           <w:sz w:val="16"/>
           <w:szCs w:val="16"/>
         </w:rPr>
-        <w:t>Copies served by Dep. Clerk ___________________________ on the following date ____________________ to:</w:t>
+        <w:t>Copies served by Dep. Clerk ___________</w:t>
+      </w:r>
+      <w:r>
+        <w:rPr>
+          <w:rFonts w:ascii="Palatino Linotype" w:hAnsi="Palatino Linotype"/>
+          <w:sz w:val="16"/>
+          <w:szCs w:val="16"/>
+        </w:rPr>
+        <w:t>________________</w:t>
+      </w:r>
+      <w:r>
+        <w:rPr>
+          <w:rFonts w:ascii="Palatino Linotype" w:hAnsi="Palatino Linotype"/>
+          <w:sz w:val="16"/>
+          <w:szCs w:val="16"/>
+        </w:rPr>
+        <w:t xml:space="preserve"> on the following date ___________</w:t>
+      </w:r>
+      <w:r>
+        <w:rPr>
+          <w:rFonts w:ascii="Palatino Linotype" w:hAnsi="Palatino Linotype"/>
+          <w:sz w:val="16"/>
+          <w:szCs w:val="16"/>
+        </w:rPr>
+        <w:t xml:space="preserve">_________</w:t>
+      </w:r>
+      <w:r>
+        <w:rPr>
+          <w:rFonts w:ascii="Palatino Linotype" w:hAnsi="Palatino Linotype"/>
+          <w:sz w:val="16"/>
+          <w:szCs w:val="16"/>
+        </w:rPr>
+        <w:t xml:space="preserve"> to:</w:t>
       </w:r>
     </w:p>
     <w:p>
@@ -2774,7 +3386,24 @@
           <w:sz w:val="16"/>
           <w:szCs w:val="16"/>
         </w:rPr>
-        <w:t xml:space="preserve">Prosecutor’s Office: PS    OM     EM; Defendant’s Attorney: PS     OM     EM; Ronald Coyan: PS     OM     EM;</w:t>
+        <w:t xml:space="preserve">Prosecutor’s Office: PS    </w:t>
+      </w:r>
+      <w:r>
+        <w:rPr>
+          <w:rFonts w:ascii="Palatino Linotype" w:hAnsi="Palatino Linotype"/>
+          <w:sz w:val="16"/>
+          <w:szCs w:val="16"/>
+        </w:rPr>
+        <w:t xml:space="preserve">OM     EM; Defendant’s Attorney: PS     OM     EM; </w:t>
+      </w:r>
+      <w:proofErr w:type="gramStart"/>
+      <w:r>
+        <w:rPr>
+          <w:rFonts w:ascii="Palatino Linotype" w:hAnsi="Palatino Linotype"/>
+          <w:sz w:val="16"/>
+          <w:szCs w:val="16"/>
+        </w:rPr>
+        <w:t xml:space="preserve">Ronald Coyan: PS     OM     EM;</w:t>
       </w:r>
     </w:p>
     <w:p>
@@ -2797,6 +3426,14 @@
           <w:szCs w:val="16"/>
         </w:rPr>
       </w:pPr>
+      <w:r>
+        <w:rPr>
+          <w:rFonts w:ascii="Palatino Linotype" w:hAnsi="Palatino Linotype"/>
+          <w:sz w:val="16"/>
+          <w:szCs w:val="16"/>
+        </w:rPr>
+        <w:t xml:space="preserve"/>
+      </w:r>
       <w:r>
         <w:rPr>
           <w:rFonts w:ascii="Palatino Linotype" w:hAnsi="Palatino Linotype"/>
@@ -2877,7 +3514,12 @@
 <w:ftr xmlns:wpc="http://schemas.microsoft.com/office/word/2010/wordprocessingCanvas" xmlns:cx="http://schemas.microsoft.com/office/drawing/2014/chartex" xmlns:cx1="http://schemas.microsoft.com/office/drawing/2015/9/8/chartex" xmlns:cx2="http://schemas.microsoft.com/office/drawing/2015/10/21/chartex" xmlns:cx3="http://schemas.microsoft.com/office/drawing/2016/5/9/chartex" xmlns:cx4="http://schemas.microsoft.com/office/drawing/2016/5/10/chartex" xmlns:cx5="http://schemas.microsoft.com/office/drawing/2016/5/11/chartex" xmlns:cx6="http://schemas.microsoft.com/office/drawing/2016/5/12/chartex" xmlns:cx7="http://schemas.microsoft.com/office/drawing/2016/5/13/chartex" xmlns:cx8="http://schemas.microsoft.com/office/drawing/2016/5/14/chartex" xmlns:mc="http://schemas.openxmlformats.org/markup-compatibility/2006" xmlns:aink="http://schemas.microsoft.com/office/drawing/2016/ink" xmlns:am3d="http://schemas.microsoft.com/office/drawing/2017/model3d" xmlns:o="urn:schemas-microsoft-com:office:office" xmlns:r="http://schemas.openxmlformats.org/officeDocument/2006/relationships" xmlns:m="http://schemas.openxmlformats.org/officeDocument/2006/math" xmlns:v="urn:schemas-microsoft-com:vml" xmlns:wp14="http://schemas.microsoft.com/office/word/2010/wordprocessingDrawing" xmlns:wp="http://schemas.openxmlformats.org/drawingml/2006/wordprocessingDrawing" xmlns:w10="urn:schemas-microsoft-com:office:word" xmlns:w="http://schemas.openxmlformats.org/wordprocessingml/2006/main" xmlns:w14="http://schemas.microsoft.com/office/word/2010/wordml" xmlns:w15="http://schemas.microsoft.com/office/word/2012/wordml" xmlns:w16cex="http://schemas.microsoft.com/office/word/2018/wordml/cex" xmlns:w16cid="http://schemas.microsoft.com/office/word/2016/wordml/cid" xmlns:w16="http://schemas.microsoft.com/office/word/2018/wordml" xmlns:w16sdtdh="http://schemas.microsoft.com/office/word/2020/wordml/sdtdatahash" xmlns:w16se="http://schemas.microsoft.com/office/word/2015/wordml/symex" xmlns:wpg="http://schemas.microsoft.com/office/word/2010/wordprocessingGroup" xmlns:wpi="http://schemas.microsoft.com/office/word/2010/wordprocessingInk" xmlns:wne="http://schemas.microsoft.com/office/word/2006/wordml" xmlns:wps="http://schemas.microsoft.com/office/word/2010/wordprocessingShape" mc:Ignorable="w14 w15 w16se w16cid w16 w16cex w16sdtdh wp14">
   <w:sdt>
     <w:sdtPr>
-      <w:id w:val="-1309706245"/>
+      <w:rPr>
+        <w:rFonts w:ascii="Palatino Linotype" w:hAnsi="Palatino Linotype"/>
+        <w:sz w:val="20"/>
+        <w:szCs w:val="20"/>
+      </w:rPr>
+      <w:id w:val="-2099861789"/>
       <w:docPartObj>
         <w:docPartGallery w:val="Page Numbers (Bottom of Page)"/>
         <w:docPartUnique/>
@@ -2892,19 +3534,13 @@
             <w:sz w:val="20"/>
             <w:szCs w:val="20"/>
           </w:rPr>
-          <w:id w:val="98381352"/>
+          <w:id w:val="860082579"/>
           <w:docPartObj>
             <w:docPartGallery w:val="Page Numbers (Top of Page)"/>
             <w:docPartUnique/>
           </w:docPartObj>
         </w:sdtPr>
-        <w:sdtEndPr>
-          <w:rPr>
-            <w:rFonts w:ascii="Times New Roman" w:hAnsi="Times New Roman"/>
-            <w:sz w:val="24"/>
-            <w:szCs w:val="24"/>
-          </w:rPr>
-        </w:sdtEndPr>
+        <w:sdtEndPr/>
         <w:sdtContent>
           <w:p>
             <w:pPr>
@@ -3033,7 +3669,7 @@
                 <w:sz w:val="20"/>
                 <w:szCs w:val="20"/>
               </w:rPr>
-              <w:t>3</w:t>
+              <w:t>5</w:t>
             </w:r>
             <w:r>
               <w:rPr>
@@ -3063,39 +3699,11 @@
               </w:rPr>
               <w:t xml:space="preserve">Final Judgment Entry 21TRC08121</w:t>
             </w:r>
-          </w:p>
-          <w:p>
-            <w:pPr>
-              <w:pStyle w:val="Footer"/>
-              <w:jc w:val="right"/>
-            </w:pPr>
           </w:p>
         </w:sdtContent>
       </w:sdt>
     </w:sdtContent>
   </w:sdt>
-  <w:p>
-    <w:pPr>
-      <w:tabs>
-        <w:tab w:val="left" w:pos="-1080"/>
-        <w:tab w:val="left" w:pos="-720"/>
-        <w:tab w:val="left" w:pos="0"/>
-        <w:tab w:val="left" w:pos="720"/>
-        <w:tab w:val="left" w:pos="1440"/>
-        <w:tab w:val="left" w:pos="2160"/>
-        <w:tab w:val="left" w:pos="2880"/>
-        <w:tab w:val="left" w:pos="3600"/>
-        <w:tab w:val="left" w:pos="4320"/>
-        <w:tab w:val="left" w:pos="4680"/>
-      </w:tabs>
-      <w:jc w:val="right"/>
-      <w:rPr>
-        <w:rFonts w:ascii="Palatino Linotype" w:hAnsi="Palatino Linotype"/>
-        <w:sz w:val="20"/>
-        <w:szCs w:val="20"/>
-      </w:rPr>
-    </w:pPr>
-  </w:p>
 </w:ftr>
 </file>
 
@@ -3287,8 +3895,240 @@
       </w:rPr>
     </w:lvl>
   </w:abstractNum>
+  <w:abstractNum w:abstractNumId="1" w15:restartNumberingAfterBreak="0">
+    <w:nsid w:val="279660C9"/>
+    <w:multiLevelType w:val="hybridMultilevel"/>
+    <w:tmpl w:val="05247724"/>
+    <w:lvl w:ilvl="0" w:tplc="04090001">
+      <w:start w:val="1"/>
+      <w:numFmt w:val="bullet"/>
+      <w:lvlText w:val=""/>
+      <w:lvlJc w:val="left"/>
+      <w:pPr>
+        <w:ind w:left="720" w:hanging="360"/>
+      </w:pPr>
+      <w:rPr>
+        <w:rFonts w:ascii="Symbol" w:hAnsi="Symbol" w:hint="default"/>
+      </w:rPr>
+    </w:lvl>
+    <w:lvl w:ilvl="1" w:tplc="04090003" w:tentative="1">
+      <w:start w:val="1"/>
+      <w:numFmt w:val="bullet"/>
+      <w:lvlText w:val="o"/>
+      <w:lvlJc w:val="left"/>
+      <w:pPr>
+        <w:ind w:left="1440" w:hanging="360"/>
+      </w:pPr>
+      <w:rPr>
+        <w:rFonts w:ascii="Courier New" w:hAnsi="Courier New" w:cs="Courier New" w:hint="default"/>
+      </w:rPr>
+    </w:lvl>
+    <w:lvl w:ilvl="2" w:tplc="04090005" w:tentative="1">
+      <w:start w:val="1"/>
+      <w:numFmt w:val="bullet"/>
+      <w:lvlText w:val=""/>
+      <w:lvlJc w:val="left"/>
+      <w:pPr>
+        <w:ind w:left="2160" w:hanging="360"/>
+      </w:pPr>
+      <w:rPr>
+        <w:rFonts w:ascii="Wingdings" w:hAnsi="Wingdings" w:hint="default"/>
+      </w:rPr>
+    </w:lvl>
+    <w:lvl w:ilvl="3" w:tplc="04090001" w:tentative="1">
+      <w:start w:val="1"/>
+      <w:numFmt w:val="bullet"/>
+      <w:lvlText w:val=""/>
+      <w:lvlJc w:val="left"/>
+      <w:pPr>
+        <w:ind w:left="2880" w:hanging="360"/>
+      </w:pPr>
+      <w:rPr>
+        <w:rFonts w:ascii="Symbol" w:hAnsi="Symbol" w:hint="default"/>
+      </w:rPr>
+    </w:lvl>
+    <w:lvl w:ilvl="4" w:tplc="04090003" w:tentative="1">
+      <w:start w:val="1"/>
+      <w:numFmt w:val="bullet"/>
+      <w:lvlText w:val="o"/>
+      <w:lvlJc w:val="left"/>
+      <w:pPr>
+        <w:ind w:left="3600" w:hanging="360"/>
+      </w:pPr>
+      <w:rPr>
+        <w:rFonts w:ascii="Courier New" w:hAnsi="Courier New" w:cs="Courier New" w:hint="default"/>
+      </w:rPr>
+    </w:lvl>
+    <w:lvl w:ilvl="5" w:tplc="04090005" w:tentative="1">
+      <w:start w:val="1"/>
+      <w:numFmt w:val="bullet"/>
+      <w:lvlText w:val=""/>
+      <w:lvlJc w:val="left"/>
+      <w:pPr>
+        <w:ind w:left="4320" w:hanging="360"/>
+      </w:pPr>
+      <w:rPr>
+        <w:rFonts w:ascii="Wingdings" w:hAnsi="Wingdings" w:hint="default"/>
+      </w:rPr>
+    </w:lvl>
+    <w:lvl w:ilvl="6" w:tplc="04090001" w:tentative="1">
+      <w:start w:val="1"/>
+      <w:numFmt w:val="bullet"/>
+      <w:lvlText w:val=""/>
+      <w:lvlJc w:val="left"/>
+      <w:pPr>
+        <w:ind w:left="5040" w:hanging="360"/>
+      </w:pPr>
+      <w:rPr>
+        <w:rFonts w:ascii="Symbol" w:hAnsi="Symbol" w:hint="default"/>
+      </w:rPr>
+    </w:lvl>
+    <w:lvl w:ilvl="7" w:tplc="04090003" w:tentative="1">
+      <w:start w:val="1"/>
+      <w:numFmt w:val="bullet"/>
+      <w:lvlText w:val="o"/>
+      <w:lvlJc w:val="left"/>
+      <w:pPr>
+        <w:ind w:left="5760" w:hanging="360"/>
+      </w:pPr>
+      <w:rPr>
+        <w:rFonts w:ascii="Courier New" w:hAnsi="Courier New" w:cs="Courier New" w:hint="default"/>
+      </w:rPr>
+    </w:lvl>
+    <w:lvl w:ilvl="8" w:tplc="04090005" w:tentative="1">
+      <w:start w:val="1"/>
+      <w:numFmt w:val="bullet"/>
+      <w:lvlText w:val=""/>
+      <w:lvlJc w:val="left"/>
+      <w:pPr>
+        <w:ind w:left="6480" w:hanging="360"/>
+      </w:pPr>
+      <w:rPr>
+        <w:rFonts w:ascii="Wingdings" w:hAnsi="Wingdings" w:hint="default"/>
+      </w:rPr>
+    </w:lvl>
+  </w:abstractNum>
+  <w:abstractNum w:abstractNumId="2" w15:restartNumberingAfterBreak="0">
+    <w:nsid w:val="2E17566E"/>
+    <w:multiLevelType w:val="hybridMultilevel"/>
+    <w:tmpl w:val="00866CE6"/>
+    <w:lvl w:ilvl="0" w:tplc="04090001">
+      <w:start w:val="1"/>
+      <w:numFmt w:val="bullet"/>
+      <w:lvlText w:val=""/>
+      <w:lvlJc w:val="left"/>
+      <w:pPr>
+        <w:ind w:left="779" w:hanging="360"/>
+      </w:pPr>
+      <w:rPr>
+        <w:rFonts w:ascii="Symbol" w:hAnsi="Symbol" w:hint="default"/>
+      </w:rPr>
+    </w:lvl>
+    <w:lvl w:ilvl="1" w:tplc="04090003">
+      <w:start w:val="1"/>
+      <w:numFmt w:val="bullet"/>
+      <w:lvlText w:val="o"/>
+      <w:lvlJc w:val="left"/>
+      <w:pPr>
+        <w:ind w:left="1499" w:hanging="360"/>
+      </w:pPr>
+      <w:rPr>
+        <w:rFonts w:ascii="Courier New" w:hAnsi="Courier New" w:cs="Courier New" w:hint="default"/>
+      </w:rPr>
+    </w:lvl>
+    <w:lvl w:ilvl="2" w:tplc="04090005" w:tentative="1">
+      <w:start w:val="1"/>
+      <w:numFmt w:val="bullet"/>
+      <w:lvlText w:val=""/>
+      <w:lvlJc w:val="left"/>
+      <w:pPr>
+        <w:ind w:left="2219" w:hanging="360"/>
+      </w:pPr>
+      <w:rPr>
+        <w:rFonts w:ascii="Wingdings" w:hAnsi="Wingdings" w:hint="default"/>
+      </w:rPr>
+    </w:lvl>
+    <w:lvl w:ilvl="3" w:tplc="04090001" w:tentative="1">
+      <w:start w:val="1"/>
+      <w:numFmt w:val="bullet"/>
+      <w:lvlText w:val=""/>
+      <w:lvlJc w:val="left"/>
+      <w:pPr>
+        <w:ind w:left="2939" w:hanging="360"/>
+      </w:pPr>
+      <w:rPr>
+        <w:rFonts w:ascii="Symbol" w:hAnsi="Symbol" w:hint="default"/>
+      </w:rPr>
+    </w:lvl>
+    <w:lvl w:ilvl="4" w:tplc="04090003" w:tentative="1">
+      <w:start w:val="1"/>
+      <w:numFmt w:val="bullet"/>
+      <w:lvlText w:val="o"/>
+      <w:lvlJc w:val="left"/>
+      <w:pPr>
+        <w:ind w:left="3659" w:hanging="360"/>
+      </w:pPr>
+      <w:rPr>
+        <w:rFonts w:ascii="Courier New" w:hAnsi="Courier New" w:cs="Courier New" w:hint="default"/>
+      </w:rPr>
+    </w:lvl>
+    <w:lvl w:ilvl="5" w:tplc="04090005" w:tentative="1">
+      <w:start w:val="1"/>
+      <w:numFmt w:val="bullet"/>
+      <w:lvlText w:val=""/>
+      <w:lvlJc w:val="left"/>
+      <w:pPr>
+        <w:ind w:left="4379" w:hanging="360"/>
+      </w:pPr>
+      <w:rPr>
+        <w:rFonts w:ascii="Wingdings" w:hAnsi="Wingdings" w:hint="default"/>
+      </w:rPr>
+    </w:lvl>
+    <w:lvl w:ilvl="6" w:tplc="04090001" w:tentative="1">
+      <w:start w:val="1"/>
+      <w:numFmt w:val="bullet"/>
+      <w:lvlText w:val=""/>
+      <w:lvlJc w:val="left"/>
+      <w:pPr>
+        <w:ind w:left="5099" w:hanging="360"/>
+      </w:pPr>
+      <w:rPr>
+        <w:rFonts w:ascii="Symbol" w:hAnsi="Symbol" w:hint="default"/>
+      </w:rPr>
+    </w:lvl>
+    <w:lvl w:ilvl="7" w:tplc="04090003" w:tentative="1">
+      <w:start w:val="1"/>
+      <w:numFmt w:val="bullet"/>
+      <w:lvlText w:val="o"/>
+      <w:lvlJc w:val="left"/>
+      <w:pPr>
+        <w:ind w:left="5819" w:hanging="360"/>
+      </w:pPr>
+      <w:rPr>
+        <w:rFonts w:ascii="Courier New" w:hAnsi="Courier New" w:cs="Courier New" w:hint="default"/>
+      </w:rPr>
+    </w:lvl>
+    <w:lvl w:ilvl="8" w:tplc="04090005" w:tentative="1">
+      <w:start w:val="1"/>
+      <w:numFmt w:val="bullet"/>
+      <w:lvlText w:val=""/>
+      <w:lvlJc w:val="left"/>
+      <w:pPr>
+        <w:ind w:left="6539" w:hanging="360"/>
+      </w:pPr>
+      <w:rPr>
+        <w:rFonts w:ascii="Wingdings" w:hAnsi="Wingdings" w:hint="default"/>
+      </w:rPr>
+    </w:lvl>
+  </w:abstractNum>
   <w:num w:numId="1">
     <w:abstractNumId w:val="0"/>
+  </w:num>
+  <w:num w:numId="2">
+    <w:abstractNumId w:val="2"/>
+  </w:num>
+  <w:num w:numId="3">
+    <w:abstractNumId w:val="1"/>
   </w:num>
 </w:numbering>
 </file>
@@ -3845,6 +4685,49 @@
       <w:contextualSpacing/>
     </w:pPr>
   </w:style>
+  <w:style w:type="character" w:styleId="CommentReference">
+    <w:name w:val="annotation reference"/>
+    <w:basedOn w:val="DefaultParagraphFont"/>
+    <w:uiPriority w:val="99"/>
+    <w:semiHidden/>
+    <w:unhideWhenUsed/>
+    <w:rsid w:val="00A53114"/>
+    <w:rPr>
+      <w:sz w:val="16"/>
+      <w:szCs w:val="16"/>
+    </w:rPr>
+  </w:style>
+  <w:style w:type="paragraph" w:styleId="CommentText">
+    <w:name w:val="annotation text"/>
+    <w:basedOn w:val="Normal"/>
+    <w:link w:val="CommentTextChar"/>
+    <w:uiPriority w:val="99"/>
+    <w:unhideWhenUsed/>
+    <w:rsid w:val="00A53114"/>
+    <w:pPr>
+      <w:widowControl/>
+      <w:autoSpaceDE/>
+      <w:autoSpaceDN/>
+      <w:adjustRightInd/>
+    </w:pPr>
+    <w:rPr>
+      <w:rFonts w:asciiTheme="minorHAnsi" w:eastAsiaTheme="minorHAnsi" w:hAnsiTheme="minorHAnsi" w:cstheme="minorBidi"/>
+      <w:sz w:val="20"/>
+      <w:szCs w:val="20"/>
+    </w:rPr>
+  </w:style>
+  <w:style w:type="character" w:customStyle="1" w:styleId="CommentTextChar">
+    <w:name w:val="Comment Text Char"/>
+    <w:basedOn w:val="DefaultParagraphFont"/>
+    <w:link w:val="CommentText"/>
+    <w:uiPriority w:val="99"/>
+    <w:rsid w:val="00A53114"/>
+    <w:rPr>
+      <w:rFonts w:eastAsiaTheme="minorHAnsi"/>
+      <w:sz w:val="20"/>
+      <w:szCs w:val="20"/>
+    </w:rPr>
+  </w:style>
 </w:styles>
 </file>
 

</xml_diff>